<commit_message>
Solution for problem #4
</commit_message>
<xml_diff>
--- a/reports/stage6.docx
+++ b/reports/stage6.docx
@@ -65,23 +65,13 @@
           <w:lang w:val="pt-PT"/>
         </w:rPr>
       </w:pPr>
-      <w:proofErr w:type="spellStart"/>
       <w:r>
         <w:rPr>
           <w:rFonts w:ascii="Arial" w:hAnsi="Arial"/>
           <w:b/>
           <w:lang w:val="pt-PT"/>
         </w:rPr>
-        <w:t>Interacção</w:t>
-      </w:r>
-      <w:proofErr w:type="spellEnd"/>
-      <w:r>
-        <w:rPr>
-          <w:rFonts w:ascii="Arial" w:hAnsi="Arial"/>
-          <w:b/>
-          <w:lang w:val="pt-PT"/>
-        </w:rPr>
-        <w:t xml:space="preserve"> Pessoa-Máquina</w:t>
+        <w:t>Interacção Pessoa-Máquina</w:t>
       </w:r>
     </w:p>
     <w:p>
@@ -306,7 +296,7 @@
                         </a:effectLst>
                         <a:extLst>
                           <a:ext uri="{909E8E84-426E-40dd-AFC4-6F175D3DCCD1}">
-                            <a14:hiddenFill xmlns:a14="http://schemas.microsoft.com/office/drawing/2010/main" xmlns:w="http://schemas.openxmlformats.org/wordprocessingml/2006/main" xmlns:w10="urn:schemas-microsoft-com:office:word" xmlns:v="urn:schemas-microsoft-com:vml" xmlns:o="urn:schemas-microsoft-com:office:office" xmlns:mv="urn:schemas-microsoft-com:mac:vml" xmlns:mo="http://schemas.microsoft.com/office/mac/office/2008/main" xmlns="">
+                            <a14:hiddenFill xmlns="" xmlns:mo="http://schemas.microsoft.com/office/mac/office/2008/main" xmlns:mv="urn:schemas-microsoft-com:mac:vml" xmlns:o="urn:schemas-microsoft-com:office:office" xmlns:v="urn:schemas-microsoft-com:vml" xmlns:w10="urn:schemas-microsoft-com:office:word" xmlns:w="http://schemas.openxmlformats.org/wordprocessingml/2006/main" xmlns:a14="http://schemas.microsoft.com/office/drawing/2010/main">
                               <a:noFill/>
                             </a14:hiddenFill>
                           </a:ext>
@@ -354,7 +344,7 @@
           <w:rFonts w:ascii="Arial" w:hAnsi="Arial"/>
           <w:color w:val="365F91" w:themeColor="accent1" w:themeShade="BF"/>
           <w:sz w:val="40"/>
-          <w:lang w:val="en-GB"/>
+          <w:lang w:val="pt-PT"/>
         </w:rPr>
       </w:pPr>
       <w:r>
@@ -362,7 +352,7 @@
           <w:rFonts w:ascii="Arial" w:hAnsi="Arial"/>
           <w:color w:val="365F91" w:themeColor="accent1" w:themeShade="BF"/>
           <w:sz w:val="40"/>
-          <w:lang w:val="en-GB"/>
+          <w:lang w:val="pt-PT"/>
         </w:rPr>
         <w:t xml:space="preserve">Stage </w:t>
       </w:r>
@@ -371,7 +361,7 @@
           <w:rFonts w:ascii="Arial" w:hAnsi="Arial"/>
           <w:color w:val="365F91" w:themeColor="accent1" w:themeShade="BF"/>
           <w:sz w:val="40"/>
-          <w:lang w:val="en-GB"/>
+          <w:lang w:val="pt-PT"/>
         </w:rPr>
         <w:t>6</w:t>
       </w:r>
@@ -380,7 +370,7 @@
           <w:rFonts w:ascii="Arial" w:hAnsi="Arial"/>
           <w:color w:val="365F91" w:themeColor="accent1" w:themeShade="BF"/>
           <w:sz w:val="40"/>
-          <w:lang w:val="en-GB"/>
+          <w:lang w:val="pt-PT"/>
         </w:rPr>
         <w:t xml:space="preserve">: </w:t>
       </w:r>
@@ -389,7 +379,7 @@
           <w:rFonts w:ascii="Arial" w:hAnsi="Arial"/>
           <w:color w:val="365F91" w:themeColor="accent1" w:themeShade="BF"/>
           <w:sz w:val="40"/>
-          <w:lang w:val="en-GB"/>
+          <w:lang w:val="pt-PT"/>
         </w:rPr>
         <w:t>Evaluation results</w:t>
       </w:r>
@@ -613,7 +603,6 @@
         </w:rPr>
         <w:tab/>
       </w:r>
-      <w:proofErr w:type="spellStart"/>
       <w:r>
         <w:rPr>
           <w:rFonts w:ascii="Arial" w:hAnsi="Arial"/>
@@ -622,7 +611,6 @@
         </w:rPr>
         <w:t>Lab</w:t>
       </w:r>
-      <w:proofErr w:type="spellEnd"/>
       <w:r>
         <w:rPr>
           <w:rFonts w:ascii="Arial" w:hAnsi="Arial"/>
@@ -631,23 +619,13 @@
         </w:rPr>
         <w:t xml:space="preserve"> </w:t>
       </w:r>
-      <w:proofErr w:type="spellStart"/>
       <w:r>
         <w:rPr>
           <w:rFonts w:ascii="Arial" w:hAnsi="Arial"/>
           <w:b/>
           <w:lang w:val="pt-PT"/>
         </w:rPr>
-        <w:t>class</w:t>
-      </w:r>
-      <w:proofErr w:type="spellEnd"/>
-      <w:r>
-        <w:rPr>
-          <w:rFonts w:ascii="Arial" w:hAnsi="Arial"/>
-          <w:b/>
-          <w:lang w:val="pt-PT"/>
-        </w:rPr>
-        <w:t xml:space="preserve"> </w:t>
+        <w:t xml:space="preserve">class </w:t>
       </w:r>
       <w:r>
         <w:rPr>
@@ -845,7 +823,6 @@
         </w:rPr>
         <w:tab/>
       </w:r>
-      <w:proofErr w:type="spellStart"/>
       <w:r>
         <w:rPr>
           <w:rFonts w:ascii="Arial" w:hAnsi="Arial"/>
@@ -854,9 +831,8 @@
           <w:sz w:val="22"/>
           <w:lang w:val="pt-PT"/>
         </w:rPr>
-        <w:t>Group</w:t>
-      </w:r>
-      <w:proofErr w:type="spellEnd"/>
+        <w:t xml:space="preserve">Group Nº </w:t>
+      </w:r>
       <w:r>
         <w:rPr>
           <w:rFonts w:ascii="Arial" w:hAnsi="Arial"/>
@@ -865,16 +841,6 @@
           <w:sz w:val="22"/>
           <w:lang w:val="pt-PT"/>
         </w:rPr>
-        <w:t xml:space="preserve"> Nº </w:t>
-      </w:r>
-      <w:r>
-        <w:rPr>
-          <w:rFonts w:ascii="Arial" w:hAnsi="Arial"/>
-          <w:b/>
-          <w:bCs/>
-          <w:sz w:val="22"/>
-          <w:lang w:val="pt-PT"/>
-        </w:rPr>
         <w:t>13</w:t>
       </w:r>
     </w:p>
@@ -892,36 +858,8 @@
           <w:sz w:val="22"/>
           <w:lang w:val="pt-PT"/>
         </w:rPr>
-        <w:t xml:space="preserve">44592, </w:t>
-      </w:r>
-      <w:proofErr w:type="spellStart"/>
-      <w:r>
-        <w:rPr>
-          <w:rFonts w:ascii="Arial" w:hAnsi="Arial"/>
-          <w:sz w:val="22"/>
-          <w:lang w:val="pt-PT"/>
-        </w:rPr>
-        <w:t>Alexander</w:t>
-      </w:r>
-      <w:proofErr w:type="spellEnd"/>
-      <w:r>
-        <w:rPr>
-          <w:rFonts w:ascii="Arial" w:hAnsi="Arial"/>
-          <w:sz w:val="22"/>
-          <w:lang w:val="pt-PT"/>
-        </w:rPr>
-        <w:t xml:space="preserve"> </w:t>
-      </w:r>
-      <w:proofErr w:type="spellStart"/>
-      <w:r>
-        <w:rPr>
-          <w:rFonts w:ascii="Arial" w:hAnsi="Arial"/>
-          <w:sz w:val="22"/>
-          <w:lang w:val="pt-PT"/>
-        </w:rPr>
-        <w:t>Denisov</w:t>
-      </w:r>
-      <w:proofErr w:type="spellEnd"/>
+        <w:t>44592, Alexander Denisov</w:t>
+      </w:r>
     </w:p>
     <w:p>
       <w:pPr>
@@ -1176,7 +1114,7 @@
         <w:jc w:val="center"/>
         <w:rPr>
           <w:rFonts w:ascii="Arial" w:hAnsi="Arial"/>
-          <w:lang w:val="en-GB"/>
+          <w:lang w:val="pt-PT"/>
         </w:rPr>
         <w:sectPr>
           <w:pgSz w:w="11900" w:h="16840"/>
@@ -1188,42 +1126,42 @@
       <w:r>
         <w:rPr>
           <w:rFonts w:ascii="Arial" w:hAnsi="Arial"/>
-          <w:lang w:val="en-GB"/>
+          <w:lang w:val="pt-PT"/>
         </w:rPr>
         <w:t>December</w:t>
       </w:r>
       <w:r>
         <w:rPr>
           <w:rFonts w:ascii="Arial" w:hAnsi="Arial"/>
-          <w:lang w:val="en-GB"/>
+          <w:lang w:val="pt-PT"/>
         </w:rPr>
         <w:t xml:space="preserve"> </w:t>
       </w:r>
       <w:r>
         <w:rPr>
           <w:rFonts w:ascii="Arial" w:hAnsi="Arial"/>
-          <w:lang w:val="en-GB"/>
+          <w:lang w:val="pt-PT"/>
         </w:rPr>
         <w:t>10</w:t>
       </w:r>
       <w:r>
         <w:rPr>
           <w:rFonts w:ascii="Arial" w:hAnsi="Arial"/>
-          <w:lang w:val="en-GB"/>
+          <w:lang w:val="pt-PT"/>
         </w:rPr>
         <w:t>, 20</w:t>
       </w:r>
       <w:r>
         <w:rPr>
           <w:rFonts w:ascii="Arial" w:hAnsi="Arial"/>
-          <w:lang w:val="en-GB"/>
+          <w:lang w:val="pt-PT"/>
         </w:rPr>
         <w:t>2</w:t>
       </w:r>
       <w:r>
         <w:rPr>
           <w:rFonts w:ascii="Arial" w:hAnsi="Arial"/>
-          <w:lang w:val="en-GB"/>
+          <w:lang w:val="pt-PT"/>
         </w:rPr>
         <w:t>0</w:t>
       </w:r>
@@ -4371,7 +4309,7 @@
           <w:lang w:val="en-GB"/>
         </w:rPr>
         <w:pict w14:anchorId="4983C448">
-          <v:rect id="_x0000_i1066" style="width:0;height:1.5pt" o:hralign="center" o:hrstd="t" o:hr="t" fillcolor="#a0a0a0" stroked="f"/>
+          <v:rect id="_x0000_i1026" style="width:0;height:1.5pt" o:hralign="center" o:hrstd="t" o:hr="t" fillcolor="#a0a0a0" stroked="f"/>
         </w:pict>
       </w:r>
     </w:p>
@@ -4698,43 +4636,7 @@
           <w:szCs w:val="22"/>
           <w:lang w:val="en-GB"/>
         </w:rPr>
-        <w:t>The navbar is not always present</w:t>
-      </w:r>
-      <w:r>
-        <w:rPr>
-          <w:rFonts w:ascii="Times New Roman" w:hAnsi="Times New Roman" w:cs="Times New Roman"/>
-          <w:sz w:val="22"/>
-          <w:szCs w:val="22"/>
-          <w:lang w:val="en-GB"/>
-        </w:rPr>
-        <w:t>, i</w:t>
-      </w:r>
-      <w:r>
-        <w:rPr>
-          <w:rFonts w:ascii="Times New Roman" w:hAnsi="Times New Roman" w:cs="Times New Roman"/>
-          <w:sz w:val="22"/>
-          <w:szCs w:val="22"/>
-          <w:lang w:val="en-GB"/>
-        </w:rPr>
-        <w:t>t appears or disappears depending on the</w:t>
-      </w:r>
-      <w:r>
-        <w:rPr>
-          <w:rFonts w:ascii="Times New Roman" w:hAnsi="Times New Roman" w:cs="Times New Roman"/>
-          <w:sz w:val="22"/>
-          <w:szCs w:val="22"/>
-          <w:lang w:val="en-GB"/>
-        </w:rPr>
-        <w:t xml:space="preserve"> user</w:t>
-      </w:r>
-      <w:r>
-        <w:rPr>
-          <w:rFonts w:ascii="Times New Roman" w:hAnsi="Times New Roman" w:cs="Times New Roman"/>
-          <w:sz w:val="22"/>
-          <w:szCs w:val="22"/>
-          <w:lang w:val="en-GB"/>
-        </w:rPr>
-        <w:t xml:space="preserve"> interaction.</w:t>
+        <w:t>The navbar is not always present, it appears or disappears depending on the user interaction.</w:t>
       </w:r>
     </w:p>
     <w:p>
@@ -4917,9 +4819,9 @@
           <w:lang w:val="pt-PT"/>
         </w:rPr>
         <w:drawing>
-          <wp:inline distT="0" distB="0" distL="0" distR="0" wp14:anchorId="1DD70618" wp14:editId="2459837C">
-            <wp:extent cx="3987800" cy="877570"/>
-            <wp:effectExtent l="0" t="0" r="0" b="0"/>
+          <wp:inline distT="0" distB="0" distL="0" distR="0" wp14:anchorId="1DD70618" wp14:editId="0BDF3230">
+            <wp:extent cx="3960000" cy="871452"/>
+            <wp:effectExtent l="0" t="0" r="2540" b="5080"/>
             <wp:docPr id="33" name="Imagem 33"/>
             <wp:cNvGraphicFramePr>
               <a:graphicFrameLocks xmlns:a="http://schemas.openxmlformats.org/drawingml/2006/main" noChangeAspect="1"/>
@@ -4949,7 +4851,7 @@
                   <pic:spPr bwMode="auto">
                     <a:xfrm>
                       <a:off x="0" y="0"/>
-                      <a:ext cx="3987800" cy="877570"/>
+                      <a:ext cx="3960000" cy="871452"/>
                     </a:xfrm>
                     <a:prstGeom prst="rect">
                       <a:avLst/>
@@ -4971,24 +4873,14 @@
       <w:r>
         <w:t xml:space="preserve">Figure </w:t>
       </w:r>
-      <w:r>
-        <w:fldChar w:fldCharType="begin"/>
-      </w:r>
-      <w:r>
-        <w:instrText xml:space="preserve"> SEQ Figure \* ARABIC </w:instrText>
-      </w:r>
-      <w:r>
-        <w:fldChar w:fldCharType="separate"/>
-      </w:r>
-      <w:r>
-        <w:rPr>
-          <w:noProof/>
-        </w:rPr>
-        <w:t>2</w:t>
-      </w:r>
-      <w:r>
-        <w:fldChar w:fldCharType="end"/>
-      </w:r>
+      <w:fldSimple w:instr=" SEQ Figure \* ARABIC ">
+        <w:r>
+          <w:rPr>
+            <w:noProof/>
+          </w:rPr>
+          <w:t>2</w:t>
+        </w:r>
+      </w:fldSimple>
       <w:r>
         <w:t xml:space="preserve"> </w:t>
       </w:r>
@@ -5072,6 +4964,26 @@
           <w:szCs w:val="22"/>
           <w:lang w:val="en-GB"/>
         </w:rPr>
+        <w:t xml:space="preserve">, as it is represented in </w:t>
+      </w:r>
+      <w:r>
+        <w:rPr>
+          <w:rFonts w:ascii="Times New Roman" w:hAnsi="Times New Roman" w:cs="Times New Roman"/>
+          <w:i/>
+          <w:iCs/>
+          <w:sz w:val="22"/>
+          <w:szCs w:val="22"/>
+          <w:lang w:val="en-GB"/>
+        </w:rPr>
+        <w:t>Figure 2.1</w:t>
+      </w:r>
+      <w:r>
+        <w:rPr>
+          <w:rFonts w:ascii="Times New Roman" w:hAnsi="Times New Roman" w:cs="Times New Roman"/>
+          <w:sz w:val="22"/>
+          <w:szCs w:val="22"/>
+          <w:lang w:val="en-GB"/>
+        </w:rPr>
         <w:t>.</w:t>
       </w:r>
     </w:p>
@@ -5084,8 +4996,104 @@
           <w:rFonts w:ascii="Times New Roman" w:hAnsi="Times New Roman" w:cs="Times New Roman"/>
           <w:sz w:val="22"/>
           <w:szCs w:val="22"/>
-        </w:rPr>
-      </w:pPr>
+          <w:lang w:val="en-GB"/>
+        </w:rPr>
+      </w:pPr>
+    </w:p>
+    <w:p>
+      <w:pPr>
+        <w:keepNext/>
+        <w:spacing w:line="360" w:lineRule="auto"/>
+        <w:jc w:val="center"/>
+      </w:pPr>
+      <w:r>
+        <w:rPr>
+          <w:noProof/>
+        </w:rPr>
+        <w:drawing>
+          <wp:inline distT="0" distB="0" distL="0" distR="0" wp14:anchorId="329CFF7D" wp14:editId="5F914F0B">
+            <wp:extent cx="3960000" cy="992962"/>
+            <wp:effectExtent l="0" t="0" r="2540" b="0"/>
+            <wp:docPr id="1" name="Imagem 1"/>
+            <wp:cNvGraphicFramePr>
+              <a:graphicFrameLocks xmlns:a="http://schemas.openxmlformats.org/drawingml/2006/main" noChangeAspect="1"/>
+            </wp:cNvGraphicFramePr>
+            <a:graphic xmlns:a="http://schemas.openxmlformats.org/drawingml/2006/main">
+              <a:graphicData uri="http://schemas.openxmlformats.org/drawingml/2006/picture">
+                <pic:pic xmlns:pic="http://schemas.openxmlformats.org/drawingml/2006/picture">
+                  <pic:nvPicPr>
+                    <pic:cNvPr id="1" name=""/>
+                    <pic:cNvPicPr/>
+                  </pic:nvPicPr>
+                  <pic:blipFill>
+                    <a:blip r:embed="rId12"/>
+                    <a:stretch>
+                      <a:fillRect/>
+                    </a:stretch>
+                  </pic:blipFill>
+                  <pic:spPr>
+                    <a:xfrm>
+                      <a:off x="0" y="0"/>
+                      <a:ext cx="3960000" cy="992962"/>
+                    </a:xfrm>
+                    <a:prstGeom prst="rect">
+                      <a:avLst/>
+                    </a:prstGeom>
+                  </pic:spPr>
+                </pic:pic>
+              </a:graphicData>
+            </a:graphic>
+          </wp:inline>
+        </w:drawing>
+      </w:r>
+    </w:p>
+    <w:p>
+      <w:pPr>
+        <w:pStyle w:val="Legenda"/>
+        <w:jc w:val="center"/>
+      </w:pPr>
+      <w:r>
+        <w:t xml:space="preserve">Figure </w:t>
+      </w:r>
+      <w:r>
+        <w:fldChar w:fldCharType="begin"/>
+      </w:r>
+      <w:r>
+        <w:instrText xml:space="preserve"> SEQ Figure \* ARABIC </w:instrText>
+      </w:r>
+      <w:r>
+        <w:fldChar w:fldCharType="separate"/>
+      </w:r>
+      <w:r>
+        <w:rPr>
+          <w:noProof/>
+        </w:rPr>
+        <w:t>2</w:t>
+      </w:r>
+      <w:r>
+        <w:fldChar w:fldCharType="end"/>
+      </w:r>
+      <w:r>
+        <w:t>.1</w:t>
+      </w:r>
+      <w:r>
+        <w:t xml:space="preserve"> </w:t>
+      </w:r>
+      <w:r>
+        <w:t xml:space="preserve">Screenshot </w:t>
+      </w:r>
+      <w:r>
+        <w:t>of</w:t>
+      </w:r>
+      <w:r>
+        <w:t xml:space="preserve"> </w:t>
+      </w:r>
+      <w:r>
+        <w:t xml:space="preserve">our solution for </w:t>
+      </w:r>
+      <w:r>
+        <w:t>problem #2</w:t>
+      </w:r>
     </w:p>
     <w:p>
       <w:pPr>
@@ -5101,17 +5109,6 @@
     </w:p>
     <w:p>
       <w:pPr>
-        <w:pStyle w:val="Ttulo1"/>
-      </w:pPr>
-      <w:r>
-        <w:t xml:space="preserve">2.3 </w:t>
-      </w:r>
-      <w:r>
-        <w:t>Solutions:</w:t>
-      </w:r>
-    </w:p>
-    <w:p>
-      <w:pPr>
         <w:spacing w:line="360" w:lineRule="auto"/>
         <w:ind w:firstLine="573"/>
         <w:jc w:val="both"/>
@@ -5121,6 +5118,29 @@
           <w:szCs w:val="22"/>
         </w:rPr>
       </w:pPr>
+    </w:p>
+    <w:p>
+      <w:pPr>
+        <w:pStyle w:val="Ttulo1"/>
+      </w:pPr>
+      <w:r>
+        <w:t xml:space="preserve">2.3 </w:t>
+      </w:r>
+      <w:r>
+        <w:t>Solutions:</w:t>
+      </w:r>
+    </w:p>
+    <w:p>
+      <w:pPr>
+        <w:spacing w:line="360" w:lineRule="auto"/>
+        <w:ind w:firstLine="573"/>
+        <w:jc w:val="both"/>
+        <w:rPr>
+          <w:rFonts w:ascii="Times New Roman" w:hAnsi="Times New Roman" w:cs="Times New Roman"/>
+          <w:sz w:val="22"/>
+          <w:szCs w:val="22"/>
+        </w:rPr>
+      </w:pPr>
       <w:r>
         <w:rPr>
           <w:rFonts w:ascii="Times New Roman" w:hAnsi="Times New Roman" w:cs="Times New Roman"/>
@@ -5144,9 +5164,9 @@
           <w:szCs w:val="22"/>
         </w:rPr>
         <w:drawing>
-          <wp:inline distT="0" distB="0" distL="0" distR="0" wp14:anchorId="5D118356" wp14:editId="02AF2E4E">
-            <wp:extent cx="3575685" cy="1283970"/>
-            <wp:effectExtent l="19050" t="19050" r="24765" b="11430"/>
+          <wp:inline distT="0" distB="0" distL="0" distR="0" wp14:anchorId="5D118356" wp14:editId="0FE53410">
+            <wp:extent cx="3960000" cy="1421971"/>
+            <wp:effectExtent l="19050" t="19050" r="21590" b="26035"/>
             <wp:docPr id="32" name="Imagem 32"/>
             <wp:cNvGraphicFramePr>
               <a:graphicFrameLocks xmlns:a="http://schemas.openxmlformats.org/drawingml/2006/main" noChangeAspect="1"/>
@@ -5161,7 +5181,7 @@
                     </pic:cNvPicPr>
                   </pic:nvPicPr>
                   <pic:blipFill>
-                    <a:blip r:embed="rId12">
+                    <a:blip r:embed="rId13">
                       <a:extLst>
                         <a:ext uri="{28A0092B-C50C-407E-A947-70E740481C1C}">
                           <a14:useLocalDpi xmlns:a14="http://schemas.microsoft.com/office/drawing/2010/main" val="0"/>
@@ -5176,7 +5196,7 @@
                   <pic:spPr bwMode="auto">
                     <a:xfrm>
                       <a:off x="0" y="0"/>
-                      <a:ext cx="3575685" cy="1283970"/>
+                      <a:ext cx="3960000" cy="1421971"/>
                     </a:xfrm>
                     <a:prstGeom prst="rect">
                       <a:avLst/>
@@ -5209,24 +5229,14 @@
       <w:r>
         <w:t xml:space="preserve">Figure </w:t>
       </w:r>
-      <w:r>
-        <w:fldChar w:fldCharType="begin"/>
-      </w:r>
-      <w:r>
-        <w:instrText xml:space="preserve"> SEQ Figure \* ARABIC </w:instrText>
-      </w:r>
-      <w:r>
-        <w:fldChar w:fldCharType="separate"/>
-      </w:r>
-      <w:r>
-        <w:rPr>
-          <w:noProof/>
-        </w:rPr>
-        <w:t>3</w:t>
-      </w:r>
-      <w:r>
-        <w:fldChar w:fldCharType="end"/>
-      </w:r>
+      <w:fldSimple w:instr=" SEQ Figure \* ARABIC ">
+        <w:r>
+          <w:rPr>
+            <w:noProof/>
+          </w:rPr>
+          <w:t>3</w:t>
+        </w:r>
+      </w:fldSimple>
       <w:r>
         <w:t xml:space="preserve"> </w:t>
       </w:r>
@@ -5277,34 +5287,7 @@
           <w:szCs w:val="22"/>
           <w:lang w:val="en-GB"/>
         </w:rPr>
-        <w:t xml:space="preserve">We agree </w:t>
-      </w:r>
-      <w:r>
-        <w:rPr>
-          <w:rFonts w:ascii="Times New Roman" w:hAnsi="Times New Roman" w:cs="Times New Roman"/>
-          <w:sz w:val="22"/>
-          <w:szCs w:val="22"/>
-          <w:lang w:val="en-GB"/>
-        </w:rPr>
-        <w:t xml:space="preserve">with the </w:t>
-      </w:r>
-      <w:r>
-        <w:rPr>
-          <w:rFonts w:ascii="Times New Roman" w:hAnsi="Times New Roman" w:cs="Times New Roman"/>
-          <w:sz w:val="22"/>
-          <w:szCs w:val="22"/>
-          <w:lang w:val="en-GB"/>
-        </w:rPr>
-        <w:t>solution presented</w:t>
-      </w:r>
-      <w:r>
-        <w:rPr>
-          <w:rFonts w:ascii="Times New Roman" w:hAnsi="Times New Roman" w:cs="Times New Roman"/>
-          <w:sz w:val="22"/>
-          <w:szCs w:val="22"/>
-          <w:lang w:val="en-GB"/>
-        </w:rPr>
-        <w:t xml:space="preserve"> but we did not implement</w:t>
+        <w:t>We agree with the solution presented but we did not implement</w:t>
       </w:r>
       <w:r>
         <w:rPr>
@@ -5437,7 +5420,7 @@
                     </pic:cNvPicPr>
                   </pic:nvPicPr>
                   <pic:blipFill>
-                    <a:blip r:embed="rId13">
+                    <a:blip r:embed="rId14">
                       <a:extLst>
                         <a:ext uri="{28A0092B-C50C-407E-A947-70E740481C1C}">
                           <a14:useLocalDpi xmlns:a14="http://schemas.microsoft.com/office/drawing/2010/main" val="0"/>
@@ -5491,24 +5474,14 @@
       <w:r>
         <w:t xml:space="preserve">Figure </w:t>
       </w:r>
-      <w:r>
-        <w:fldChar w:fldCharType="begin"/>
-      </w:r>
-      <w:r>
-        <w:instrText xml:space="preserve"> SEQ Figure \* ARABIC </w:instrText>
-      </w:r>
-      <w:r>
-        <w:fldChar w:fldCharType="separate"/>
-      </w:r>
-      <w:r>
-        <w:rPr>
-          <w:noProof/>
-        </w:rPr>
-        <w:t>4</w:t>
-      </w:r>
-      <w:r>
-        <w:fldChar w:fldCharType="end"/>
-      </w:r>
+      <w:fldSimple w:instr=" SEQ Figure \* ARABIC ">
+        <w:r>
+          <w:rPr>
+            <w:noProof/>
+          </w:rPr>
+          <w:t>4</w:t>
+        </w:r>
+      </w:fldSimple>
       <w:r>
         <w:t xml:space="preserve"> </w:t>
       </w:r>
@@ -5562,7 +5535,25 @@
           <w:szCs w:val="22"/>
           <w:lang w:val="en-GB"/>
         </w:rPr>
-        <w:t>//TODO</w:t>
+        <w:t>We implemented the functionalities</w:t>
+      </w:r>
+      <w:r>
+        <w:rPr>
+          <w:rFonts w:ascii="Times New Roman" w:hAnsi="Times New Roman" w:cs="Times New Roman"/>
+          <w:sz w:val="22"/>
+          <w:szCs w:val="22"/>
+          <w:lang w:val="en-GB"/>
+        </w:rPr>
+        <w:t xml:space="preserve"> for the three buttons</w:t>
+      </w:r>
+      <w:r>
+        <w:rPr>
+          <w:rFonts w:ascii="Times New Roman" w:hAnsi="Times New Roman" w:cs="Times New Roman"/>
+          <w:sz w:val="22"/>
+          <w:szCs w:val="22"/>
+          <w:lang w:val="en-GB"/>
+        </w:rPr>
+        <w:t>.</w:t>
       </w:r>
     </w:p>
     <w:p>
@@ -5678,7 +5669,7 @@
                     </pic:cNvPicPr>
                   </pic:nvPicPr>
                   <pic:blipFill>
-                    <a:blip r:embed="rId14">
+                    <a:blip r:embed="rId15">
                       <a:extLst>
                         <a:ext uri="{28A0092B-C50C-407E-A947-70E740481C1C}">
                           <a14:useLocalDpi xmlns:a14="http://schemas.microsoft.com/office/drawing/2010/main" val="0"/>
@@ -5732,7 +5723,7 @@
                     </pic:cNvPicPr>
                   </pic:nvPicPr>
                   <pic:blipFill>
-                    <a:blip r:embed="rId15">
+                    <a:blip r:embed="rId16">
                       <a:extLst>
                         <a:ext uri="{28A0092B-C50C-407E-A947-70E740481C1C}">
                           <a14:useLocalDpi xmlns:a14="http://schemas.microsoft.com/office/drawing/2010/main" val="0"/>
@@ -5777,24 +5768,14 @@
       <w:r>
         <w:t xml:space="preserve">Figure </w:t>
       </w:r>
-      <w:r>
-        <w:fldChar w:fldCharType="begin"/>
-      </w:r>
-      <w:r>
-        <w:instrText xml:space="preserve"> SEQ Figure \* ARABIC </w:instrText>
-      </w:r>
-      <w:r>
-        <w:fldChar w:fldCharType="separate"/>
-      </w:r>
-      <w:r>
-        <w:rPr>
-          <w:noProof/>
-        </w:rPr>
-        <w:t>5</w:t>
-      </w:r>
-      <w:r>
-        <w:fldChar w:fldCharType="end"/>
-      </w:r>
+      <w:fldSimple w:instr=" SEQ Figure \* ARABIC ">
+        <w:r>
+          <w:rPr>
+            <w:noProof/>
+          </w:rPr>
+          <w:t>5</w:t>
+        </w:r>
+      </w:fldSimple>
       <w:r>
         <w:t xml:space="preserve"> </w:t>
       </w:r>
@@ -5951,7 +5932,7 @@
                     </pic:cNvPicPr>
                   </pic:nvPicPr>
                   <pic:blipFill>
-                    <a:blip r:embed="rId16">
+                    <a:blip r:embed="rId17">
                       <a:extLst>
                         <a:ext uri="{28A0092B-C50C-407E-A947-70E740481C1C}">
                           <a14:useLocalDpi xmlns:a14="http://schemas.microsoft.com/office/drawing/2010/main" val="0"/>
@@ -5994,24 +5975,14 @@
       <w:r>
         <w:t xml:space="preserve">Figure </w:t>
       </w:r>
-      <w:r>
-        <w:fldChar w:fldCharType="begin"/>
-      </w:r>
-      <w:r>
-        <w:instrText xml:space="preserve"> SEQ Figure \* ARABIC </w:instrText>
-      </w:r>
-      <w:r>
-        <w:fldChar w:fldCharType="separate"/>
-      </w:r>
-      <w:r>
-        <w:rPr>
-          <w:noProof/>
-        </w:rPr>
-        <w:t>6</w:t>
-      </w:r>
-      <w:r>
-        <w:fldChar w:fldCharType="end"/>
-      </w:r>
+      <w:fldSimple w:instr=" SEQ Figure \* ARABIC ">
+        <w:r>
+          <w:rPr>
+            <w:noProof/>
+          </w:rPr>
+          <w:t>6</w:t>
+        </w:r>
+      </w:fldSimple>
       <w:r>
         <w:t xml:space="preserve"> </w:t>
       </w:r>
@@ -6175,7 +6146,7 @@
                     </pic:cNvPicPr>
                   </pic:nvPicPr>
                   <pic:blipFill>
-                    <a:blip r:embed="rId17">
+                    <a:blip r:embed="rId18">
                       <a:extLst>
                         <a:ext uri="{28A0092B-C50C-407E-A947-70E740481C1C}">
                           <a14:useLocalDpi xmlns:a14="http://schemas.microsoft.com/office/drawing/2010/main" val="0"/>
@@ -6221,24 +6192,14 @@
       <w:r>
         <w:t xml:space="preserve">Figure </w:t>
       </w:r>
-      <w:r>
-        <w:fldChar w:fldCharType="begin"/>
-      </w:r>
-      <w:r>
-        <w:instrText xml:space="preserve"> SEQ Figure \* ARABIC </w:instrText>
-      </w:r>
-      <w:r>
-        <w:fldChar w:fldCharType="separate"/>
-      </w:r>
-      <w:r>
-        <w:rPr>
-          <w:noProof/>
-        </w:rPr>
-        <w:t>7</w:t>
-      </w:r>
-      <w:r>
-        <w:fldChar w:fldCharType="end"/>
-      </w:r>
+      <w:fldSimple w:instr=" SEQ Figure \* ARABIC ">
+        <w:r>
+          <w:rPr>
+            <w:noProof/>
+          </w:rPr>
+          <w:t>7</w:t>
+        </w:r>
+      </w:fldSimple>
       <w:r>
         <w:t xml:space="preserve"> Screenshot for problem #</w:t>
       </w:r>
@@ -6408,7 +6369,7 @@
                     </pic:cNvPicPr>
                   </pic:nvPicPr>
                   <pic:blipFill>
-                    <a:blip r:embed="rId18">
+                    <a:blip r:embed="rId19">
                       <a:extLst>
                         <a:ext uri="{28A0092B-C50C-407E-A947-70E740481C1C}">
                           <a14:useLocalDpi xmlns:a14="http://schemas.microsoft.com/office/drawing/2010/main" val="0"/>
@@ -6454,24 +6415,14 @@
       <w:r>
         <w:t xml:space="preserve">Figure </w:t>
       </w:r>
-      <w:r>
-        <w:fldChar w:fldCharType="begin"/>
-      </w:r>
-      <w:r>
-        <w:instrText xml:space="preserve"> SEQ Figure \* ARABIC </w:instrText>
-      </w:r>
-      <w:r>
-        <w:fldChar w:fldCharType="separate"/>
-      </w:r>
-      <w:r>
-        <w:rPr>
-          <w:noProof/>
-        </w:rPr>
-        <w:t>8</w:t>
-      </w:r>
-      <w:r>
-        <w:fldChar w:fldCharType="end"/>
-      </w:r>
+      <w:fldSimple w:instr=" SEQ Figure \* ARABIC ">
+        <w:r>
+          <w:rPr>
+            <w:noProof/>
+          </w:rPr>
+          <w:t>8</w:t>
+        </w:r>
+      </w:fldSimple>
       <w:r>
         <w:t xml:space="preserve"> Screenshot for problem #</w:t>
       </w:r>
@@ -6683,7 +6634,7 @@
                     </pic:cNvPicPr>
                   </pic:nvPicPr>
                   <pic:blipFill>
-                    <a:blip r:embed="rId19">
+                    <a:blip r:embed="rId20">
                       <a:extLst>
                         <a:ext uri="{28A0092B-C50C-407E-A947-70E740481C1C}">
                           <a14:useLocalDpi xmlns:a14="http://schemas.microsoft.com/office/drawing/2010/main" val="0"/>
@@ -6729,24 +6680,14 @@
       <w:r>
         <w:t xml:space="preserve">Figure </w:t>
       </w:r>
-      <w:r>
-        <w:fldChar w:fldCharType="begin"/>
-      </w:r>
-      <w:r>
-        <w:instrText xml:space="preserve"> SEQ Figure \* ARABIC </w:instrText>
-      </w:r>
-      <w:r>
-        <w:fldChar w:fldCharType="separate"/>
-      </w:r>
-      <w:r>
-        <w:rPr>
-          <w:noProof/>
-        </w:rPr>
-        <w:t>9</w:t>
-      </w:r>
-      <w:r>
-        <w:fldChar w:fldCharType="end"/>
-      </w:r>
+      <w:fldSimple w:instr=" SEQ Figure \* ARABIC ">
+        <w:r>
+          <w:rPr>
+            <w:noProof/>
+          </w:rPr>
+          <w:t>9</w:t>
+        </w:r>
+      </w:fldSimple>
       <w:r>
         <w:t xml:space="preserve"> Screenshot for problem #</w:t>
       </w:r>
@@ -6913,7 +6854,7 @@
                     </pic:cNvPicPr>
                   </pic:nvPicPr>
                   <pic:blipFill>
-                    <a:blip r:embed="rId20">
+                    <a:blip r:embed="rId21">
                       <a:extLst>
                         <a:ext uri="{28A0092B-C50C-407E-A947-70E740481C1C}">
                           <a14:useLocalDpi xmlns:a14="http://schemas.microsoft.com/office/drawing/2010/main" val="0"/>
@@ -6959,24 +6900,14 @@
       <w:r>
         <w:t xml:space="preserve">Figure </w:t>
       </w:r>
-      <w:r>
-        <w:fldChar w:fldCharType="begin"/>
-      </w:r>
-      <w:r>
-        <w:instrText xml:space="preserve"> SEQ Figure \* ARABIC </w:instrText>
-      </w:r>
-      <w:r>
-        <w:fldChar w:fldCharType="separate"/>
-      </w:r>
-      <w:r>
-        <w:rPr>
-          <w:noProof/>
-        </w:rPr>
-        <w:t>10</w:t>
-      </w:r>
-      <w:r>
-        <w:fldChar w:fldCharType="end"/>
-      </w:r>
+      <w:fldSimple w:instr=" SEQ Figure \* ARABIC ">
+        <w:r>
+          <w:rPr>
+            <w:noProof/>
+          </w:rPr>
+          <w:t>10</w:t>
+        </w:r>
+      </w:fldSimple>
       <w:r>
         <w:t xml:space="preserve"> Screenshot for problem #</w:t>
       </w:r>
@@ -7146,7 +7077,7 @@
                     </pic:cNvPicPr>
                   </pic:nvPicPr>
                   <pic:blipFill>
-                    <a:blip r:embed="rId21">
+                    <a:blip r:embed="rId22">
                       <a:extLst>
                         <a:ext uri="{28A0092B-C50C-407E-A947-70E740481C1C}">
                           <a14:useLocalDpi xmlns:a14="http://schemas.microsoft.com/office/drawing/2010/main" val="0"/>
@@ -7192,24 +7123,14 @@
       <w:r>
         <w:t xml:space="preserve">Figure </w:t>
       </w:r>
-      <w:r>
-        <w:fldChar w:fldCharType="begin"/>
-      </w:r>
-      <w:r>
-        <w:instrText xml:space="preserve"> SEQ Figure \* ARABIC </w:instrText>
-      </w:r>
-      <w:r>
-        <w:fldChar w:fldCharType="separate"/>
-      </w:r>
-      <w:r>
-        <w:rPr>
-          <w:noProof/>
-        </w:rPr>
-        <w:t>11</w:t>
-      </w:r>
-      <w:r>
-        <w:fldChar w:fldCharType="end"/>
-      </w:r>
+      <w:fldSimple w:instr=" SEQ Figure \* ARABIC ">
+        <w:r>
+          <w:rPr>
+            <w:noProof/>
+          </w:rPr>
+          <w:t>11</w:t>
+        </w:r>
+      </w:fldSimple>
       <w:r>
         <w:t xml:space="preserve"> Screenshot for problem #</w:t>
       </w:r>
@@ -7373,7 +7294,7 @@
                     </pic:cNvPicPr>
                   </pic:nvPicPr>
                   <pic:blipFill>
-                    <a:blip r:embed="rId22">
+                    <a:blip r:embed="rId23">
                       <a:extLst>
                         <a:ext uri="{28A0092B-C50C-407E-A947-70E740481C1C}">
                           <a14:useLocalDpi xmlns:a14="http://schemas.microsoft.com/office/drawing/2010/main" val="0"/>
@@ -7419,24 +7340,14 @@
       <w:r>
         <w:t xml:space="preserve">Figure </w:t>
       </w:r>
-      <w:r>
-        <w:fldChar w:fldCharType="begin"/>
-      </w:r>
-      <w:r>
-        <w:instrText xml:space="preserve"> SEQ Figure \* ARABIC </w:instrText>
-      </w:r>
-      <w:r>
-        <w:fldChar w:fldCharType="separate"/>
-      </w:r>
-      <w:r>
-        <w:rPr>
-          <w:noProof/>
-        </w:rPr>
-        <w:t>12</w:t>
-      </w:r>
-      <w:r>
-        <w:fldChar w:fldCharType="end"/>
-      </w:r>
+      <w:fldSimple w:instr=" SEQ Figure \* ARABIC ">
+        <w:r>
+          <w:rPr>
+            <w:noProof/>
+          </w:rPr>
+          <w:t>12</w:t>
+        </w:r>
+      </w:fldSimple>
       <w:r>
         <w:t xml:space="preserve"> Screenshot for problem #</w:t>
       </w:r>
@@ -7606,7 +7517,7 @@
                     </pic:cNvPicPr>
                   </pic:nvPicPr>
                   <pic:blipFill>
-                    <a:blip r:embed="rId23">
+                    <a:blip r:embed="rId24">
                       <a:extLst>
                         <a:ext uri="{28A0092B-C50C-407E-A947-70E740481C1C}">
                           <a14:useLocalDpi xmlns:a14="http://schemas.microsoft.com/office/drawing/2010/main" val="0"/>
@@ -7652,24 +7563,14 @@
       <w:r>
         <w:t xml:space="preserve">Figure </w:t>
       </w:r>
-      <w:r>
-        <w:fldChar w:fldCharType="begin"/>
-      </w:r>
-      <w:r>
-        <w:instrText xml:space="preserve"> SEQ Figure \* ARABIC </w:instrText>
-      </w:r>
-      <w:r>
-        <w:fldChar w:fldCharType="separate"/>
-      </w:r>
-      <w:r>
-        <w:rPr>
-          <w:noProof/>
-        </w:rPr>
-        <w:t>13</w:t>
-      </w:r>
-      <w:r>
-        <w:fldChar w:fldCharType="end"/>
-      </w:r>
+      <w:fldSimple w:instr=" SEQ Figure \* ARABIC ">
+        <w:r>
+          <w:rPr>
+            <w:noProof/>
+          </w:rPr>
+          <w:t>13</w:t>
+        </w:r>
+      </w:fldSimple>
       <w:r>
         <w:t xml:space="preserve"> Screenshot for problem #</w:t>
       </w:r>
@@ -8960,6 +8861,7 @@
   <w:style w:type="character" w:default="1" w:styleId="Tipodeletrapredefinidodopargrafo">
     <w:name w:val="Default Paragraph Font"/>
     <w:uiPriority w:val="1"/>
+    <w:semiHidden/>
     <w:unhideWhenUsed/>
   </w:style>
   <w:style w:type="table" w:default="1" w:styleId="Tabelanormal">

</xml_diff>

<commit_message>
updated some todos, need revision
</commit_message>
<xml_diff>
--- a/reports/stage6.docx
+++ b/reports/stage6.docx
@@ -65,13 +65,23 @@
           <w:lang w:val="pt-PT"/>
         </w:rPr>
       </w:pPr>
+      <w:proofErr w:type="spellStart"/>
       <w:r>
         <w:rPr>
           <w:rFonts w:ascii="Arial" w:hAnsi="Arial"/>
           <w:b/>
           <w:lang w:val="pt-PT"/>
         </w:rPr>
-        <w:t>Interacção Pessoa-Máquina</w:t>
+        <w:t>Interacção</w:t>
+      </w:r>
+      <w:proofErr w:type="spellEnd"/>
+      <w:r>
+        <w:rPr>
+          <w:rFonts w:ascii="Arial" w:hAnsi="Arial"/>
+          <w:b/>
+          <w:lang w:val="pt-PT"/>
+        </w:rPr>
+        <w:t xml:space="preserve"> Pessoa-Máquina</w:t>
       </w:r>
     </w:p>
     <w:p>
@@ -296,7 +306,7 @@
                         </a:effectLst>
                         <a:extLst>
                           <a:ext uri="{909E8E84-426E-40dd-AFC4-6F175D3DCCD1}">
-                            <a14:hiddenFill xmlns="" xmlns:mo="http://schemas.microsoft.com/office/mac/office/2008/main" xmlns:mv="urn:schemas-microsoft-com:mac:vml" xmlns:o="urn:schemas-microsoft-com:office:office" xmlns:v="urn:schemas-microsoft-com:vml" xmlns:w10="urn:schemas-microsoft-com:office:word" xmlns:w="http://schemas.openxmlformats.org/wordprocessingml/2006/main" xmlns:a14="http://schemas.microsoft.com/office/drawing/2010/main">
+                            <a14:hiddenFill xmlns:a14="http://schemas.microsoft.com/office/drawing/2010/main" xmlns:w="http://schemas.openxmlformats.org/wordprocessingml/2006/main" xmlns:w10="urn:schemas-microsoft-com:office:word" xmlns:v="urn:schemas-microsoft-com:vml" xmlns:o="urn:schemas-microsoft-com:office:office" xmlns:mv="urn:schemas-microsoft-com:mac:vml" xmlns:mo="http://schemas.microsoft.com/office/mac/office/2008/main" xmlns="">
                               <a:noFill/>
                             </a14:hiddenFill>
                           </a:ext>
@@ -347,6 +357,7 @@
           <w:lang w:val="pt-PT"/>
         </w:rPr>
       </w:pPr>
+      <w:proofErr w:type="spellStart"/>
       <w:r>
         <w:rPr>
           <w:rFonts w:ascii="Arial" w:hAnsi="Arial"/>
@@ -354,8 +365,9 @@
           <w:sz w:val="40"/>
           <w:lang w:val="pt-PT"/>
         </w:rPr>
-        <w:t xml:space="preserve">Stage </w:t>
-      </w:r>
+        <w:t>Stage</w:t>
+      </w:r>
+      <w:proofErr w:type="spellEnd"/>
       <w:r>
         <w:rPr>
           <w:rFonts w:ascii="Arial" w:hAnsi="Arial"/>
@@ -363,7 +375,7 @@
           <w:sz w:val="40"/>
           <w:lang w:val="pt-PT"/>
         </w:rPr>
-        <w:t>6</w:t>
+        <w:t xml:space="preserve"> </w:t>
       </w:r>
       <w:r>
         <w:rPr>
@@ -372,7 +384,7 @@
           <w:sz w:val="40"/>
           <w:lang w:val="pt-PT"/>
         </w:rPr>
-        <w:t xml:space="preserve">: </w:t>
+        <w:t>6</w:t>
       </w:r>
       <w:r>
         <w:rPr>
@@ -381,8 +393,39 @@
           <w:sz w:val="40"/>
           <w:lang w:val="pt-PT"/>
         </w:rPr>
-        <w:t>Evaluation results</w:t>
-      </w:r>
+        <w:t xml:space="preserve">: </w:t>
+      </w:r>
+      <w:proofErr w:type="spellStart"/>
+      <w:r>
+        <w:rPr>
+          <w:rFonts w:ascii="Arial" w:hAnsi="Arial"/>
+          <w:color w:val="365F91" w:themeColor="accent1" w:themeShade="BF"/>
+          <w:sz w:val="40"/>
+          <w:lang w:val="pt-PT"/>
+        </w:rPr>
+        <w:t>Evaluation</w:t>
+      </w:r>
+      <w:proofErr w:type="spellEnd"/>
+      <w:r>
+        <w:rPr>
+          <w:rFonts w:ascii="Arial" w:hAnsi="Arial"/>
+          <w:color w:val="365F91" w:themeColor="accent1" w:themeShade="BF"/>
+          <w:sz w:val="40"/>
+          <w:lang w:val="pt-PT"/>
+        </w:rPr>
+        <w:t xml:space="preserve"> </w:t>
+      </w:r>
+      <w:proofErr w:type="spellStart"/>
+      <w:r>
+        <w:rPr>
+          <w:rFonts w:ascii="Arial" w:hAnsi="Arial"/>
+          <w:color w:val="365F91" w:themeColor="accent1" w:themeShade="BF"/>
+          <w:sz w:val="40"/>
+          <w:lang w:val="pt-PT"/>
+        </w:rPr>
+        <w:t>results</w:t>
+      </w:r>
+      <w:proofErr w:type="spellEnd"/>
     </w:p>
     <w:p>
       <w:pPr>
@@ -603,6 +646,7 @@
         </w:rPr>
         <w:tab/>
       </w:r>
+      <w:proofErr w:type="spellStart"/>
       <w:r>
         <w:rPr>
           <w:rFonts w:ascii="Arial" w:hAnsi="Arial"/>
@@ -611,6 +655,7 @@
         </w:rPr>
         <w:t>Lab</w:t>
       </w:r>
+      <w:proofErr w:type="spellEnd"/>
       <w:r>
         <w:rPr>
           <w:rFonts w:ascii="Arial" w:hAnsi="Arial"/>
@@ -619,13 +664,23 @@
         </w:rPr>
         <w:t xml:space="preserve"> </w:t>
       </w:r>
+      <w:proofErr w:type="spellStart"/>
       <w:r>
         <w:rPr>
           <w:rFonts w:ascii="Arial" w:hAnsi="Arial"/>
           <w:b/>
           <w:lang w:val="pt-PT"/>
         </w:rPr>
-        <w:t xml:space="preserve">class </w:t>
+        <w:t>class</w:t>
+      </w:r>
+      <w:proofErr w:type="spellEnd"/>
+      <w:r>
+        <w:rPr>
+          <w:rFonts w:ascii="Arial" w:hAnsi="Arial"/>
+          <w:b/>
+          <w:lang w:val="pt-PT"/>
+        </w:rPr>
+        <w:t xml:space="preserve"> </w:t>
       </w:r>
       <w:r>
         <w:rPr>
@@ -823,6 +878,7 @@
         </w:rPr>
         <w:tab/>
       </w:r>
+      <w:proofErr w:type="spellStart"/>
       <w:r>
         <w:rPr>
           <w:rFonts w:ascii="Arial" w:hAnsi="Arial"/>
@@ -831,7 +887,18 @@
           <w:sz w:val="22"/>
           <w:lang w:val="pt-PT"/>
         </w:rPr>
-        <w:t xml:space="preserve">Group Nº </w:t>
+        <w:t>Group</w:t>
+      </w:r>
+      <w:proofErr w:type="spellEnd"/>
+      <w:r>
+        <w:rPr>
+          <w:rFonts w:ascii="Arial" w:hAnsi="Arial"/>
+          <w:b/>
+          <w:bCs/>
+          <w:sz w:val="22"/>
+          <w:lang w:val="pt-PT"/>
+        </w:rPr>
+        <w:t xml:space="preserve"> Nº </w:t>
       </w:r>
       <w:r>
         <w:rPr>
@@ -1123,6 +1190,7 @@
           <w:docGrid w:linePitch="326"/>
         </w:sectPr>
       </w:pPr>
+      <w:proofErr w:type="spellStart"/>
       <w:r>
         <w:rPr>
           <w:rFonts w:ascii="Arial" w:hAnsi="Arial"/>
@@ -1130,6 +1198,7 @@
         </w:rPr>
         <w:t>December</w:t>
       </w:r>
+      <w:proofErr w:type="spellEnd"/>
       <w:r>
         <w:rPr>
           <w:rFonts w:ascii="Arial" w:hAnsi="Arial"/>
@@ -4873,14 +4942,27 @@
       <w:r>
         <w:t xml:space="preserve">Figure </w:t>
       </w:r>
-      <w:fldSimple w:instr=" SEQ Figure \* ARABIC ">
-        <w:r>
-          <w:rPr>
-            <w:noProof/>
-          </w:rPr>
-          <w:t>2</w:t>
-        </w:r>
-      </w:fldSimple>
+      <w:r>
+        <w:fldChar w:fldCharType="begin"/>
+      </w:r>
+      <w:r>
+        <w:instrText xml:space="preserve"> SEQ Figure \* ARABIC </w:instrText>
+      </w:r>
+      <w:r>
+        <w:fldChar w:fldCharType="separate"/>
+      </w:r>
+      <w:r>
+        <w:rPr>
+          <w:noProof/>
+        </w:rPr>
+        <w:t>2</w:t>
+      </w:r>
+      <w:r>
+        <w:rPr>
+          <w:noProof/>
+        </w:rPr>
+        <w:fldChar w:fldCharType="end"/>
+      </w:r>
       <w:r>
         <w:t xml:space="preserve"> </w:t>
       </w:r>
@@ -5055,29 +5137,16 @@
       <w:r>
         <w:t xml:space="preserve">Figure </w:t>
       </w:r>
-      <w:r>
-        <w:fldChar w:fldCharType="begin"/>
-      </w:r>
-      <w:r>
-        <w:instrText xml:space="preserve"> SEQ Figure \* ARABIC </w:instrText>
-      </w:r>
-      <w:r>
-        <w:fldChar w:fldCharType="separate"/>
-      </w:r>
-      <w:r>
-        <w:rPr>
-          <w:noProof/>
-        </w:rPr>
-        <w:t>2</w:t>
-      </w:r>
-      <w:r>
-        <w:fldChar w:fldCharType="end"/>
-      </w:r>
-      <w:r>
-        <w:t>.1</w:t>
-      </w:r>
-      <w:r>
-        <w:t xml:space="preserve"> </w:t>
+      <w:fldSimple w:instr=" SEQ Figure \* ARABIC ">
+        <w:r>
+          <w:rPr>
+            <w:noProof/>
+          </w:rPr>
+          <w:t>3</w:t>
+        </w:r>
+      </w:fldSimple>
+      <w:r>
+        <w:t xml:space="preserve">.1 </w:t>
       </w:r>
       <w:r>
         <w:t xml:space="preserve">Screenshot </w:t>
@@ -5229,14 +5298,27 @@
       <w:r>
         <w:t xml:space="preserve">Figure </w:t>
       </w:r>
-      <w:fldSimple w:instr=" SEQ Figure \* ARABIC ">
-        <w:r>
-          <w:rPr>
-            <w:noProof/>
-          </w:rPr>
-          <w:t>3</w:t>
-        </w:r>
-      </w:fldSimple>
+      <w:r>
+        <w:fldChar w:fldCharType="begin"/>
+      </w:r>
+      <w:r>
+        <w:instrText xml:space="preserve"> SEQ Figure \* ARABIC </w:instrText>
+      </w:r>
+      <w:r>
+        <w:fldChar w:fldCharType="separate"/>
+      </w:r>
+      <w:r>
+        <w:rPr>
+          <w:noProof/>
+        </w:rPr>
+        <w:t>4</w:t>
+      </w:r>
+      <w:r>
+        <w:rPr>
+          <w:noProof/>
+        </w:rPr>
+        <w:fldChar w:fldCharType="end"/>
+      </w:r>
       <w:r>
         <w:t xml:space="preserve"> </w:t>
       </w:r>
@@ -5474,14 +5556,27 @@
       <w:r>
         <w:t xml:space="preserve">Figure </w:t>
       </w:r>
-      <w:fldSimple w:instr=" SEQ Figure \* ARABIC ">
-        <w:r>
-          <w:rPr>
-            <w:noProof/>
-          </w:rPr>
-          <w:t>4</w:t>
-        </w:r>
-      </w:fldSimple>
+      <w:r>
+        <w:fldChar w:fldCharType="begin"/>
+      </w:r>
+      <w:r>
+        <w:instrText xml:space="preserve"> SEQ Figure \* ARABIC </w:instrText>
+      </w:r>
+      <w:r>
+        <w:fldChar w:fldCharType="separate"/>
+      </w:r>
+      <w:r>
+        <w:rPr>
+          <w:noProof/>
+        </w:rPr>
+        <w:t>5</w:t>
+      </w:r>
+      <w:r>
+        <w:rPr>
+          <w:noProof/>
+        </w:rPr>
+        <w:fldChar w:fldCharType="end"/>
+      </w:r>
       <w:r>
         <w:t xml:space="preserve"> </w:t>
       </w:r>
@@ -5768,14 +5863,27 @@
       <w:r>
         <w:t xml:space="preserve">Figure </w:t>
       </w:r>
-      <w:fldSimple w:instr=" SEQ Figure \* ARABIC ">
-        <w:r>
-          <w:rPr>
-            <w:noProof/>
-          </w:rPr>
-          <w:t>5</w:t>
-        </w:r>
-      </w:fldSimple>
+      <w:r>
+        <w:fldChar w:fldCharType="begin"/>
+      </w:r>
+      <w:r>
+        <w:instrText xml:space="preserve"> SEQ Figure \* ARABIC </w:instrText>
+      </w:r>
+      <w:r>
+        <w:fldChar w:fldCharType="separate"/>
+      </w:r>
+      <w:r>
+        <w:rPr>
+          <w:noProof/>
+        </w:rPr>
+        <w:t>6</w:t>
+      </w:r>
+      <w:r>
+        <w:rPr>
+          <w:noProof/>
+        </w:rPr>
+        <w:fldChar w:fldCharType="end"/>
+      </w:r>
       <w:r>
         <w:t xml:space="preserve"> </w:t>
       </w:r>
@@ -5822,28 +5930,26 @@
           <w:lang w:val="en-GB"/>
         </w:rPr>
       </w:pPr>
-      <w:r>
-        <w:rPr>
-          <w:rFonts w:ascii="Times New Roman" w:hAnsi="Times New Roman" w:cs="Times New Roman"/>
-          <w:sz w:val="22"/>
-          <w:szCs w:val="22"/>
-          <w:lang w:val="en-GB"/>
-        </w:rPr>
-        <w:t>//TODO</w:t>
-      </w:r>
-    </w:p>
-    <w:p>
-      <w:pPr>
-        <w:spacing w:line="360" w:lineRule="auto"/>
-        <w:ind w:firstLine="573"/>
-        <w:jc w:val="both"/>
-        <w:rPr>
-          <w:rFonts w:ascii="Times New Roman" w:hAnsi="Times New Roman" w:cs="Times New Roman"/>
-          <w:sz w:val="22"/>
-          <w:szCs w:val="22"/>
-          <w:lang w:val="en-GB"/>
-        </w:rPr>
-      </w:pPr>
+      <w:bookmarkStart w:id="1" w:name="_Hlk58598574"/>
+      <w:r>
+        <w:rPr>
+          <w:rFonts w:ascii="Times New Roman" w:hAnsi="Times New Roman" w:cs="Times New Roman"/>
+          <w:sz w:val="22"/>
+          <w:szCs w:val="22"/>
+          <w:lang w:val="en-GB"/>
+        </w:rPr>
+        <w:t>We do not consider it a problem</w:t>
+      </w:r>
+      <w:bookmarkEnd w:id="1"/>
+      <w:r>
+        <w:rPr>
+          <w:rFonts w:ascii="Times New Roman" w:hAnsi="Times New Roman" w:cs="Times New Roman"/>
+          <w:sz w:val="22"/>
+          <w:szCs w:val="22"/>
+          <w:lang w:val="en-GB"/>
+        </w:rPr>
+        <w:t xml:space="preserve"> navigation bar has this feature. </w:t>
+      </w:r>
     </w:p>
     <w:p>
       <w:pPr>
@@ -5975,14 +6081,27 @@
       <w:r>
         <w:t xml:space="preserve">Figure </w:t>
       </w:r>
-      <w:fldSimple w:instr=" SEQ Figure \* ARABIC ">
-        <w:r>
-          <w:rPr>
-            <w:noProof/>
-          </w:rPr>
-          <w:t>6</w:t>
-        </w:r>
-      </w:fldSimple>
+      <w:r>
+        <w:fldChar w:fldCharType="begin"/>
+      </w:r>
+      <w:r>
+        <w:instrText xml:space="preserve"> SEQ Figure \* ARABIC </w:instrText>
+      </w:r>
+      <w:r>
+        <w:fldChar w:fldCharType="separate"/>
+      </w:r>
+      <w:r>
+        <w:rPr>
+          <w:noProof/>
+        </w:rPr>
+        <w:t>7</w:t>
+      </w:r>
+      <w:r>
+        <w:rPr>
+          <w:noProof/>
+        </w:rPr>
+        <w:fldChar w:fldCharType="end"/>
+      </w:r>
       <w:r>
         <w:t xml:space="preserve"> </w:t>
       </w:r>
@@ -6036,7 +6155,16 @@
           <w:szCs w:val="22"/>
           <w:lang w:val="en-GB"/>
         </w:rPr>
-        <w:t>//TODO</w:t>
+        <w:t>We do not consider it a problem</w:t>
+      </w:r>
+      <w:r>
+        <w:rPr>
+          <w:rFonts w:ascii="Times New Roman" w:hAnsi="Times New Roman" w:cs="Times New Roman"/>
+          <w:sz w:val="22"/>
+          <w:szCs w:val="22"/>
+          <w:lang w:val="en-GB"/>
+        </w:rPr>
+        <w:t xml:space="preserve"> as buttons are more intuitive to use for average user</w:t>
       </w:r>
     </w:p>
     <w:p>
@@ -6192,82 +6320,206 @@
       <w:r>
         <w:t xml:space="preserve">Figure </w:t>
       </w:r>
+      <w:r>
+        <w:fldChar w:fldCharType="begin"/>
+      </w:r>
+      <w:r>
+        <w:instrText xml:space="preserve"> SEQ Figure \* ARABIC </w:instrText>
+      </w:r>
+      <w:r>
+        <w:fldChar w:fldCharType="separate"/>
+      </w:r>
+      <w:r>
+        <w:rPr>
+          <w:noProof/>
+        </w:rPr>
+        <w:t>8</w:t>
+      </w:r>
+      <w:r>
+        <w:rPr>
+          <w:noProof/>
+        </w:rPr>
+        <w:fldChar w:fldCharType="end"/>
+      </w:r>
+      <w:r>
+        <w:t xml:space="preserve"> Screenshot for problem #</w:t>
+      </w:r>
+      <w:r>
+        <w:t>7</w:t>
+      </w:r>
+    </w:p>
+    <w:p>
+      <w:pPr>
+        <w:spacing w:line="360" w:lineRule="auto"/>
+        <w:ind w:firstLine="573"/>
+        <w:jc w:val="both"/>
+        <w:rPr>
+          <w:rFonts w:ascii="Times New Roman" w:hAnsi="Times New Roman" w:cs="Times New Roman"/>
+          <w:sz w:val="22"/>
+          <w:szCs w:val="22"/>
+          <w:lang w:val="en-GB"/>
+        </w:rPr>
+      </w:pPr>
+    </w:p>
+    <w:p>
+      <w:pPr>
+        <w:pStyle w:val="Ttulo1"/>
+        <w:rPr>
+          <w:lang w:val="en-GB"/>
+        </w:rPr>
+      </w:pPr>
+      <w:r>
+        <w:rPr>
+          <w:lang w:val="en-GB"/>
+        </w:rPr>
+        <w:t>Our solution:</w:t>
+      </w:r>
+    </w:p>
+    <w:p>
+      <w:pPr>
+        <w:spacing w:line="360" w:lineRule="auto"/>
+        <w:ind w:firstLine="573"/>
+        <w:jc w:val="both"/>
+        <w:rPr>
+          <w:rFonts w:ascii="Times New Roman" w:hAnsi="Times New Roman" w:cs="Times New Roman"/>
+          <w:sz w:val="22"/>
+          <w:szCs w:val="22"/>
+          <w:lang w:val="en-GB"/>
+        </w:rPr>
+      </w:pPr>
+      <w:r>
+        <w:rPr>
+          <w:rFonts w:ascii="Times New Roman" w:hAnsi="Times New Roman" w:cs="Times New Roman"/>
+          <w:sz w:val="22"/>
+          <w:szCs w:val="22"/>
+          <w:lang w:val="en-GB"/>
+        </w:rPr>
+        <w:t xml:space="preserve">We agree with the solution presented and implemented it, as it is represented in </w:t>
+      </w:r>
+      <w:r>
+        <w:rPr>
+          <w:rFonts w:ascii="Times New Roman" w:hAnsi="Times New Roman" w:cs="Times New Roman"/>
+          <w:i/>
+          <w:iCs/>
+          <w:sz w:val="22"/>
+          <w:szCs w:val="22"/>
+          <w:lang w:val="en-GB"/>
+        </w:rPr>
+        <w:t xml:space="preserve">Figure </w:t>
+      </w:r>
+      <w:r>
+        <w:rPr>
+          <w:rFonts w:ascii="Times New Roman" w:hAnsi="Times New Roman" w:cs="Times New Roman"/>
+          <w:i/>
+          <w:iCs/>
+          <w:sz w:val="22"/>
+          <w:szCs w:val="22"/>
+          <w:lang w:val="en-GB"/>
+        </w:rPr>
+        <w:t>9</w:t>
+      </w:r>
+      <w:r>
+        <w:rPr>
+          <w:rFonts w:ascii="Times New Roman" w:hAnsi="Times New Roman" w:cs="Times New Roman"/>
+          <w:sz w:val="22"/>
+          <w:szCs w:val="22"/>
+          <w:lang w:val="en-GB"/>
+        </w:rPr>
+        <w:t>.</w:t>
+      </w:r>
+    </w:p>
+    <w:p>
+      <w:pPr>
+        <w:spacing w:line="360" w:lineRule="auto"/>
+        <w:ind w:firstLine="573"/>
+        <w:jc w:val="both"/>
+        <w:rPr>
+          <w:rFonts w:ascii="Times New Roman" w:hAnsi="Times New Roman" w:cs="Times New Roman"/>
+          <w:sz w:val="22"/>
+          <w:szCs w:val="22"/>
+          <w:lang w:val="en-GB"/>
+        </w:rPr>
+      </w:pPr>
+    </w:p>
+    <w:p>
+      <w:pPr>
+        <w:keepNext/>
+        <w:spacing w:line="360" w:lineRule="auto"/>
+        <w:ind w:firstLine="573"/>
+        <w:jc w:val="both"/>
+      </w:pPr>
+      <w:r>
+        <w:rPr>
+          <w:rFonts w:ascii="Times New Roman" w:hAnsi="Times New Roman" w:cs="Times New Roman"/>
+          <w:sz w:val="22"/>
+          <w:szCs w:val="22"/>
+          <w:lang w:val="en-GB"/>
+        </w:rPr>
+        <w:t xml:space="preserve">               </w:t>
+      </w:r>
+      <w:r>
+        <w:rPr>
+          <w:noProof/>
+        </w:rPr>
+        <w:drawing>
+          <wp:inline distT="0" distB="0" distL="0" distR="0" wp14:anchorId="6155A32E" wp14:editId="4E93E466">
+            <wp:extent cx="3699884" cy="487262"/>
+            <wp:effectExtent l="0" t="0" r="0" b="8255"/>
+            <wp:docPr id="5" name="Imagem 5"/>
+            <wp:cNvGraphicFramePr>
+              <a:graphicFrameLocks xmlns:a="http://schemas.openxmlformats.org/drawingml/2006/main" noChangeAspect="1"/>
+            </wp:cNvGraphicFramePr>
+            <a:graphic xmlns:a="http://schemas.openxmlformats.org/drawingml/2006/main">
+              <a:graphicData uri="http://schemas.openxmlformats.org/drawingml/2006/picture">
+                <pic:pic xmlns:pic="http://schemas.openxmlformats.org/drawingml/2006/picture">
+                  <pic:nvPicPr>
+                    <pic:cNvPr id="1" name=""/>
+                    <pic:cNvPicPr/>
+                  </pic:nvPicPr>
+                  <pic:blipFill>
+                    <a:blip r:embed="rId19"/>
+                    <a:stretch>
+                      <a:fillRect/>
+                    </a:stretch>
+                  </pic:blipFill>
+                  <pic:spPr>
+                    <a:xfrm>
+                      <a:off x="0" y="0"/>
+                      <a:ext cx="4006391" cy="527628"/>
+                    </a:xfrm>
+                    <a:prstGeom prst="rect">
+                      <a:avLst/>
+                    </a:prstGeom>
+                  </pic:spPr>
+                </pic:pic>
+              </a:graphicData>
+            </a:graphic>
+          </wp:inline>
+        </w:drawing>
+      </w:r>
+    </w:p>
+    <w:p>
+      <w:pPr>
+        <w:pStyle w:val="Legenda"/>
+        <w:jc w:val="center"/>
+        <w:rPr>
+          <w:rFonts w:ascii="Times New Roman" w:hAnsi="Times New Roman" w:cs="Times New Roman"/>
+          <w:sz w:val="22"/>
+          <w:szCs w:val="22"/>
+          <w:lang w:val="en-GB"/>
+        </w:rPr>
+      </w:pPr>
+      <w:r>
+        <w:t xml:space="preserve">Figure </w:t>
+      </w:r>
       <w:fldSimple w:instr=" SEQ Figure \* ARABIC ">
         <w:r>
           <w:rPr>
             <w:noProof/>
           </w:rPr>
-          <w:t>7</w:t>
+          <w:t>9</w:t>
         </w:r>
       </w:fldSimple>
-      <w:r>
-        <w:t xml:space="preserve"> Screenshot for problem #</w:t>
-      </w:r>
-      <w:r>
-        <w:t>7</w:t>
-      </w:r>
-    </w:p>
-    <w:p>
-      <w:pPr>
-        <w:spacing w:line="360" w:lineRule="auto"/>
-        <w:ind w:firstLine="573"/>
-        <w:jc w:val="both"/>
-        <w:rPr>
-          <w:rFonts w:ascii="Times New Roman" w:hAnsi="Times New Roman" w:cs="Times New Roman"/>
-          <w:sz w:val="22"/>
-          <w:szCs w:val="22"/>
-          <w:lang w:val="en-GB"/>
-        </w:rPr>
-      </w:pPr>
-    </w:p>
-    <w:p>
-      <w:pPr>
-        <w:pStyle w:val="Ttulo1"/>
-        <w:rPr>
-          <w:lang w:val="en-GB"/>
-        </w:rPr>
-      </w:pPr>
-      <w:r>
-        <w:rPr>
-          <w:lang w:val="en-GB"/>
-        </w:rPr>
-        <w:t>Our solution:</w:t>
-      </w:r>
-    </w:p>
-    <w:p>
-      <w:pPr>
-        <w:spacing w:line="360" w:lineRule="auto"/>
-        <w:ind w:firstLine="573"/>
-        <w:jc w:val="both"/>
-        <w:rPr>
-          <w:rFonts w:ascii="Times New Roman" w:hAnsi="Times New Roman" w:cs="Times New Roman"/>
-          <w:sz w:val="22"/>
-          <w:szCs w:val="22"/>
-          <w:lang w:val="en-GB"/>
-        </w:rPr>
-      </w:pPr>
-      <w:r>
-        <w:rPr>
-          <w:rFonts w:ascii="Times New Roman" w:hAnsi="Times New Roman" w:cs="Times New Roman"/>
-          <w:sz w:val="22"/>
-          <w:szCs w:val="22"/>
-          <w:lang w:val="en-GB"/>
-        </w:rPr>
-        <w:t>//TODO</w:t>
-      </w:r>
-    </w:p>
-    <w:p>
-      <w:pPr>
-        <w:spacing w:line="360" w:lineRule="auto"/>
-        <w:ind w:firstLine="573"/>
-        <w:jc w:val="both"/>
-        <w:rPr>
-          <w:rFonts w:ascii="Times New Roman" w:hAnsi="Times New Roman" w:cs="Times New Roman"/>
-          <w:sz w:val="22"/>
-          <w:szCs w:val="22"/>
-          <w:lang w:val="en-GB"/>
-        </w:rPr>
-      </w:pPr>
     </w:p>
     <w:p>
       <w:pPr>
@@ -6369,7 +6621,7 @@
                     </pic:cNvPicPr>
                   </pic:nvPicPr>
                   <pic:blipFill>
-                    <a:blip r:embed="rId19">
+                    <a:blip r:embed="rId20">
                       <a:extLst>
                         <a:ext uri="{28A0092B-C50C-407E-A947-70E740481C1C}">
                           <a14:useLocalDpi xmlns:a14="http://schemas.microsoft.com/office/drawing/2010/main" val="0"/>
@@ -6415,14 +6667,27 @@
       <w:r>
         <w:t xml:space="preserve">Figure </w:t>
       </w:r>
-      <w:fldSimple w:instr=" SEQ Figure \* ARABIC ">
-        <w:r>
-          <w:rPr>
-            <w:noProof/>
-          </w:rPr>
-          <w:t>8</w:t>
-        </w:r>
-      </w:fldSimple>
+      <w:r>
+        <w:fldChar w:fldCharType="begin"/>
+      </w:r>
+      <w:r>
+        <w:instrText xml:space="preserve"> SEQ Figure \* ARABIC </w:instrText>
+      </w:r>
+      <w:r>
+        <w:fldChar w:fldCharType="separate"/>
+      </w:r>
+      <w:r>
+        <w:rPr>
+          <w:noProof/>
+        </w:rPr>
+        <w:t>10</w:t>
+      </w:r>
+      <w:r>
+        <w:rPr>
+          <w:noProof/>
+        </w:rPr>
+        <w:fldChar w:fldCharType="end"/>
+      </w:r>
       <w:r>
         <w:t xml:space="preserve"> Screenshot for problem #</w:t>
       </w:r>
@@ -6634,7 +6899,7 @@
                     </pic:cNvPicPr>
                   </pic:nvPicPr>
                   <pic:blipFill>
-                    <a:blip r:embed="rId20">
+                    <a:blip r:embed="rId21">
                       <a:extLst>
                         <a:ext uri="{28A0092B-C50C-407E-A947-70E740481C1C}">
                           <a14:useLocalDpi xmlns:a14="http://schemas.microsoft.com/office/drawing/2010/main" val="0"/>
@@ -6680,14 +6945,27 @@
       <w:r>
         <w:t xml:space="preserve">Figure </w:t>
       </w:r>
-      <w:fldSimple w:instr=" SEQ Figure \* ARABIC ">
-        <w:r>
-          <w:rPr>
-            <w:noProof/>
-          </w:rPr>
-          <w:t>9</w:t>
-        </w:r>
-      </w:fldSimple>
+      <w:r>
+        <w:fldChar w:fldCharType="begin"/>
+      </w:r>
+      <w:r>
+        <w:instrText xml:space="preserve"> SEQ Figure \* ARABIC </w:instrText>
+      </w:r>
+      <w:r>
+        <w:fldChar w:fldCharType="separate"/>
+      </w:r>
+      <w:r>
+        <w:rPr>
+          <w:noProof/>
+        </w:rPr>
+        <w:t>11</w:t>
+      </w:r>
+      <w:r>
+        <w:rPr>
+          <w:noProof/>
+        </w:rPr>
+        <w:fldChar w:fldCharType="end"/>
+      </w:r>
       <w:r>
         <w:t xml:space="preserve"> Screenshot for problem #</w:t>
       </w:r>
@@ -6854,7 +7132,7 @@
                     </pic:cNvPicPr>
                   </pic:nvPicPr>
                   <pic:blipFill>
-                    <a:blip r:embed="rId21">
+                    <a:blip r:embed="rId22">
                       <a:extLst>
                         <a:ext uri="{28A0092B-C50C-407E-A947-70E740481C1C}">
                           <a14:useLocalDpi xmlns:a14="http://schemas.microsoft.com/office/drawing/2010/main" val="0"/>
@@ -6900,20 +7178,177 @@
       <w:r>
         <w:t xml:space="preserve">Figure </w:t>
       </w:r>
+      <w:r>
+        <w:fldChar w:fldCharType="begin"/>
+      </w:r>
+      <w:r>
+        <w:instrText xml:space="preserve"> SEQ Figure \* ARABIC </w:instrText>
+      </w:r>
+      <w:r>
+        <w:fldChar w:fldCharType="separate"/>
+      </w:r>
+      <w:r>
+        <w:rPr>
+          <w:noProof/>
+        </w:rPr>
+        <w:t>12</w:t>
+      </w:r>
+      <w:r>
+        <w:rPr>
+          <w:noProof/>
+        </w:rPr>
+        <w:fldChar w:fldCharType="end"/>
+      </w:r>
+      <w:r>
+        <w:t xml:space="preserve"> Screenshot for problem #</w:t>
+      </w:r>
+      <w:r>
+        <w:t>10</w:t>
+      </w:r>
+    </w:p>
+    <w:p>
+      <w:pPr>
+        <w:spacing w:line="360" w:lineRule="auto"/>
+        <w:ind w:firstLine="573"/>
+        <w:jc w:val="both"/>
+        <w:rPr>
+          <w:rFonts w:ascii="Times New Roman" w:hAnsi="Times New Roman" w:cs="Times New Roman"/>
+          <w:sz w:val="22"/>
+          <w:szCs w:val="22"/>
+          <w:lang w:val="en-GB"/>
+        </w:rPr>
+      </w:pPr>
+    </w:p>
+    <w:p>
+      <w:pPr>
+        <w:pStyle w:val="Ttulo1"/>
+        <w:rPr>
+          <w:lang w:val="en-GB"/>
+        </w:rPr>
+      </w:pPr>
+      <w:r>
+        <w:rPr>
+          <w:lang w:val="en-GB"/>
+        </w:rPr>
+        <w:t>Our solution:</w:t>
+      </w:r>
+    </w:p>
+    <w:p>
+      <w:pPr>
+        <w:spacing w:line="360" w:lineRule="auto"/>
+        <w:ind w:firstLine="573"/>
+        <w:jc w:val="both"/>
+        <w:rPr>
+          <w:rFonts w:ascii="Times New Roman" w:hAnsi="Times New Roman" w:cs="Times New Roman"/>
+          <w:i/>
+          <w:iCs/>
+          <w:sz w:val="22"/>
+          <w:szCs w:val="22"/>
+          <w:lang w:val="en-GB"/>
+        </w:rPr>
+      </w:pPr>
+      <w:r>
+        <w:rPr>
+          <w:rFonts w:ascii="Times New Roman" w:hAnsi="Times New Roman" w:cs="Times New Roman"/>
+          <w:sz w:val="22"/>
+          <w:szCs w:val="22"/>
+          <w:lang w:val="en-GB"/>
+        </w:rPr>
+        <w:t xml:space="preserve">We agree with the solution presented and implemented it, as it is represented in </w:t>
+      </w:r>
+      <w:r>
+        <w:rPr>
+          <w:rFonts w:ascii="Times New Roman" w:hAnsi="Times New Roman" w:cs="Times New Roman"/>
+          <w:i/>
+          <w:iCs/>
+          <w:sz w:val="22"/>
+          <w:szCs w:val="22"/>
+          <w:lang w:val="en-GB"/>
+        </w:rPr>
+        <w:t>Figure</w:t>
+      </w:r>
+      <w:r>
+        <w:rPr>
+          <w:rFonts w:ascii="Times New Roman" w:hAnsi="Times New Roman" w:cs="Times New Roman"/>
+          <w:i/>
+          <w:iCs/>
+          <w:sz w:val="22"/>
+          <w:szCs w:val="22"/>
+          <w:lang w:val="en-GB"/>
+        </w:rPr>
+        <w:t xml:space="preserve"> 13</w:t>
+      </w:r>
+    </w:p>
+    <w:p>
+      <w:pPr>
+        <w:keepNext/>
+        <w:spacing w:line="360" w:lineRule="auto"/>
+        <w:ind w:firstLine="573"/>
+        <w:jc w:val="both"/>
+      </w:pPr>
+      <w:r>
+        <w:rPr>
+          <w:noProof/>
+        </w:rPr>
+        <w:drawing>
+          <wp:inline distT="0" distB="0" distL="0" distR="0" wp14:anchorId="1C537AF0" wp14:editId="6A17EEF1">
+            <wp:extent cx="4542114" cy="3340467"/>
+            <wp:effectExtent l="0" t="0" r="0" b="0"/>
+            <wp:docPr id="6" name="Imagem 6"/>
+            <wp:cNvGraphicFramePr>
+              <a:graphicFrameLocks xmlns:a="http://schemas.openxmlformats.org/drawingml/2006/main" noChangeAspect="1"/>
+            </wp:cNvGraphicFramePr>
+            <a:graphic xmlns:a="http://schemas.openxmlformats.org/drawingml/2006/main">
+              <a:graphicData uri="http://schemas.openxmlformats.org/drawingml/2006/picture">
+                <pic:pic xmlns:pic="http://schemas.openxmlformats.org/drawingml/2006/picture">
+                  <pic:nvPicPr>
+                    <pic:cNvPr id="1" name=""/>
+                    <pic:cNvPicPr/>
+                  </pic:nvPicPr>
+                  <pic:blipFill>
+                    <a:blip r:embed="rId23"/>
+                    <a:stretch>
+                      <a:fillRect/>
+                    </a:stretch>
+                  </pic:blipFill>
+                  <pic:spPr>
+                    <a:xfrm>
+                      <a:off x="0" y="0"/>
+                      <a:ext cx="4604632" cy="3386446"/>
+                    </a:xfrm>
+                    <a:prstGeom prst="rect">
+                      <a:avLst/>
+                    </a:prstGeom>
+                  </pic:spPr>
+                </pic:pic>
+              </a:graphicData>
+            </a:graphic>
+          </wp:inline>
+        </w:drawing>
+      </w:r>
+    </w:p>
+    <w:p>
+      <w:pPr>
+        <w:pStyle w:val="Legenda"/>
+        <w:jc w:val="center"/>
+        <w:rPr>
+          <w:rFonts w:ascii="Times New Roman" w:hAnsi="Times New Roman" w:cs="Times New Roman"/>
+          <w:sz w:val="22"/>
+          <w:szCs w:val="22"/>
+          <w:lang w:val="en-GB"/>
+        </w:rPr>
+      </w:pPr>
+      <w:r>
+        <w:t xml:space="preserve">Figure </w:t>
+      </w:r>
       <w:fldSimple w:instr=" SEQ Figure \* ARABIC ">
         <w:r>
           <w:rPr>
             <w:noProof/>
           </w:rPr>
-          <w:t>10</w:t>
+          <w:t>13</w:t>
         </w:r>
       </w:fldSimple>
-      <w:r>
-        <w:t xml:space="preserve"> Screenshot for problem #</w:t>
-      </w:r>
-      <w:r>
-        <w:t>10</w:t>
-      </w:r>
     </w:p>
     <w:p>
       <w:pPr>
@@ -6939,68 +7374,7 @@
         <w:rPr>
           <w:lang w:val="en-GB"/>
         </w:rPr>
-        <w:t>Our solution:</w:t>
-      </w:r>
-    </w:p>
-    <w:p>
-      <w:pPr>
-        <w:spacing w:line="360" w:lineRule="auto"/>
-        <w:ind w:firstLine="573"/>
-        <w:jc w:val="both"/>
-        <w:rPr>
-          <w:rFonts w:ascii="Times New Roman" w:hAnsi="Times New Roman" w:cs="Times New Roman"/>
-          <w:sz w:val="22"/>
-          <w:szCs w:val="22"/>
-          <w:lang w:val="en-GB"/>
-        </w:rPr>
-      </w:pPr>
-      <w:r>
-        <w:rPr>
-          <w:rFonts w:ascii="Times New Roman" w:hAnsi="Times New Roman" w:cs="Times New Roman"/>
-          <w:sz w:val="22"/>
-          <w:szCs w:val="22"/>
-          <w:lang w:val="en-GB"/>
-        </w:rPr>
-        <w:t>//TODO</w:t>
-      </w:r>
-    </w:p>
-    <w:p>
-      <w:pPr>
-        <w:spacing w:line="360" w:lineRule="auto"/>
-        <w:ind w:firstLine="573"/>
-        <w:jc w:val="both"/>
-        <w:rPr>
-          <w:rFonts w:ascii="Times New Roman" w:hAnsi="Times New Roman" w:cs="Times New Roman"/>
-          <w:sz w:val="22"/>
-          <w:szCs w:val="22"/>
-          <w:lang w:val="en-GB"/>
-        </w:rPr>
-      </w:pPr>
-    </w:p>
-    <w:p>
-      <w:pPr>
-        <w:spacing w:line="360" w:lineRule="auto"/>
-        <w:ind w:firstLine="573"/>
-        <w:jc w:val="both"/>
-        <w:rPr>
-          <w:rFonts w:ascii="Times New Roman" w:hAnsi="Times New Roman" w:cs="Times New Roman"/>
-          <w:sz w:val="22"/>
-          <w:szCs w:val="22"/>
-          <w:lang w:val="en-GB"/>
-        </w:rPr>
-      </w:pPr>
-    </w:p>
-    <w:p>
-      <w:pPr>
-        <w:pStyle w:val="Ttulo1"/>
-        <w:rPr>
-          <w:lang w:val="en-GB"/>
-        </w:rPr>
-      </w:pPr>
-      <w:r>
-        <w:rPr>
-          <w:lang w:val="en-GB"/>
-        </w:rPr>
+        <w:lastRenderedPageBreak/>
         <w:t xml:space="preserve">2.11 </w:t>
       </w:r>
       <w:r>
@@ -7077,7 +7451,7 @@
                     </pic:cNvPicPr>
                   </pic:nvPicPr>
                   <pic:blipFill>
-                    <a:blip r:embed="rId22">
+                    <a:blip r:embed="rId24">
                       <a:extLst>
                         <a:ext uri="{28A0092B-C50C-407E-A947-70E740481C1C}">
                           <a14:useLocalDpi xmlns:a14="http://schemas.microsoft.com/office/drawing/2010/main" val="0"/>
@@ -7123,14 +7497,27 @@
       <w:r>
         <w:t xml:space="preserve">Figure </w:t>
       </w:r>
-      <w:fldSimple w:instr=" SEQ Figure \* ARABIC ">
-        <w:r>
-          <w:rPr>
-            <w:noProof/>
-          </w:rPr>
-          <w:t>11</w:t>
-        </w:r>
-      </w:fldSimple>
+      <w:r>
+        <w:fldChar w:fldCharType="begin"/>
+      </w:r>
+      <w:r>
+        <w:instrText xml:space="preserve"> SEQ Figure \* ARABIC </w:instrText>
+      </w:r>
+      <w:r>
+        <w:fldChar w:fldCharType="separate"/>
+      </w:r>
+      <w:r>
+        <w:rPr>
+          <w:noProof/>
+        </w:rPr>
+        <w:t>14</w:t>
+      </w:r>
+      <w:r>
+        <w:rPr>
+          <w:noProof/>
+        </w:rPr>
+        <w:fldChar w:fldCharType="end"/>
+      </w:r>
       <w:r>
         <w:t xml:space="preserve"> Screenshot for problem #</w:t>
       </w:r>
@@ -7168,7 +7555,7 @@
     <w:p>
       <w:pPr>
         <w:spacing w:line="360" w:lineRule="auto"/>
-        <w:ind w:firstLine="573"/>
+        <w:ind w:left="573"/>
         <w:jc w:val="both"/>
         <w:rPr>
           <w:rFonts w:ascii="Times New Roman" w:hAnsi="Times New Roman" w:cs="Times New Roman"/>
@@ -7184,7 +7571,7 @@
           <w:szCs w:val="22"/>
           <w:lang w:val="en-GB"/>
         </w:rPr>
-        <w:t>//TODO</w:t>
+        <w:t>We agree with the solution presented but we did not implement it, as the effort vs benefit did not justify.</w:t>
       </w:r>
     </w:p>
     <w:p>
@@ -7294,7 +7681,7 @@
                     </pic:cNvPicPr>
                   </pic:nvPicPr>
                   <pic:blipFill>
-                    <a:blip r:embed="rId23">
+                    <a:blip r:embed="rId25">
                       <a:extLst>
                         <a:ext uri="{28A0092B-C50C-407E-A947-70E740481C1C}">
                           <a14:useLocalDpi xmlns:a14="http://schemas.microsoft.com/office/drawing/2010/main" val="0"/>
@@ -7340,14 +7727,27 @@
       <w:r>
         <w:t xml:space="preserve">Figure </w:t>
       </w:r>
-      <w:fldSimple w:instr=" SEQ Figure \* ARABIC ">
-        <w:r>
-          <w:rPr>
-            <w:noProof/>
-          </w:rPr>
-          <w:t>12</w:t>
-        </w:r>
-      </w:fldSimple>
+      <w:r>
+        <w:fldChar w:fldCharType="begin"/>
+      </w:r>
+      <w:r>
+        <w:instrText xml:space="preserve"> SEQ Figure \* ARABIC </w:instrText>
+      </w:r>
+      <w:r>
+        <w:fldChar w:fldCharType="separate"/>
+      </w:r>
+      <w:r>
+        <w:rPr>
+          <w:noProof/>
+        </w:rPr>
+        <w:t>15</w:t>
+      </w:r>
+      <w:r>
+        <w:rPr>
+          <w:noProof/>
+        </w:rPr>
+        <w:fldChar w:fldCharType="end"/>
+      </w:r>
       <w:r>
         <w:t xml:space="preserve"> Screenshot for problem #</w:t>
       </w:r>
@@ -7517,7 +7917,7 @@
                     </pic:cNvPicPr>
                   </pic:nvPicPr>
                   <pic:blipFill>
-                    <a:blip r:embed="rId24">
+                    <a:blip r:embed="rId26">
                       <a:extLst>
                         <a:ext uri="{28A0092B-C50C-407E-A947-70E740481C1C}">
                           <a14:useLocalDpi xmlns:a14="http://schemas.microsoft.com/office/drawing/2010/main" val="0"/>
@@ -7563,14 +7963,27 @@
       <w:r>
         <w:t xml:space="preserve">Figure </w:t>
       </w:r>
-      <w:fldSimple w:instr=" SEQ Figure \* ARABIC ">
-        <w:r>
-          <w:rPr>
-            <w:noProof/>
-          </w:rPr>
-          <w:t>13</w:t>
-        </w:r>
-      </w:fldSimple>
+      <w:r>
+        <w:fldChar w:fldCharType="begin"/>
+      </w:r>
+      <w:r>
+        <w:instrText xml:space="preserve"> SEQ Figure \* ARABIC </w:instrText>
+      </w:r>
+      <w:r>
+        <w:fldChar w:fldCharType="separate"/>
+      </w:r>
+      <w:r>
+        <w:rPr>
+          <w:noProof/>
+        </w:rPr>
+        <w:t>16</w:t>
+      </w:r>
+      <w:r>
+        <w:rPr>
+          <w:noProof/>
+        </w:rPr>
+        <w:fldChar w:fldCharType="end"/>
+      </w:r>
       <w:r>
         <w:t xml:space="preserve"> Screenshot for problem #</w:t>
       </w:r>

</xml_diff>

<commit_message>
Revision on previously added solutions
</commit_message>
<xml_diff>
--- a/reports/stage6.docx
+++ b/reports/stage6.docx
@@ -65,23 +65,13 @@
           <w:lang w:val="pt-PT"/>
         </w:rPr>
       </w:pPr>
-      <w:proofErr w:type="spellStart"/>
       <w:r>
         <w:rPr>
           <w:rFonts w:ascii="Arial" w:hAnsi="Arial"/>
           <w:b/>
           <w:lang w:val="pt-PT"/>
         </w:rPr>
-        <w:t>Interacção</w:t>
-      </w:r>
-      <w:proofErr w:type="spellEnd"/>
-      <w:r>
-        <w:rPr>
-          <w:rFonts w:ascii="Arial" w:hAnsi="Arial"/>
-          <w:b/>
-          <w:lang w:val="pt-PT"/>
-        </w:rPr>
-        <w:t xml:space="preserve"> Pessoa-Máquina</w:t>
+        <w:t>Interacção Pessoa-Máquina</w:t>
       </w:r>
     </w:p>
     <w:p>
@@ -306,7 +296,7 @@
                         </a:effectLst>
                         <a:extLst>
                           <a:ext uri="{909E8E84-426E-40dd-AFC4-6F175D3DCCD1}">
-                            <a14:hiddenFill xmlns:a14="http://schemas.microsoft.com/office/drawing/2010/main" xmlns:w="http://schemas.openxmlformats.org/wordprocessingml/2006/main" xmlns:w10="urn:schemas-microsoft-com:office:word" xmlns:v="urn:schemas-microsoft-com:vml" xmlns:o="urn:schemas-microsoft-com:office:office" xmlns:mv="urn:schemas-microsoft-com:mac:vml" xmlns:mo="http://schemas.microsoft.com/office/mac/office/2008/main" xmlns="">
+                            <a14:hiddenFill xmlns="" xmlns:mo="http://schemas.microsoft.com/office/mac/office/2008/main" xmlns:mv="urn:schemas-microsoft-com:mac:vml" xmlns:o="urn:schemas-microsoft-com:office:office" xmlns:v="urn:schemas-microsoft-com:vml" xmlns:w10="urn:schemas-microsoft-com:office:word" xmlns:w="http://schemas.openxmlformats.org/wordprocessingml/2006/main" xmlns:a14="http://schemas.microsoft.com/office/drawing/2010/main">
                               <a:noFill/>
                             </a14:hiddenFill>
                           </a:ext>
@@ -357,7 +347,6 @@
           <w:lang w:val="pt-PT"/>
         </w:rPr>
       </w:pPr>
-      <w:proofErr w:type="spellStart"/>
       <w:r>
         <w:rPr>
           <w:rFonts w:ascii="Arial" w:hAnsi="Arial"/>
@@ -365,9 +354,8 @@
           <w:sz w:val="40"/>
           <w:lang w:val="pt-PT"/>
         </w:rPr>
-        <w:t>Stage</w:t>
-      </w:r>
-      <w:proofErr w:type="spellEnd"/>
+        <w:t xml:space="preserve">Stage </w:t>
+      </w:r>
       <w:r>
         <w:rPr>
           <w:rFonts w:ascii="Arial" w:hAnsi="Arial"/>
@@ -375,7 +363,7 @@
           <w:sz w:val="40"/>
           <w:lang w:val="pt-PT"/>
         </w:rPr>
-        <w:t xml:space="preserve"> </w:t>
+        <w:t>6</w:t>
       </w:r>
       <w:r>
         <w:rPr>
@@ -384,7 +372,7 @@
           <w:sz w:val="40"/>
           <w:lang w:val="pt-PT"/>
         </w:rPr>
-        <w:t>6</w:t>
+        <w:t xml:space="preserve">: </w:t>
       </w:r>
       <w:r>
         <w:rPr>
@@ -393,39 +381,8 @@
           <w:sz w:val="40"/>
           <w:lang w:val="pt-PT"/>
         </w:rPr>
-        <w:t xml:space="preserve">: </w:t>
-      </w:r>
-      <w:proofErr w:type="spellStart"/>
-      <w:r>
-        <w:rPr>
-          <w:rFonts w:ascii="Arial" w:hAnsi="Arial"/>
-          <w:color w:val="365F91" w:themeColor="accent1" w:themeShade="BF"/>
-          <w:sz w:val="40"/>
-          <w:lang w:val="pt-PT"/>
-        </w:rPr>
-        <w:t>Evaluation</w:t>
-      </w:r>
-      <w:proofErr w:type="spellEnd"/>
-      <w:r>
-        <w:rPr>
-          <w:rFonts w:ascii="Arial" w:hAnsi="Arial"/>
-          <w:color w:val="365F91" w:themeColor="accent1" w:themeShade="BF"/>
-          <w:sz w:val="40"/>
-          <w:lang w:val="pt-PT"/>
-        </w:rPr>
-        <w:t xml:space="preserve"> </w:t>
-      </w:r>
-      <w:proofErr w:type="spellStart"/>
-      <w:r>
-        <w:rPr>
-          <w:rFonts w:ascii="Arial" w:hAnsi="Arial"/>
-          <w:color w:val="365F91" w:themeColor="accent1" w:themeShade="BF"/>
-          <w:sz w:val="40"/>
-          <w:lang w:val="pt-PT"/>
-        </w:rPr>
-        <w:t>results</w:t>
-      </w:r>
-      <w:proofErr w:type="spellEnd"/>
+        <w:t>Evaluation results</w:t>
+      </w:r>
     </w:p>
     <w:p>
       <w:pPr>
@@ -646,7 +603,6 @@
         </w:rPr>
         <w:tab/>
       </w:r>
-      <w:proofErr w:type="spellStart"/>
       <w:r>
         <w:rPr>
           <w:rFonts w:ascii="Arial" w:hAnsi="Arial"/>
@@ -655,7 +611,6 @@
         </w:rPr>
         <w:t>Lab</w:t>
       </w:r>
-      <w:proofErr w:type="spellEnd"/>
       <w:r>
         <w:rPr>
           <w:rFonts w:ascii="Arial" w:hAnsi="Arial"/>
@@ -664,23 +619,13 @@
         </w:rPr>
         <w:t xml:space="preserve"> </w:t>
       </w:r>
-      <w:proofErr w:type="spellStart"/>
       <w:r>
         <w:rPr>
           <w:rFonts w:ascii="Arial" w:hAnsi="Arial"/>
           <w:b/>
           <w:lang w:val="pt-PT"/>
         </w:rPr>
-        <w:t>class</w:t>
-      </w:r>
-      <w:proofErr w:type="spellEnd"/>
-      <w:r>
-        <w:rPr>
-          <w:rFonts w:ascii="Arial" w:hAnsi="Arial"/>
-          <w:b/>
-          <w:lang w:val="pt-PT"/>
-        </w:rPr>
-        <w:t xml:space="preserve"> </w:t>
+        <w:t xml:space="preserve">class </w:t>
       </w:r>
       <w:r>
         <w:rPr>
@@ -878,7 +823,6 @@
         </w:rPr>
         <w:tab/>
       </w:r>
-      <w:proofErr w:type="spellStart"/>
       <w:r>
         <w:rPr>
           <w:rFonts w:ascii="Arial" w:hAnsi="Arial"/>
@@ -887,18 +831,7 @@
           <w:sz w:val="22"/>
           <w:lang w:val="pt-PT"/>
         </w:rPr>
-        <w:t>Group</w:t>
-      </w:r>
-      <w:proofErr w:type="spellEnd"/>
-      <w:r>
-        <w:rPr>
-          <w:rFonts w:ascii="Arial" w:hAnsi="Arial"/>
-          <w:b/>
-          <w:bCs/>
-          <w:sz w:val="22"/>
-          <w:lang w:val="pt-PT"/>
-        </w:rPr>
-        <w:t xml:space="preserve"> Nº </w:t>
+        <w:t xml:space="preserve">Group Nº </w:t>
       </w:r>
       <w:r>
         <w:rPr>
@@ -1190,7 +1123,6 @@
           <w:docGrid w:linePitch="326"/>
         </w:sectPr>
       </w:pPr>
-      <w:proofErr w:type="spellStart"/>
       <w:r>
         <w:rPr>
           <w:rFonts w:ascii="Arial" w:hAnsi="Arial"/>
@@ -1198,7 +1130,6 @@
         </w:rPr>
         <w:t>December</w:t>
       </w:r>
-      <w:proofErr w:type="spellEnd"/>
       <w:r>
         <w:rPr>
           <w:rFonts w:ascii="Arial" w:hAnsi="Arial"/>
@@ -4942,27 +4873,14 @@
       <w:r>
         <w:t xml:space="preserve">Figure </w:t>
       </w:r>
-      <w:r>
-        <w:fldChar w:fldCharType="begin"/>
-      </w:r>
-      <w:r>
-        <w:instrText xml:space="preserve"> SEQ Figure \* ARABIC </w:instrText>
-      </w:r>
-      <w:r>
-        <w:fldChar w:fldCharType="separate"/>
-      </w:r>
-      <w:r>
-        <w:rPr>
-          <w:noProof/>
-        </w:rPr>
-        <w:t>2</w:t>
-      </w:r>
-      <w:r>
-        <w:rPr>
-          <w:noProof/>
-        </w:rPr>
-        <w:fldChar w:fldCharType="end"/>
-      </w:r>
+      <w:fldSimple w:instr=" SEQ Figure \* ARABIC ">
+        <w:r>
+          <w:rPr>
+            <w:noProof/>
+          </w:rPr>
+          <w:t>2</w:t>
+        </w:r>
+      </w:fldSimple>
       <w:r>
         <w:t xml:space="preserve"> </w:t>
       </w:r>
@@ -5057,7 +4975,18 @@
           <w:szCs w:val="22"/>
           <w:lang w:val="en-GB"/>
         </w:rPr>
-        <w:t>Figure 2.1</w:t>
+        <w:t>Figure 2</w:t>
+      </w:r>
+      <w:r>
+        <w:rPr>
+          <w:rFonts w:ascii="Times New Roman" w:hAnsi="Times New Roman" w:cs="Times New Roman"/>
+          <w:i/>
+          <w:iCs/>
+          <w:sz w:val="22"/>
+          <w:szCs w:val="22"/>
+          <w:lang w:val="en-GB"/>
+        </w:rPr>
+        <w:t>a</w:t>
       </w:r>
       <w:r>
         <w:rPr>
@@ -5137,16 +5066,11 @@
       <w:r>
         <w:t xml:space="preserve">Figure </w:t>
       </w:r>
-      <w:fldSimple w:instr=" SEQ Figure \* ARABIC ">
-        <w:r>
-          <w:rPr>
-            <w:noProof/>
-          </w:rPr>
-          <w:t>3</w:t>
-        </w:r>
-      </w:fldSimple>
-      <w:r>
-        <w:t xml:space="preserve">.1 </w:t>
+      <w:r>
+        <w:t>2a</w:t>
+      </w:r>
+      <w:r>
+        <w:t xml:space="preserve"> </w:t>
       </w:r>
       <w:r>
         <w:t xml:space="preserve">Screenshot </w:t>
@@ -5299,25 +5223,7 @@
         <w:t xml:space="preserve">Figure </w:t>
       </w:r>
       <w:r>
-        <w:fldChar w:fldCharType="begin"/>
-      </w:r>
-      <w:r>
-        <w:instrText xml:space="preserve"> SEQ Figure \* ARABIC </w:instrText>
-      </w:r>
-      <w:r>
-        <w:fldChar w:fldCharType="separate"/>
-      </w:r>
-      <w:r>
-        <w:rPr>
-          <w:noProof/>
-        </w:rPr>
-        <w:t>4</w:t>
-      </w:r>
-      <w:r>
-        <w:rPr>
-          <w:noProof/>
-        </w:rPr>
-        <w:fldChar w:fldCharType="end"/>
+        <w:t>3</w:t>
       </w:r>
       <w:r>
         <w:t xml:space="preserve"> </w:t>
@@ -5557,25 +5463,7 @@
         <w:t xml:space="preserve">Figure </w:t>
       </w:r>
       <w:r>
-        <w:fldChar w:fldCharType="begin"/>
-      </w:r>
-      <w:r>
-        <w:instrText xml:space="preserve"> SEQ Figure \* ARABIC </w:instrText>
-      </w:r>
-      <w:r>
-        <w:fldChar w:fldCharType="separate"/>
-      </w:r>
-      <w:r>
-        <w:rPr>
-          <w:noProof/>
-        </w:rPr>
-        <w:t>5</w:t>
-      </w:r>
-      <w:r>
-        <w:rPr>
-          <w:noProof/>
-        </w:rPr>
-        <w:fldChar w:fldCharType="end"/>
+        <w:t>4</w:t>
       </w:r>
       <w:r>
         <w:t xml:space="preserve"> </w:t>
@@ -5864,25 +5752,7 @@
         <w:t xml:space="preserve">Figure </w:t>
       </w:r>
       <w:r>
-        <w:fldChar w:fldCharType="begin"/>
-      </w:r>
-      <w:r>
-        <w:instrText xml:space="preserve"> SEQ Figure \* ARABIC </w:instrText>
-      </w:r>
-      <w:r>
-        <w:fldChar w:fldCharType="separate"/>
-      </w:r>
-      <w:r>
-        <w:rPr>
-          <w:noProof/>
-        </w:rPr>
-        <w:t>6</w:t>
-      </w:r>
-      <w:r>
-        <w:rPr>
-          <w:noProof/>
-        </w:rPr>
-        <w:fldChar w:fldCharType="end"/>
+        <w:t>5</w:t>
       </w:r>
       <w:r>
         <w:t xml:space="preserve"> </w:t>
@@ -5948,8 +5818,48 @@
           <w:szCs w:val="22"/>
           <w:lang w:val="en-GB"/>
         </w:rPr>
-        <w:t xml:space="preserve"> navigation bar has this feature. </w:t>
-      </w:r>
+        <w:t>, as their functionality is not directly related. The</w:t>
+      </w:r>
+      <w:r>
+        <w:rPr>
+          <w:rFonts w:ascii="Times New Roman" w:hAnsi="Times New Roman" w:cs="Times New Roman"/>
+          <w:sz w:val="22"/>
+          <w:szCs w:val="22"/>
+          <w:lang w:val="en-GB"/>
+        </w:rPr>
+        <w:t xml:space="preserve"> </w:t>
+      </w:r>
+      <w:r>
+        <w:rPr>
+          <w:rFonts w:ascii="Times New Roman" w:hAnsi="Times New Roman" w:cs="Times New Roman"/>
+          <w:sz w:val="22"/>
+          <w:szCs w:val="22"/>
+          <w:lang w:val="en-GB"/>
+        </w:rPr>
+        <w:t xml:space="preserve">user also has a fast access to this feature in the </w:t>
+      </w:r>
+      <w:r>
+        <w:rPr>
+          <w:rFonts w:ascii="Times New Roman" w:hAnsi="Times New Roman" w:cs="Times New Roman"/>
+          <w:sz w:val="22"/>
+          <w:szCs w:val="22"/>
+          <w:lang w:val="en-GB"/>
+        </w:rPr>
+        <w:t>navigation bar.</w:t>
+      </w:r>
+    </w:p>
+    <w:p>
+      <w:pPr>
+        <w:spacing w:line="360" w:lineRule="auto"/>
+        <w:ind w:firstLine="573"/>
+        <w:jc w:val="both"/>
+        <w:rPr>
+          <w:rFonts w:ascii="Times New Roman" w:hAnsi="Times New Roman" w:cs="Times New Roman"/>
+          <w:sz w:val="22"/>
+          <w:szCs w:val="22"/>
+          <w:lang w:val="en-GB"/>
+        </w:rPr>
+      </w:pPr>
     </w:p>
     <w:p>
       <w:pPr>
@@ -6082,25 +5992,7 @@
         <w:t xml:space="preserve">Figure </w:t>
       </w:r>
       <w:r>
-        <w:fldChar w:fldCharType="begin"/>
-      </w:r>
-      <w:r>
-        <w:instrText xml:space="preserve"> SEQ Figure \* ARABIC </w:instrText>
-      </w:r>
-      <w:r>
-        <w:fldChar w:fldCharType="separate"/>
-      </w:r>
-      <w:r>
-        <w:rPr>
-          <w:noProof/>
-        </w:rPr>
-        <w:t>7</w:t>
-      </w:r>
-      <w:r>
-        <w:rPr>
-          <w:noProof/>
-        </w:rPr>
-        <w:fldChar w:fldCharType="end"/>
+        <w:t>6</w:t>
       </w:r>
       <w:r>
         <w:t xml:space="preserve"> </w:t>
@@ -6164,7 +6056,25 @@
           <w:szCs w:val="22"/>
           <w:lang w:val="en-GB"/>
         </w:rPr>
-        <w:t xml:space="preserve"> as buttons are more intuitive to use for average user</w:t>
+        <w:t>,</w:t>
+      </w:r>
+      <w:r>
+        <w:rPr>
+          <w:rFonts w:ascii="Times New Roman" w:hAnsi="Times New Roman" w:cs="Times New Roman"/>
+          <w:sz w:val="22"/>
+          <w:szCs w:val="22"/>
+          <w:lang w:val="en-GB"/>
+        </w:rPr>
+        <w:t xml:space="preserve"> as buttons are more intuitive to use for average </w:t>
+      </w:r>
+      <w:r>
+        <w:rPr>
+          <w:rFonts w:ascii="Times New Roman" w:hAnsi="Times New Roman" w:cs="Times New Roman"/>
+          <w:sz w:val="22"/>
+          <w:szCs w:val="22"/>
+          <w:lang w:val="en-GB"/>
+        </w:rPr>
+        <w:t>user.</w:t>
       </w:r>
     </w:p>
     <w:p>
@@ -6321,25 +6231,7 @@
         <w:t xml:space="preserve">Figure </w:t>
       </w:r>
       <w:r>
-        <w:fldChar w:fldCharType="begin"/>
-      </w:r>
-      <w:r>
-        <w:instrText xml:space="preserve"> SEQ Figure \* ARABIC </w:instrText>
-      </w:r>
-      <w:r>
-        <w:fldChar w:fldCharType="separate"/>
-      </w:r>
-      <w:r>
-        <w:rPr>
-          <w:noProof/>
-        </w:rPr>
-        <w:t>8</w:t>
-      </w:r>
-      <w:r>
-        <w:rPr>
-          <w:noProof/>
-        </w:rPr>
-        <w:fldChar w:fldCharType="end"/>
+        <w:t>7</w:t>
       </w:r>
       <w:r>
         <w:t xml:space="preserve"> Screenshot for problem #</w:t>
@@ -6416,7 +6308,7 @@
           <w:szCs w:val="22"/>
           <w:lang w:val="en-GB"/>
         </w:rPr>
-        <w:t>9</w:t>
+        <w:t>7a</w:t>
       </w:r>
       <w:r>
         <w:rPr>
@@ -6445,26 +6337,16 @@
       <w:pPr>
         <w:keepNext/>
         <w:spacing w:line="360" w:lineRule="auto"/>
-        <w:ind w:firstLine="573"/>
-        <w:jc w:val="both"/>
-      </w:pPr>
-      <w:r>
-        <w:rPr>
-          <w:rFonts w:ascii="Times New Roman" w:hAnsi="Times New Roman" w:cs="Times New Roman"/>
-          <w:sz w:val="22"/>
-          <w:szCs w:val="22"/>
-          <w:lang w:val="en-GB"/>
-        </w:rPr>
-        <w:t xml:space="preserve">               </w:t>
-      </w:r>
+        <w:jc w:val="center"/>
+      </w:pPr>
       <w:r>
         <w:rPr>
           <w:noProof/>
         </w:rPr>
         <w:drawing>
-          <wp:inline distT="0" distB="0" distL="0" distR="0" wp14:anchorId="6155A32E" wp14:editId="4E93E466">
-            <wp:extent cx="3699884" cy="487262"/>
-            <wp:effectExtent l="0" t="0" r="0" b="8255"/>
+          <wp:inline distT="0" distB="0" distL="0" distR="0" wp14:anchorId="6155A32E" wp14:editId="2CDB17B9">
+            <wp:extent cx="3711600" cy="488805"/>
+            <wp:effectExtent l="0" t="0" r="3175" b="6985"/>
             <wp:docPr id="5" name="Imagem 5"/>
             <wp:cNvGraphicFramePr>
               <a:graphicFrameLocks xmlns:a="http://schemas.openxmlformats.org/drawingml/2006/main" noChangeAspect="1"/>
@@ -6485,7 +6367,7 @@
                   <pic:spPr>
                     <a:xfrm>
                       <a:off x="0" y="0"/>
-                      <a:ext cx="4006391" cy="527628"/>
+                      <a:ext cx="3711600" cy="488805"/>
                     </a:xfrm>
                     <a:prstGeom prst="rect">
                       <a:avLst/>
@@ -6512,14 +6394,27 @@
       <w:r>
         <w:t xml:space="preserve">Figure </w:t>
       </w:r>
-      <w:fldSimple w:instr=" SEQ Figure \* ARABIC ">
-        <w:r>
-          <w:rPr>
-            <w:noProof/>
-          </w:rPr>
-          <w:t>9</w:t>
-        </w:r>
-      </w:fldSimple>
+      <w:r>
+        <w:t xml:space="preserve">7a </w:t>
+      </w:r>
+      <w:r>
+        <w:t xml:space="preserve">Screenshot </w:t>
+      </w:r>
+      <w:r>
+        <w:t>of</w:t>
+      </w:r>
+      <w:r>
+        <w:t xml:space="preserve"> </w:t>
+      </w:r>
+      <w:r>
+        <w:t xml:space="preserve">our solution for </w:t>
+      </w:r>
+      <w:r>
+        <w:t>problem #</w:t>
+      </w:r>
+      <w:r>
+        <w:t>7</w:t>
+      </w:r>
     </w:p>
     <w:p>
       <w:pPr>
@@ -6668,25 +6563,7 @@
         <w:t xml:space="preserve">Figure </w:t>
       </w:r>
       <w:r>
-        <w:fldChar w:fldCharType="begin"/>
-      </w:r>
-      <w:r>
-        <w:instrText xml:space="preserve"> SEQ Figure \* ARABIC </w:instrText>
-      </w:r>
-      <w:r>
-        <w:fldChar w:fldCharType="separate"/>
-      </w:r>
-      <w:r>
-        <w:rPr>
-          <w:noProof/>
-        </w:rPr>
-        <w:t>10</w:t>
-      </w:r>
-      <w:r>
-        <w:rPr>
-          <w:noProof/>
-        </w:rPr>
-        <w:fldChar w:fldCharType="end"/>
+        <w:t>8</w:t>
       </w:r>
       <w:r>
         <w:t xml:space="preserve"> Screenshot for problem #</w:t>
@@ -6946,25 +6823,7 @@
         <w:t xml:space="preserve">Figure </w:t>
       </w:r>
       <w:r>
-        <w:fldChar w:fldCharType="begin"/>
-      </w:r>
-      <w:r>
-        <w:instrText xml:space="preserve"> SEQ Figure \* ARABIC </w:instrText>
-      </w:r>
-      <w:r>
-        <w:fldChar w:fldCharType="separate"/>
-      </w:r>
-      <w:r>
-        <w:rPr>
-          <w:noProof/>
-        </w:rPr>
-        <w:t>11</w:t>
-      </w:r>
-      <w:r>
-        <w:rPr>
-          <w:noProof/>
-        </w:rPr>
-        <w:fldChar w:fldCharType="end"/>
+        <w:t>9</w:t>
       </w:r>
       <w:r>
         <w:t xml:space="preserve"> Screenshot for problem #</w:t>
@@ -7179,25 +7038,7 @@
         <w:t xml:space="preserve">Figure </w:t>
       </w:r>
       <w:r>
-        <w:fldChar w:fldCharType="begin"/>
-      </w:r>
-      <w:r>
-        <w:instrText xml:space="preserve"> SEQ Figure \* ARABIC </w:instrText>
-      </w:r>
-      <w:r>
-        <w:fldChar w:fldCharType="separate"/>
-      </w:r>
-      <w:r>
-        <w:rPr>
-          <w:noProof/>
-        </w:rPr>
-        <w:t>12</w:t>
-      </w:r>
-      <w:r>
-        <w:rPr>
-          <w:noProof/>
-        </w:rPr>
-        <w:fldChar w:fldCharType="end"/>
+        <w:t>10</w:t>
       </w:r>
       <w:r>
         <w:t xml:space="preserve"> Screenshot for problem #</w:t>
@@ -7240,21 +7081,30 @@
         <w:jc w:val="both"/>
         <w:rPr>
           <w:rFonts w:ascii="Times New Roman" w:hAnsi="Times New Roman" w:cs="Times New Roman"/>
+          <w:sz w:val="22"/>
+          <w:szCs w:val="22"/>
+          <w:lang w:val="en-GB"/>
+        </w:rPr>
+      </w:pPr>
+      <w:r>
+        <w:rPr>
+          <w:rFonts w:ascii="Times New Roman" w:hAnsi="Times New Roman" w:cs="Times New Roman"/>
+          <w:sz w:val="22"/>
+          <w:szCs w:val="22"/>
+          <w:lang w:val="en-GB"/>
+        </w:rPr>
+        <w:t xml:space="preserve">We agree with the solution presented and implemented it, as it is represented in </w:t>
+      </w:r>
+      <w:r>
+        <w:rPr>
+          <w:rFonts w:ascii="Times New Roman" w:hAnsi="Times New Roman" w:cs="Times New Roman"/>
           <w:i/>
           <w:iCs/>
           <w:sz w:val="22"/>
           <w:szCs w:val="22"/>
           <w:lang w:val="en-GB"/>
         </w:rPr>
-      </w:pPr>
-      <w:r>
-        <w:rPr>
-          <w:rFonts w:ascii="Times New Roman" w:hAnsi="Times New Roman" w:cs="Times New Roman"/>
-          <w:sz w:val="22"/>
-          <w:szCs w:val="22"/>
-          <w:lang w:val="en-GB"/>
-        </w:rPr>
-        <w:t xml:space="preserve">We agree with the solution presented and implemented it, as it is represented in </w:t>
+        <w:t>Figure</w:t>
       </w:r>
       <w:r>
         <w:rPr>
@@ -7265,7 +7115,7 @@
           <w:szCs w:val="22"/>
           <w:lang w:val="en-GB"/>
         </w:rPr>
-        <w:t>Figure</w:t>
+        <w:t xml:space="preserve"> 1</w:t>
       </w:r>
       <w:r>
         <w:rPr>
@@ -7276,8 +7126,30 @@
           <w:szCs w:val="22"/>
           <w:lang w:val="en-GB"/>
         </w:rPr>
-        <w:t xml:space="preserve"> 13</w:t>
-      </w:r>
+        <w:t>0a</w:t>
+      </w:r>
+      <w:r>
+        <w:rPr>
+          <w:rFonts w:ascii="Times New Roman" w:hAnsi="Times New Roman" w:cs="Times New Roman"/>
+          <w:sz w:val="22"/>
+          <w:szCs w:val="22"/>
+          <w:lang w:val="en-GB"/>
+        </w:rPr>
+        <w:t>.</w:t>
+      </w:r>
+    </w:p>
+    <w:p>
+      <w:pPr>
+        <w:spacing w:line="360" w:lineRule="auto"/>
+        <w:ind w:firstLine="573"/>
+        <w:jc w:val="both"/>
+        <w:rPr>
+          <w:rFonts w:ascii="Times New Roman" w:hAnsi="Times New Roman" w:cs="Times New Roman"/>
+          <w:sz w:val="22"/>
+          <w:szCs w:val="22"/>
+          <w:lang w:val="en-GB"/>
+        </w:rPr>
+      </w:pPr>
     </w:p>
     <w:p>
       <w:pPr>
@@ -7341,14 +7213,27 @@
       <w:r>
         <w:t xml:space="preserve">Figure </w:t>
       </w:r>
-      <w:fldSimple w:instr=" SEQ Figure \* ARABIC ">
-        <w:r>
-          <w:rPr>
-            <w:noProof/>
-          </w:rPr>
-          <w:t>13</w:t>
-        </w:r>
-      </w:fldSimple>
+      <w:r>
+        <w:t xml:space="preserve">10a </w:t>
+      </w:r>
+      <w:r>
+        <w:t xml:space="preserve">Screenshot </w:t>
+      </w:r>
+      <w:r>
+        <w:t>of</w:t>
+      </w:r>
+      <w:r>
+        <w:t xml:space="preserve"> </w:t>
+      </w:r>
+      <w:r>
+        <w:t xml:space="preserve">our solution for </w:t>
+      </w:r>
+      <w:r>
+        <w:t>problem #</w:t>
+      </w:r>
+      <w:r>
+        <w:t>10</w:t>
+      </w:r>
     </w:p>
     <w:p>
       <w:pPr>
@@ -7374,7 +7259,6 @@
         <w:rPr>
           <w:lang w:val="en-GB"/>
         </w:rPr>
-        <w:lastRenderedPageBreak/>
         <w:t xml:space="preserve">2.11 </w:t>
       </w:r>
       <w:r>
@@ -7498,25 +7382,7 @@
         <w:t xml:space="preserve">Figure </w:t>
       </w:r>
       <w:r>
-        <w:fldChar w:fldCharType="begin"/>
-      </w:r>
-      <w:r>
-        <w:instrText xml:space="preserve"> SEQ Figure \* ARABIC </w:instrText>
-      </w:r>
-      <w:r>
-        <w:fldChar w:fldCharType="separate"/>
-      </w:r>
-      <w:r>
-        <w:rPr>
-          <w:noProof/>
-        </w:rPr>
-        <w:t>14</w:t>
-      </w:r>
-      <w:r>
-        <w:rPr>
-          <w:noProof/>
-        </w:rPr>
-        <w:fldChar w:fldCharType="end"/>
+        <w:t>11</w:t>
       </w:r>
       <w:r>
         <w:t xml:space="preserve"> Screenshot for problem #</w:t>
@@ -7576,22 +7442,29 @@
     </w:p>
     <w:p>
       <w:pPr>
-        <w:rPr>
-          <w:rFonts w:ascii="Times New Roman" w:hAnsi="Times New Roman" w:cs="Times New Roman"/>
-          <w:sz w:val="22"/>
-          <w:szCs w:val="22"/>
-          <w:lang w:val="en-GB"/>
-        </w:rPr>
-      </w:pPr>
-      <w:r>
-        <w:rPr>
-          <w:rFonts w:ascii="Times New Roman" w:hAnsi="Times New Roman" w:cs="Times New Roman"/>
-          <w:sz w:val="22"/>
-          <w:szCs w:val="22"/>
-          <w:lang w:val="en-GB"/>
-        </w:rPr>
-        <w:br w:type="page"/>
-      </w:r>
+        <w:spacing w:line="360" w:lineRule="auto"/>
+        <w:ind w:left="573"/>
+        <w:jc w:val="both"/>
+        <w:rPr>
+          <w:rFonts w:ascii="Times New Roman" w:hAnsi="Times New Roman" w:cs="Times New Roman"/>
+          <w:sz w:val="22"/>
+          <w:szCs w:val="22"/>
+          <w:lang w:val="en-GB"/>
+        </w:rPr>
+      </w:pPr>
+    </w:p>
+    <w:p>
+      <w:pPr>
+        <w:spacing w:line="360" w:lineRule="auto"/>
+        <w:ind w:left="573"/>
+        <w:jc w:val="both"/>
+        <w:rPr>
+          <w:rFonts w:ascii="Times New Roman" w:hAnsi="Times New Roman" w:cs="Times New Roman"/>
+          <w:sz w:val="22"/>
+          <w:szCs w:val="22"/>
+          <w:lang w:val="en-GB"/>
+        </w:rPr>
+      </w:pPr>
     </w:p>
     <w:p>
       <w:pPr>
@@ -7604,7 +7477,6 @@
         <w:rPr>
           <w:lang w:val="en-GB"/>
         </w:rPr>
-        <w:lastRenderedPageBreak/>
         <w:t xml:space="preserve">2.12 </w:t>
       </w:r>
       <w:r>
@@ -7728,25 +7600,7 @@
         <w:t xml:space="preserve">Figure </w:t>
       </w:r>
       <w:r>
-        <w:fldChar w:fldCharType="begin"/>
-      </w:r>
-      <w:r>
-        <w:instrText xml:space="preserve"> SEQ Figure \* ARABIC </w:instrText>
-      </w:r>
-      <w:r>
-        <w:fldChar w:fldCharType="separate"/>
-      </w:r>
-      <w:r>
-        <w:rPr>
-          <w:noProof/>
-        </w:rPr>
-        <w:t>15</w:t>
-      </w:r>
-      <w:r>
-        <w:rPr>
-          <w:noProof/>
-        </w:rPr>
-        <w:fldChar w:fldCharType="end"/>
+        <w:t>12</w:t>
       </w:r>
       <w:r>
         <w:t xml:space="preserve"> Screenshot for problem #</w:t>
@@ -7819,16 +7673,22 @@
     </w:p>
     <w:p>
       <w:pPr>
-        <w:spacing w:line="360" w:lineRule="auto"/>
-        <w:ind w:firstLine="573"/>
-        <w:jc w:val="both"/>
-        <w:rPr>
-          <w:rFonts w:ascii="Times New Roman" w:hAnsi="Times New Roman" w:cs="Times New Roman"/>
-          <w:sz w:val="22"/>
-          <w:szCs w:val="22"/>
-          <w:lang w:val="en-GB"/>
-        </w:rPr>
-      </w:pPr>
+        <w:rPr>
+          <w:rFonts w:ascii="Times New Roman" w:hAnsi="Times New Roman" w:cs="Times New Roman"/>
+          <w:sz w:val="22"/>
+          <w:szCs w:val="22"/>
+          <w:lang w:val="en-GB"/>
+        </w:rPr>
+      </w:pPr>
+      <w:r>
+        <w:rPr>
+          <w:rFonts w:ascii="Times New Roman" w:hAnsi="Times New Roman" w:cs="Times New Roman"/>
+          <w:sz w:val="22"/>
+          <w:szCs w:val="22"/>
+          <w:lang w:val="en-GB"/>
+        </w:rPr>
+        <w:br w:type="page"/>
+      </w:r>
     </w:p>
     <w:p>
       <w:pPr>
@@ -7841,6 +7701,7 @@
         <w:rPr>
           <w:lang w:val="en-GB"/>
         </w:rPr>
+        <w:lastRenderedPageBreak/>
         <w:t xml:space="preserve">2.13 </w:t>
       </w:r>
       <w:r>
@@ -7964,25 +7825,7 @@
         <w:t xml:space="preserve">Figure </w:t>
       </w:r>
       <w:r>
-        <w:fldChar w:fldCharType="begin"/>
-      </w:r>
-      <w:r>
-        <w:instrText xml:space="preserve"> SEQ Figure \* ARABIC </w:instrText>
-      </w:r>
-      <w:r>
-        <w:fldChar w:fldCharType="separate"/>
-      </w:r>
-      <w:r>
-        <w:rPr>
-          <w:noProof/>
-        </w:rPr>
-        <w:t>16</w:t>
-      </w:r>
-      <w:r>
-        <w:rPr>
-          <w:noProof/>
-        </w:rPr>
-        <w:fldChar w:fldCharType="end"/>
+        <w:t>13</w:t>
       </w:r>
       <w:r>
         <w:t xml:space="preserve"> Screenshot for problem #</w:t>

</xml_diff>

<commit_message>
Updated 9, 12, 13
</commit_message>
<xml_diff>
--- a/reports/stage6.docx
+++ b/reports/stage6.docx
@@ -296,7 +296,7 @@
                         </a:effectLst>
                         <a:extLst>
                           <a:ext uri="{909E8E84-426E-40dd-AFC4-6F175D3DCCD1}">
-                            <a14:hiddenFill xmlns="" xmlns:mo="http://schemas.microsoft.com/office/mac/office/2008/main" xmlns:mv="urn:schemas-microsoft-com:mac:vml" xmlns:o="urn:schemas-microsoft-com:office:office" xmlns:v="urn:schemas-microsoft-com:vml" xmlns:w10="urn:schemas-microsoft-com:office:word" xmlns:w="http://schemas.openxmlformats.org/wordprocessingml/2006/main" xmlns:a14="http://schemas.microsoft.com/office/drawing/2010/main">
+                            <a14:hiddenFill xmlns:a14="http://schemas.microsoft.com/office/drawing/2010/main" xmlns:w="http://schemas.openxmlformats.org/wordprocessingml/2006/main" xmlns:w10="urn:schemas-microsoft-com:office:word" xmlns:v="urn:schemas-microsoft-com:vml" xmlns:o="urn:schemas-microsoft-com:office:office" xmlns:mv="urn:schemas-microsoft-com:mac:vml" xmlns:mo="http://schemas.microsoft.com/office/mac/office/2008/main" xmlns="">
                               <a:noFill/>
                             </a14:hiddenFill>
                           </a:ext>
@@ -4873,14 +4873,27 @@
       <w:r>
         <w:t xml:space="preserve">Figure </w:t>
       </w:r>
-      <w:fldSimple w:instr=" SEQ Figure \* ARABIC ">
-        <w:r>
-          <w:rPr>
-            <w:noProof/>
-          </w:rPr>
-          <w:t>2</w:t>
-        </w:r>
-      </w:fldSimple>
+      <w:r>
+        <w:fldChar w:fldCharType="begin"/>
+      </w:r>
+      <w:r>
+        <w:instrText xml:space="preserve"> SEQ Figure \* ARABIC </w:instrText>
+      </w:r>
+      <w:r>
+        <w:fldChar w:fldCharType="separate"/>
+      </w:r>
+      <w:r>
+        <w:rPr>
+          <w:noProof/>
+        </w:rPr>
+        <w:t>2</w:t>
+      </w:r>
+      <w:r>
+        <w:rPr>
+          <w:noProof/>
+        </w:rPr>
+        <w:fldChar w:fldCharType="end"/>
+      </w:r>
       <w:r>
         <w:t xml:space="preserve"> </w:t>
       </w:r>
@@ -5055,29 +5068,16 @@
       <w:r>
         <w:t xml:space="preserve">Figure </w:t>
       </w:r>
-      <w:r>
-        <w:fldChar w:fldCharType="begin"/>
-      </w:r>
-      <w:r>
-        <w:instrText xml:space="preserve"> SEQ Figure \* ARABIC </w:instrText>
-      </w:r>
-      <w:r>
-        <w:fldChar w:fldCharType="separate"/>
-      </w:r>
-      <w:r>
-        <w:rPr>
-          <w:noProof/>
-        </w:rPr>
-        <w:t>2</w:t>
-      </w:r>
-      <w:r>
-        <w:fldChar w:fldCharType="end"/>
-      </w:r>
-      <w:r>
-        <w:t>.1</w:t>
-      </w:r>
-      <w:r>
-        <w:t xml:space="preserve"> </w:t>
+      <w:fldSimple w:instr=" SEQ Figure \* ARABIC ">
+        <w:r>
+          <w:rPr>
+            <w:noProof/>
+          </w:rPr>
+          <w:t>2</w:t>
+        </w:r>
+      </w:fldSimple>
+      <w:r>
+        <w:t xml:space="preserve">.1 </w:t>
       </w:r>
       <w:r>
         <w:t xml:space="preserve">Screenshot </w:t>
@@ -5229,14 +5229,27 @@
       <w:r>
         <w:t xml:space="preserve">Figure </w:t>
       </w:r>
-      <w:fldSimple w:instr=" SEQ Figure \* ARABIC ">
-        <w:r>
-          <w:rPr>
-            <w:noProof/>
-          </w:rPr>
-          <w:t>3</w:t>
-        </w:r>
-      </w:fldSimple>
+      <w:r>
+        <w:fldChar w:fldCharType="begin"/>
+      </w:r>
+      <w:r>
+        <w:instrText xml:space="preserve"> SEQ Figure \* ARABIC </w:instrText>
+      </w:r>
+      <w:r>
+        <w:fldChar w:fldCharType="separate"/>
+      </w:r>
+      <w:r>
+        <w:rPr>
+          <w:noProof/>
+        </w:rPr>
+        <w:t>3</w:t>
+      </w:r>
+      <w:r>
+        <w:rPr>
+          <w:noProof/>
+        </w:rPr>
+        <w:fldChar w:fldCharType="end"/>
+      </w:r>
       <w:r>
         <w:t xml:space="preserve"> </w:t>
       </w:r>
@@ -5474,14 +5487,27 @@
       <w:r>
         <w:t xml:space="preserve">Figure </w:t>
       </w:r>
-      <w:fldSimple w:instr=" SEQ Figure \* ARABIC ">
-        <w:r>
-          <w:rPr>
-            <w:noProof/>
-          </w:rPr>
-          <w:t>4</w:t>
-        </w:r>
-      </w:fldSimple>
+      <w:r>
+        <w:fldChar w:fldCharType="begin"/>
+      </w:r>
+      <w:r>
+        <w:instrText xml:space="preserve"> SEQ Figure \* ARABIC </w:instrText>
+      </w:r>
+      <w:r>
+        <w:fldChar w:fldCharType="separate"/>
+      </w:r>
+      <w:r>
+        <w:rPr>
+          <w:noProof/>
+        </w:rPr>
+        <w:t>4</w:t>
+      </w:r>
+      <w:r>
+        <w:rPr>
+          <w:noProof/>
+        </w:rPr>
+        <w:fldChar w:fldCharType="end"/>
+      </w:r>
       <w:r>
         <w:t xml:space="preserve"> </w:t>
       </w:r>
@@ -5768,14 +5794,27 @@
       <w:r>
         <w:t xml:space="preserve">Figure </w:t>
       </w:r>
-      <w:fldSimple w:instr=" SEQ Figure \* ARABIC ">
-        <w:r>
-          <w:rPr>
-            <w:noProof/>
-          </w:rPr>
-          <w:t>5</w:t>
-        </w:r>
-      </w:fldSimple>
+      <w:r>
+        <w:fldChar w:fldCharType="begin"/>
+      </w:r>
+      <w:r>
+        <w:instrText xml:space="preserve"> SEQ Figure \* ARABIC </w:instrText>
+      </w:r>
+      <w:r>
+        <w:fldChar w:fldCharType="separate"/>
+      </w:r>
+      <w:r>
+        <w:rPr>
+          <w:noProof/>
+        </w:rPr>
+        <w:t>5</w:t>
+      </w:r>
+      <w:r>
+        <w:rPr>
+          <w:noProof/>
+        </w:rPr>
+        <w:fldChar w:fldCharType="end"/>
+      </w:r>
       <w:r>
         <w:t xml:space="preserve"> </w:t>
       </w:r>
@@ -5975,14 +6014,27 @@
       <w:r>
         <w:t xml:space="preserve">Figure </w:t>
       </w:r>
-      <w:fldSimple w:instr=" SEQ Figure \* ARABIC ">
-        <w:r>
-          <w:rPr>
-            <w:noProof/>
-          </w:rPr>
-          <w:t>6</w:t>
-        </w:r>
-      </w:fldSimple>
+      <w:r>
+        <w:fldChar w:fldCharType="begin"/>
+      </w:r>
+      <w:r>
+        <w:instrText xml:space="preserve"> SEQ Figure \* ARABIC </w:instrText>
+      </w:r>
+      <w:r>
+        <w:fldChar w:fldCharType="separate"/>
+      </w:r>
+      <w:r>
+        <w:rPr>
+          <w:noProof/>
+        </w:rPr>
+        <w:t>6</w:t>
+      </w:r>
+      <w:r>
+        <w:rPr>
+          <w:noProof/>
+        </w:rPr>
+        <w:fldChar w:fldCharType="end"/>
+      </w:r>
       <w:r>
         <w:t xml:space="preserve"> </w:t>
       </w:r>
@@ -6192,14 +6244,27 @@
       <w:r>
         <w:t xml:space="preserve">Figure </w:t>
       </w:r>
-      <w:fldSimple w:instr=" SEQ Figure \* ARABIC ">
-        <w:r>
-          <w:rPr>
-            <w:noProof/>
-          </w:rPr>
-          <w:t>7</w:t>
-        </w:r>
-      </w:fldSimple>
+      <w:r>
+        <w:fldChar w:fldCharType="begin"/>
+      </w:r>
+      <w:r>
+        <w:instrText xml:space="preserve"> SEQ Figure \* ARABIC </w:instrText>
+      </w:r>
+      <w:r>
+        <w:fldChar w:fldCharType="separate"/>
+      </w:r>
+      <w:r>
+        <w:rPr>
+          <w:noProof/>
+        </w:rPr>
+        <w:t>7</w:t>
+      </w:r>
+      <w:r>
+        <w:rPr>
+          <w:noProof/>
+        </w:rPr>
+        <w:fldChar w:fldCharType="end"/>
+      </w:r>
       <w:r>
         <w:t xml:space="preserve"> Screenshot for problem #</w:t>
       </w:r>
@@ -6415,14 +6480,27 @@
       <w:r>
         <w:t xml:space="preserve">Figure </w:t>
       </w:r>
-      <w:fldSimple w:instr=" SEQ Figure \* ARABIC ">
-        <w:r>
-          <w:rPr>
-            <w:noProof/>
-          </w:rPr>
-          <w:t>8</w:t>
-        </w:r>
-      </w:fldSimple>
+      <w:r>
+        <w:fldChar w:fldCharType="begin"/>
+      </w:r>
+      <w:r>
+        <w:instrText xml:space="preserve"> SEQ Figure \* ARABIC </w:instrText>
+      </w:r>
+      <w:r>
+        <w:fldChar w:fldCharType="separate"/>
+      </w:r>
+      <w:r>
+        <w:rPr>
+          <w:noProof/>
+        </w:rPr>
+        <w:t>8</w:t>
+      </w:r>
+      <w:r>
+        <w:rPr>
+          <w:noProof/>
+        </w:rPr>
+        <w:fldChar w:fldCharType="end"/>
+      </w:r>
       <w:r>
         <w:t xml:space="preserve"> Screenshot for problem #</w:t>
       </w:r>
@@ -6680,14 +6758,27 @@
       <w:r>
         <w:t xml:space="preserve">Figure </w:t>
       </w:r>
-      <w:fldSimple w:instr=" SEQ Figure \* ARABIC ">
-        <w:r>
-          <w:rPr>
-            <w:noProof/>
-          </w:rPr>
-          <w:t>9</w:t>
-        </w:r>
-      </w:fldSimple>
+      <w:r>
+        <w:fldChar w:fldCharType="begin"/>
+      </w:r>
+      <w:r>
+        <w:instrText xml:space="preserve"> SEQ Figure \* ARABIC </w:instrText>
+      </w:r>
+      <w:r>
+        <w:fldChar w:fldCharType="separate"/>
+      </w:r>
+      <w:r>
+        <w:rPr>
+          <w:noProof/>
+        </w:rPr>
+        <w:t>9</w:t>
+      </w:r>
+      <w:r>
+        <w:rPr>
+          <w:noProof/>
+        </w:rPr>
+        <w:fldChar w:fldCharType="end"/>
+      </w:r>
       <w:r>
         <w:t xml:space="preserve"> Screenshot for problem #</w:t>
       </w:r>
@@ -6741,7 +6832,7 @@
           <w:szCs w:val="22"/>
           <w:lang w:val="en-GB"/>
         </w:rPr>
-        <w:t>//TODO</w:t>
+        <w:t>Fixed the issue that would cause the system to crash when attempting to remove an item from the cart.</w:t>
       </w:r>
     </w:p>
     <w:p>
@@ -6900,14 +6991,27 @@
       <w:r>
         <w:t xml:space="preserve">Figure </w:t>
       </w:r>
-      <w:fldSimple w:instr=" SEQ Figure \* ARABIC ">
-        <w:r>
-          <w:rPr>
-            <w:noProof/>
-          </w:rPr>
-          <w:t>10</w:t>
-        </w:r>
-      </w:fldSimple>
+      <w:r>
+        <w:fldChar w:fldCharType="begin"/>
+      </w:r>
+      <w:r>
+        <w:instrText xml:space="preserve"> SEQ Figure \* ARABIC </w:instrText>
+      </w:r>
+      <w:r>
+        <w:fldChar w:fldCharType="separate"/>
+      </w:r>
+      <w:r>
+        <w:rPr>
+          <w:noProof/>
+        </w:rPr>
+        <w:t>10</w:t>
+      </w:r>
+      <w:r>
+        <w:rPr>
+          <w:noProof/>
+        </w:rPr>
+        <w:fldChar w:fldCharType="end"/>
+      </w:r>
       <w:r>
         <w:t xml:space="preserve"> Screenshot for problem #</w:t>
       </w:r>
@@ -7123,14 +7227,27 @@
       <w:r>
         <w:t xml:space="preserve">Figure </w:t>
       </w:r>
-      <w:fldSimple w:instr=" SEQ Figure \* ARABIC ">
-        <w:r>
-          <w:rPr>
-            <w:noProof/>
-          </w:rPr>
-          <w:t>11</w:t>
-        </w:r>
-      </w:fldSimple>
+      <w:r>
+        <w:fldChar w:fldCharType="begin"/>
+      </w:r>
+      <w:r>
+        <w:instrText xml:space="preserve"> SEQ Figure \* ARABIC </w:instrText>
+      </w:r>
+      <w:r>
+        <w:fldChar w:fldCharType="separate"/>
+      </w:r>
+      <w:r>
+        <w:rPr>
+          <w:noProof/>
+        </w:rPr>
+        <w:t>11</w:t>
+      </w:r>
+      <w:r>
+        <w:rPr>
+          <w:noProof/>
+        </w:rPr>
+        <w:fldChar w:fldCharType="end"/>
+      </w:r>
       <w:r>
         <w:t xml:space="preserve"> Screenshot for problem #</w:t>
       </w:r>
@@ -7340,14 +7457,27 @@
       <w:r>
         <w:t xml:space="preserve">Figure </w:t>
       </w:r>
-      <w:fldSimple w:instr=" SEQ Figure \* ARABIC ">
-        <w:r>
-          <w:rPr>
-            <w:noProof/>
-          </w:rPr>
-          <w:t>12</w:t>
-        </w:r>
-      </w:fldSimple>
+      <w:r>
+        <w:fldChar w:fldCharType="begin"/>
+      </w:r>
+      <w:r>
+        <w:instrText xml:space="preserve"> SEQ Figure \* ARABIC </w:instrText>
+      </w:r>
+      <w:r>
+        <w:fldChar w:fldCharType="separate"/>
+      </w:r>
+      <w:r>
+        <w:rPr>
+          <w:noProof/>
+        </w:rPr>
+        <w:t>13</w:t>
+      </w:r>
+      <w:r>
+        <w:rPr>
+          <w:noProof/>
+        </w:rPr>
+        <w:fldChar w:fldCharType="end"/>
+      </w:r>
       <w:r>
         <w:t xml:space="preserve"> Screenshot for problem #</w:t>
       </w:r>
@@ -7401,7 +7531,16 @@
           <w:szCs w:val="22"/>
           <w:lang w:val="en-GB"/>
         </w:rPr>
-        <w:t>//TODO</w:t>
+        <w:t>Added a question mark icon with popup</w:t>
+      </w:r>
+      <w:r>
+        <w:rPr>
+          <w:rFonts w:ascii="Times New Roman" w:hAnsi="Times New Roman" w:cs="Times New Roman"/>
+          <w:sz w:val="22"/>
+          <w:szCs w:val="22"/>
+          <w:lang w:val="en-GB"/>
+        </w:rPr>
+        <w:t>, clarifying that the form is related to the Facial features. Also added a dynamic value, showing the total cost of a specific Item set.</w:t>
       </w:r>
     </w:p>
     <w:p>
@@ -7416,6 +7555,112 @@
           <w:lang w:val="en-GB"/>
         </w:rPr>
       </w:pPr>
+      <w:r>
+        <w:rPr>
+          <w:rFonts w:ascii="Times New Roman" w:hAnsi="Times New Roman" w:cs="Times New Roman"/>
+          <w:noProof/>
+          <w:sz w:val="22"/>
+          <w:szCs w:val="22"/>
+          <w:lang w:val="en-GB"/>
+        </w:rPr>
+        <w:drawing>
+          <wp:inline distT="0" distB="0" distL="0" distR="0" wp14:anchorId="74023CE4" wp14:editId="58DCA3DD">
+            <wp:extent cx="4181475" cy="1783807"/>
+            <wp:effectExtent l="0" t="0" r="0" b="6985"/>
+            <wp:docPr id="6" name="Imagem 6"/>
+            <wp:cNvGraphicFramePr>
+              <a:graphicFrameLocks xmlns:a="http://schemas.openxmlformats.org/drawingml/2006/main" noChangeAspect="1"/>
+            </wp:cNvGraphicFramePr>
+            <a:graphic xmlns:a="http://schemas.openxmlformats.org/drawingml/2006/main">
+              <a:graphicData uri="http://schemas.openxmlformats.org/drawingml/2006/picture">
+                <pic:pic xmlns:pic="http://schemas.openxmlformats.org/drawingml/2006/picture">
+                  <pic:nvPicPr>
+                    <pic:cNvPr id="0" name="Picture 4"/>
+                    <pic:cNvPicPr>
+                      <a:picLocks noChangeAspect="1" noChangeArrowheads="1"/>
+                    </pic:cNvPicPr>
+                  </pic:nvPicPr>
+                  <pic:blipFill>
+                    <a:blip r:embed="rId24">
+                      <a:extLst>
+                        <a:ext uri="{28A0092B-C50C-407E-A947-70E740481C1C}">
+                          <a14:useLocalDpi xmlns:a14="http://schemas.microsoft.com/office/drawing/2010/main" val="0"/>
+                        </a:ext>
+                      </a:extLst>
+                    </a:blip>
+                    <a:srcRect/>
+                    <a:stretch>
+                      <a:fillRect/>
+                    </a:stretch>
+                  </pic:blipFill>
+                  <pic:spPr bwMode="auto">
+                    <a:xfrm>
+                      <a:off x="0" y="0"/>
+                      <a:ext cx="4234600" cy="1806470"/>
+                    </a:xfrm>
+                    <a:prstGeom prst="rect">
+                      <a:avLst/>
+                    </a:prstGeom>
+                    <a:noFill/>
+                    <a:ln>
+                      <a:noFill/>
+                    </a:ln>
+                  </pic:spPr>
+                </pic:pic>
+              </a:graphicData>
+            </a:graphic>
+          </wp:inline>
+        </w:drawing>
+      </w:r>
+    </w:p>
+    <w:p>
+      <w:pPr>
+        <w:pStyle w:val="Legenda"/>
+        <w:ind w:left="720" w:hanging="720"/>
+        <w:jc w:val="center"/>
+        <w:rPr>
+          <w:rFonts w:ascii="Times New Roman" w:hAnsi="Times New Roman" w:cs="Times New Roman"/>
+          <w:sz w:val="22"/>
+          <w:szCs w:val="22"/>
+          <w:lang w:val="en-GB"/>
+        </w:rPr>
+      </w:pPr>
+      <w:r>
+        <w:t xml:space="preserve">Figure </w:t>
+      </w:r>
+      <w:r>
+        <w:fldChar w:fldCharType="begin"/>
+      </w:r>
+      <w:r>
+        <w:instrText xml:space="preserve"> SEQ Figure \* ARABIC </w:instrText>
+      </w:r>
+      <w:r>
+        <w:fldChar w:fldCharType="separate"/>
+      </w:r>
+      <w:r>
+        <w:rPr>
+          <w:noProof/>
+        </w:rPr>
+        <w:t>14</w:t>
+      </w:r>
+      <w:r>
+        <w:rPr>
+          <w:noProof/>
+        </w:rPr>
+        <w:fldChar w:fldCharType="end"/>
+      </w:r>
+      <w:r>
+        <w:t xml:space="preserve"> Screenshot for </w:t>
+      </w:r>
+      <w:r>
+        <w:t>our solution to problem</w:t>
+      </w:r>
+      <w:r>
+        <w:t xml:space="preserve"> #</w:t>
+      </w:r>
+      <w:r>
+        <w:t>12</w:t>
+      </w:r>
     </w:p>
     <w:p>
       <w:pPr>
@@ -7432,26 +7677,6 @@
     </w:p>
     <w:p>
       <w:pPr>
-        <w:pStyle w:val="Ttulo1"/>
-        <w:rPr>
-          <w:lang w:val="en-GB"/>
-        </w:rPr>
-      </w:pPr>
-      <w:r>
-        <w:rPr>
-          <w:lang w:val="en-GB"/>
-        </w:rPr>
-        <w:t xml:space="preserve">2.13 </w:t>
-      </w:r>
-      <w:r>
-        <w:rPr>
-          <w:lang w:val="en-GB"/>
-        </w:rPr>
-        <w:t>Solutions:</w:t>
-      </w:r>
-    </w:p>
-    <w:p>
-      <w:pPr>
         <w:spacing w:line="360" w:lineRule="auto"/>
         <w:ind w:firstLine="573"/>
         <w:jc w:val="both"/>
@@ -7462,14 +7687,25 @@
           <w:lang w:val="en-GB"/>
         </w:rPr>
       </w:pPr>
-      <w:r>
-        <w:rPr>
-          <w:rFonts w:ascii="Times New Roman" w:hAnsi="Times New Roman" w:cs="Times New Roman"/>
-          <w:sz w:val="22"/>
-          <w:szCs w:val="22"/>
-          <w:lang w:val="en-GB"/>
-        </w:rPr>
-        <w:t>Offer users some information feedback about the Final Price of an item, by updating that Final Price automatically.</w:t>
+    </w:p>
+    <w:p>
+      <w:pPr>
+        <w:pStyle w:val="Ttulo1"/>
+        <w:rPr>
+          <w:lang w:val="en-GB"/>
+        </w:rPr>
+      </w:pPr>
+      <w:r>
+        <w:rPr>
+          <w:lang w:val="en-GB"/>
+        </w:rPr>
+        <w:t xml:space="preserve">2.13 </w:t>
+      </w:r>
+      <w:r>
+        <w:rPr>
+          <w:lang w:val="en-GB"/>
+        </w:rPr>
+        <w:t>Solutions:</w:t>
       </w:r>
     </w:p>
     <w:p>
@@ -7484,6 +7720,28 @@
           <w:lang w:val="en-GB"/>
         </w:rPr>
       </w:pPr>
+      <w:r>
+        <w:rPr>
+          <w:rFonts w:ascii="Times New Roman" w:hAnsi="Times New Roman" w:cs="Times New Roman"/>
+          <w:sz w:val="22"/>
+          <w:szCs w:val="22"/>
+          <w:lang w:val="en-GB"/>
+        </w:rPr>
+        <w:t>Offer users some information feedback about the Final Price of an item, by updating that Final Price automatically.</w:t>
+      </w:r>
+    </w:p>
+    <w:p>
+      <w:pPr>
+        <w:spacing w:line="360" w:lineRule="auto"/>
+        <w:ind w:firstLine="573"/>
+        <w:jc w:val="both"/>
+        <w:rPr>
+          <w:rFonts w:ascii="Times New Roman" w:hAnsi="Times New Roman" w:cs="Times New Roman"/>
+          <w:sz w:val="22"/>
+          <w:szCs w:val="22"/>
+          <w:lang w:val="en-GB"/>
+        </w:rPr>
+      </w:pPr>
     </w:p>
     <w:p>
       <w:pPr>
@@ -7499,6 +7757,7 @@
           <w:szCs w:val="22"/>
           <w:lang w:val="en-GB"/>
         </w:rPr>
+        <w:lastRenderedPageBreak/>
         <w:drawing>
           <wp:inline distT="0" distB="0" distL="0" distR="0" wp14:anchorId="3F7F57F6" wp14:editId="78731512">
             <wp:extent cx="5040000" cy="1635535"/>
@@ -7517,7 +7776,7 @@
                     </pic:cNvPicPr>
                   </pic:nvPicPr>
                   <pic:blipFill>
-                    <a:blip r:embed="rId24">
+                    <a:blip r:embed="rId25">
                       <a:extLst>
                         <a:ext uri="{28A0092B-C50C-407E-A947-70E740481C1C}">
                           <a14:useLocalDpi xmlns:a14="http://schemas.microsoft.com/office/drawing/2010/main" val="0"/>
@@ -7557,6 +7816,179 @@
           <w:rFonts w:ascii="Times New Roman" w:hAnsi="Times New Roman" w:cs="Times New Roman"/>
           <w:sz w:val="22"/>
           <w:szCs w:val="22"/>
+          <w:u w:val="single"/>
+          <w:lang w:val="en-GB"/>
+        </w:rPr>
+      </w:pPr>
+      <w:r>
+        <w:t xml:space="preserve">Figure </w:t>
+      </w:r>
+      <w:r>
+        <w:fldChar w:fldCharType="begin"/>
+      </w:r>
+      <w:r>
+        <w:instrText xml:space="preserve"> SEQ Figure \* ARABIC </w:instrText>
+      </w:r>
+      <w:r>
+        <w:fldChar w:fldCharType="separate"/>
+      </w:r>
+      <w:r>
+        <w:rPr>
+          <w:noProof/>
+        </w:rPr>
+        <w:t>15</w:t>
+      </w:r>
+      <w:r>
+        <w:rPr>
+          <w:noProof/>
+        </w:rPr>
+        <w:fldChar w:fldCharType="end"/>
+      </w:r>
+      <w:r>
+        <w:t xml:space="preserve"> Screenshot for problem #</w:t>
+      </w:r>
+      <w:r>
+        <w:t>13</w:t>
+      </w:r>
+    </w:p>
+    <w:p>
+      <w:pPr>
+        <w:spacing w:line="360" w:lineRule="auto"/>
+        <w:ind w:firstLine="573"/>
+        <w:jc w:val="both"/>
+        <w:rPr>
+          <w:rFonts w:ascii="Times New Roman" w:hAnsi="Times New Roman" w:cs="Times New Roman"/>
+          <w:sz w:val="22"/>
+          <w:szCs w:val="22"/>
+          <w:lang w:val="en-GB"/>
+        </w:rPr>
+      </w:pPr>
+    </w:p>
+    <w:p>
+      <w:pPr>
+        <w:pStyle w:val="Ttulo1"/>
+        <w:rPr>
+          <w:lang w:val="en-GB"/>
+        </w:rPr>
+      </w:pPr>
+      <w:r>
+        <w:rPr>
+          <w:lang w:val="en-GB"/>
+        </w:rPr>
+        <w:t>Our solution:</w:t>
+      </w:r>
+    </w:p>
+    <w:p>
+      <w:pPr>
+        <w:spacing w:line="360" w:lineRule="auto"/>
+        <w:ind w:firstLine="573"/>
+        <w:jc w:val="both"/>
+        <w:rPr>
+          <w:rFonts w:ascii="Times New Roman" w:hAnsi="Times New Roman" w:cs="Times New Roman"/>
+          <w:sz w:val="22"/>
+          <w:szCs w:val="22"/>
+          <w:lang w:val="en-GB"/>
+        </w:rPr>
+      </w:pPr>
+      <w:r>
+        <w:rPr>
+          <w:rFonts w:ascii="Times New Roman" w:hAnsi="Times New Roman" w:cs="Times New Roman"/>
+          <w:sz w:val="22"/>
+          <w:szCs w:val="22"/>
+          <w:lang w:val="en-GB"/>
+        </w:rPr>
+        <w:t xml:space="preserve">Added the final cost of the purchase </w:t>
+      </w:r>
+      <w:r>
+        <w:rPr>
+          <w:rFonts w:ascii="Times New Roman" w:hAnsi="Times New Roman" w:cs="Times New Roman"/>
+          <w:sz w:val="22"/>
+          <w:szCs w:val="22"/>
+          <w:lang w:val="en-GB"/>
+        </w:rPr>
+        <w:t>to the checkout section. This value is responsive, and updates itself as the amount change.</w:t>
+      </w:r>
+    </w:p>
+    <w:p>
+      <w:pPr>
+        <w:spacing w:line="360" w:lineRule="auto"/>
+        <w:ind w:firstLine="573"/>
+        <w:jc w:val="both"/>
+        <w:rPr>
+          <w:rStyle w:val="tlid-translation"/>
+          <w:rFonts w:ascii="Times New Roman" w:hAnsi="Times New Roman" w:cs="Times New Roman"/>
+          <w:sz w:val="22"/>
+          <w:szCs w:val="22"/>
+          <w:lang w:val="en-GB"/>
+        </w:rPr>
+      </w:pPr>
+      <w:r>
+        <w:rPr>
+          <w:rStyle w:val="tlid-translation"/>
+          <w:rFonts w:ascii="Times New Roman" w:hAnsi="Times New Roman" w:cs="Times New Roman"/>
+          <w:noProof/>
+          <w:sz w:val="22"/>
+          <w:szCs w:val="22"/>
+          <w:lang w:val="en-GB"/>
+        </w:rPr>
+        <w:drawing>
+          <wp:inline distT="0" distB="0" distL="0" distR="0" wp14:anchorId="41AB4243" wp14:editId="2CDCFAA5">
+            <wp:extent cx="4124325" cy="2756673"/>
+            <wp:effectExtent l="0" t="0" r="0" b="5715"/>
+            <wp:docPr id="8" name="Imagem 8"/>
+            <wp:cNvGraphicFramePr>
+              <a:graphicFrameLocks xmlns:a="http://schemas.openxmlformats.org/drawingml/2006/main" noChangeAspect="1"/>
+            </wp:cNvGraphicFramePr>
+            <a:graphic xmlns:a="http://schemas.openxmlformats.org/drawingml/2006/main">
+              <a:graphicData uri="http://schemas.openxmlformats.org/drawingml/2006/picture">
+                <pic:pic xmlns:pic="http://schemas.openxmlformats.org/drawingml/2006/picture">
+                  <pic:nvPicPr>
+                    <pic:cNvPr id="0" name="Picture 5"/>
+                    <pic:cNvPicPr>
+                      <a:picLocks noChangeAspect="1" noChangeArrowheads="1"/>
+                    </pic:cNvPicPr>
+                  </pic:nvPicPr>
+                  <pic:blipFill>
+                    <a:blip r:embed="rId26">
+                      <a:extLst>
+                        <a:ext uri="{28A0092B-C50C-407E-A947-70E740481C1C}">
+                          <a14:useLocalDpi xmlns:a14="http://schemas.microsoft.com/office/drawing/2010/main" val="0"/>
+                        </a:ext>
+                      </a:extLst>
+                    </a:blip>
+                    <a:srcRect/>
+                    <a:stretch>
+                      <a:fillRect/>
+                    </a:stretch>
+                  </pic:blipFill>
+                  <pic:spPr bwMode="auto">
+                    <a:xfrm>
+                      <a:off x="0" y="0"/>
+                      <a:ext cx="4153481" cy="2776161"/>
+                    </a:xfrm>
+                    <a:prstGeom prst="rect">
+                      <a:avLst/>
+                    </a:prstGeom>
+                    <a:noFill/>
+                    <a:ln>
+                      <a:noFill/>
+                    </a:ln>
+                  </pic:spPr>
+                </pic:pic>
+              </a:graphicData>
+            </a:graphic>
+          </wp:inline>
+        </w:drawing>
+      </w:r>
+    </w:p>
+    <w:p>
+      <w:pPr>
+        <w:pStyle w:val="Legenda"/>
+        <w:jc w:val="center"/>
+        <w:rPr>
+          <w:rFonts w:ascii="Times New Roman" w:hAnsi="Times New Roman" w:cs="Times New Roman"/>
+          <w:sz w:val="22"/>
+          <w:szCs w:val="22"/>
           <w:lang w:val="en-GB"/>
         </w:rPr>
       </w:pPr>
@@ -7568,7 +8000,7 @@
           <w:rPr>
             <w:noProof/>
           </w:rPr>
-          <w:t>13</w:t>
+          <w:t>16</w:t>
         </w:r>
       </w:fldSimple>
       <w:r>
@@ -7584,33 +8016,6 @@
         <w:ind w:firstLine="573"/>
         <w:jc w:val="both"/>
         <w:rPr>
-          <w:rFonts w:ascii="Times New Roman" w:hAnsi="Times New Roman" w:cs="Times New Roman"/>
-          <w:sz w:val="22"/>
-          <w:szCs w:val="22"/>
-          <w:lang w:val="en-GB"/>
-        </w:rPr>
-      </w:pPr>
-    </w:p>
-    <w:p>
-      <w:pPr>
-        <w:pStyle w:val="Ttulo1"/>
-        <w:rPr>
-          <w:lang w:val="en-GB"/>
-        </w:rPr>
-      </w:pPr>
-      <w:r>
-        <w:rPr>
-          <w:lang w:val="en-GB"/>
-        </w:rPr>
-        <w:t>Our solution:</w:t>
-      </w:r>
-    </w:p>
-    <w:p>
-      <w:pPr>
-        <w:spacing w:line="360" w:lineRule="auto"/>
-        <w:ind w:firstLine="573"/>
-        <w:jc w:val="both"/>
-        <w:rPr>
           <w:rStyle w:val="tlid-translation"/>
           <w:rFonts w:ascii="Times New Roman" w:hAnsi="Times New Roman" w:cs="Times New Roman"/>
           <w:sz w:val="22"/>
@@ -7618,15 +8023,6 @@
           <w:lang w:val="en-GB"/>
         </w:rPr>
       </w:pPr>
-      <w:r>
-        <w:rPr>
-          <w:rFonts w:ascii="Times New Roman" w:hAnsi="Times New Roman" w:cs="Times New Roman"/>
-          <w:sz w:val="22"/>
-          <w:szCs w:val="22"/>
-          <w:lang w:val="en-GB"/>
-        </w:rPr>
-        <w:t>//TODO</w:t>
-      </w:r>
     </w:p>
     <w:sectPr>
       <w:pgSz w:w="11900" w:h="16840"/>

</xml_diff>

<commit_message>
Small adjustments and pdf for the report
</commit_message>
<xml_diff>
--- a/reports/stage6.docx
+++ b/reports/stage6.docx
@@ -5931,6 +5931,19 @@
     </w:p>
     <w:p>
       <w:pPr>
+        <w:spacing w:line="360" w:lineRule="auto"/>
+        <w:ind w:firstLine="573"/>
+        <w:jc w:val="both"/>
+        <w:rPr>
+          <w:rFonts w:ascii="Times New Roman" w:hAnsi="Times New Roman" w:cs="Times New Roman"/>
+          <w:sz w:val="22"/>
+          <w:szCs w:val="22"/>
+          <w:lang w:val="en-GB"/>
+        </w:rPr>
+      </w:pPr>
+    </w:p>
+    <w:p>
+      <w:pPr>
         <w:keepNext/>
         <w:spacing w:line="360" w:lineRule="auto"/>
         <w:jc w:val="center"/>
@@ -6891,7 +6904,45 @@
           <w:szCs w:val="22"/>
           <w:lang w:val="en-GB"/>
         </w:rPr>
-        <w:t>Fixed the issue that would cause the system to crash when attempting to remove an item from the cart.</w:t>
+        <w:t xml:space="preserve">It was a problem with the routing that was only manifested when deploying to </w:t>
+      </w:r>
+      <w:r>
+        <w:rPr>
+          <w:rFonts w:ascii="Times New Roman" w:hAnsi="Times New Roman" w:cs="Times New Roman"/>
+          <w:i/>
+          <w:iCs/>
+          <w:sz w:val="22"/>
+          <w:szCs w:val="22"/>
+          <w:lang w:val="en-GB"/>
+        </w:rPr>
+        <w:t>GitHub Pages</w:t>
+      </w:r>
+      <w:r>
+        <w:rPr>
+          <w:rFonts w:ascii="Times New Roman" w:hAnsi="Times New Roman" w:cs="Times New Roman"/>
+          <w:sz w:val="22"/>
+          <w:szCs w:val="22"/>
+          <w:lang w:val="en-GB"/>
+        </w:rPr>
+        <w:t>, it worked correctly in a local environment.</w:t>
+      </w:r>
+      <w:r>
+        <w:rPr>
+          <w:rFonts w:ascii="Times New Roman" w:hAnsi="Times New Roman" w:cs="Times New Roman"/>
+          <w:sz w:val="22"/>
+          <w:szCs w:val="22"/>
+          <w:lang w:val="en-GB"/>
+        </w:rPr>
+        <w:t xml:space="preserve"> We f</w:t>
+      </w:r>
+      <w:r>
+        <w:rPr>
+          <w:rFonts w:ascii="Times New Roman" w:hAnsi="Times New Roman" w:cs="Times New Roman"/>
+          <w:sz w:val="22"/>
+          <w:szCs w:val="22"/>
+          <w:lang w:val="en-GB"/>
+        </w:rPr>
+        <w:t>ixed the issue that would cause the system to crash when attempting to remove an item from the cart.</w:t>
       </w:r>
     </w:p>
     <w:p>
@@ -7216,12 +7267,6 @@
       <w:pPr>
         <w:pStyle w:val="Legenda"/>
         <w:jc w:val="center"/>
-        <w:rPr>
-          <w:rFonts w:ascii="Times New Roman" w:hAnsi="Times New Roman" w:cs="Times New Roman"/>
-          <w:sz w:val="22"/>
-          <w:szCs w:val="22"/>
-          <w:lang w:val="en-GB"/>
-        </w:rPr>
       </w:pPr>
       <w:r>
         <w:t xml:space="preserve">Figure </w:t>
@@ -7250,19 +7295,6 @@
     </w:p>
     <w:p>
       <w:pPr>
-        <w:spacing w:line="360" w:lineRule="auto"/>
-        <w:ind w:firstLine="573"/>
-        <w:jc w:val="both"/>
-        <w:rPr>
-          <w:rFonts w:ascii="Times New Roman" w:hAnsi="Times New Roman" w:cs="Times New Roman"/>
-          <w:sz w:val="22"/>
-          <w:szCs w:val="22"/>
-          <w:lang w:val="en-GB"/>
-        </w:rPr>
-      </w:pPr>
-    </w:p>
-    <w:p>
-      <w:pPr>
         <w:pStyle w:val="Ttulo1"/>
         <w:rPr>
           <w:lang w:val="en-GB"/>
@@ -7272,6 +7304,7 @@
         <w:rPr>
           <w:lang w:val="en-GB"/>
         </w:rPr>
+        <w:lastRenderedPageBreak/>
         <w:t xml:space="preserve">2.11 </w:t>
       </w:r>
       <w:r>
@@ -7455,263 +7488,22 @@
     </w:p>
     <w:p>
       <w:pPr>
-        <w:spacing w:line="360" w:lineRule="auto"/>
-        <w:ind w:left="573"/>
-        <w:jc w:val="both"/>
-        <w:rPr>
-          <w:rFonts w:ascii="Times New Roman" w:hAnsi="Times New Roman" w:cs="Times New Roman"/>
-          <w:sz w:val="22"/>
-          <w:szCs w:val="22"/>
-          <w:lang w:val="en-GB"/>
-        </w:rPr>
-      </w:pPr>
-    </w:p>
-    <w:p>
-      <w:pPr>
-        <w:spacing w:line="360" w:lineRule="auto"/>
-        <w:ind w:left="573"/>
-        <w:jc w:val="both"/>
-        <w:rPr>
-          <w:rFonts w:ascii="Times New Roman" w:hAnsi="Times New Roman" w:cs="Times New Roman"/>
-          <w:sz w:val="22"/>
-          <w:szCs w:val="22"/>
-          <w:lang w:val="en-GB"/>
-        </w:rPr>
-      </w:pPr>
-    </w:p>
-    <w:p>
-      <w:pPr>
-        <w:spacing w:line="360" w:lineRule="auto"/>
-        <w:ind w:left="573"/>
-        <w:jc w:val="both"/>
-        <w:rPr>
-          <w:rFonts w:ascii="Times New Roman" w:hAnsi="Times New Roman" w:cs="Times New Roman"/>
-          <w:sz w:val="22"/>
-          <w:szCs w:val="22"/>
-          <w:lang w:val="en-GB"/>
-        </w:rPr>
-      </w:pPr>
-    </w:p>
-    <w:p>
-      <w:pPr>
-        <w:spacing w:line="360" w:lineRule="auto"/>
-        <w:ind w:left="573"/>
-        <w:jc w:val="both"/>
-        <w:rPr>
-          <w:rFonts w:ascii="Times New Roman" w:hAnsi="Times New Roman" w:cs="Times New Roman"/>
-          <w:sz w:val="22"/>
-          <w:szCs w:val="22"/>
-          <w:lang w:val="en-GB"/>
-        </w:rPr>
-      </w:pPr>
-    </w:p>
-    <w:p>
-      <w:pPr>
-        <w:spacing w:line="360" w:lineRule="auto"/>
-        <w:ind w:left="573"/>
-        <w:jc w:val="both"/>
-        <w:rPr>
-          <w:rFonts w:ascii="Times New Roman" w:hAnsi="Times New Roman" w:cs="Times New Roman"/>
-          <w:sz w:val="22"/>
-          <w:szCs w:val="22"/>
-          <w:lang w:val="en-GB"/>
-        </w:rPr>
-      </w:pPr>
-    </w:p>
-    <w:p>
-      <w:pPr>
-        <w:spacing w:line="360" w:lineRule="auto"/>
-        <w:ind w:left="573"/>
-        <w:jc w:val="both"/>
-        <w:rPr>
-          <w:rFonts w:ascii="Times New Roman" w:hAnsi="Times New Roman" w:cs="Times New Roman"/>
-          <w:sz w:val="22"/>
-          <w:szCs w:val="22"/>
-          <w:lang w:val="en-GB"/>
-        </w:rPr>
-      </w:pPr>
-    </w:p>
-    <w:p>
-      <w:pPr>
-        <w:spacing w:line="360" w:lineRule="auto"/>
-        <w:ind w:left="573"/>
-        <w:jc w:val="both"/>
-        <w:rPr>
-          <w:rFonts w:ascii="Times New Roman" w:hAnsi="Times New Roman" w:cs="Times New Roman"/>
-          <w:sz w:val="22"/>
-          <w:szCs w:val="22"/>
-          <w:lang w:val="en-GB"/>
-        </w:rPr>
-      </w:pPr>
-    </w:p>
-    <w:p>
-      <w:pPr>
-        <w:spacing w:line="360" w:lineRule="auto"/>
-        <w:ind w:left="573"/>
-        <w:jc w:val="both"/>
-        <w:rPr>
-          <w:rFonts w:ascii="Times New Roman" w:hAnsi="Times New Roman" w:cs="Times New Roman"/>
-          <w:sz w:val="22"/>
-          <w:szCs w:val="22"/>
-          <w:lang w:val="en-GB"/>
-        </w:rPr>
-      </w:pPr>
-    </w:p>
-    <w:p>
-      <w:pPr>
-        <w:spacing w:line="360" w:lineRule="auto"/>
-        <w:ind w:left="573"/>
-        <w:jc w:val="both"/>
-        <w:rPr>
-          <w:rFonts w:ascii="Times New Roman" w:hAnsi="Times New Roman" w:cs="Times New Roman"/>
-          <w:sz w:val="22"/>
-          <w:szCs w:val="22"/>
-          <w:lang w:val="en-GB"/>
-        </w:rPr>
-      </w:pPr>
-    </w:p>
-    <w:p>
-      <w:pPr>
-        <w:spacing w:line="360" w:lineRule="auto"/>
-        <w:ind w:left="573"/>
-        <w:jc w:val="both"/>
-        <w:rPr>
-          <w:rFonts w:ascii="Times New Roman" w:hAnsi="Times New Roman" w:cs="Times New Roman"/>
-          <w:sz w:val="22"/>
-          <w:szCs w:val="22"/>
-          <w:lang w:val="en-GB"/>
-        </w:rPr>
-      </w:pPr>
-    </w:p>
-    <w:p>
-      <w:pPr>
-        <w:spacing w:line="360" w:lineRule="auto"/>
-        <w:ind w:left="573"/>
-        <w:jc w:val="both"/>
-        <w:rPr>
-          <w:rFonts w:ascii="Times New Roman" w:hAnsi="Times New Roman" w:cs="Times New Roman"/>
-          <w:sz w:val="22"/>
-          <w:szCs w:val="22"/>
-          <w:lang w:val="en-GB"/>
-        </w:rPr>
-      </w:pPr>
-    </w:p>
-    <w:p>
-      <w:pPr>
-        <w:spacing w:line="360" w:lineRule="auto"/>
-        <w:ind w:left="573"/>
-        <w:jc w:val="both"/>
-        <w:rPr>
-          <w:rFonts w:ascii="Times New Roman" w:hAnsi="Times New Roman" w:cs="Times New Roman"/>
-          <w:sz w:val="22"/>
-          <w:szCs w:val="22"/>
-          <w:lang w:val="en-GB"/>
-        </w:rPr>
-      </w:pPr>
-    </w:p>
-    <w:p>
-      <w:pPr>
-        <w:spacing w:line="360" w:lineRule="auto"/>
-        <w:ind w:left="573"/>
-        <w:jc w:val="both"/>
-        <w:rPr>
-          <w:rFonts w:ascii="Times New Roman" w:hAnsi="Times New Roman" w:cs="Times New Roman"/>
-          <w:sz w:val="22"/>
-          <w:szCs w:val="22"/>
-          <w:lang w:val="en-GB"/>
-        </w:rPr>
-      </w:pPr>
-    </w:p>
-    <w:p>
-      <w:pPr>
-        <w:spacing w:line="360" w:lineRule="auto"/>
-        <w:ind w:left="573"/>
-        <w:jc w:val="both"/>
-        <w:rPr>
-          <w:rFonts w:ascii="Times New Roman" w:hAnsi="Times New Roman" w:cs="Times New Roman"/>
-          <w:sz w:val="22"/>
-          <w:szCs w:val="22"/>
-          <w:lang w:val="en-GB"/>
-        </w:rPr>
-      </w:pPr>
-    </w:p>
-    <w:p>
-      <w:pPr>
-        <w:spacing w:line="360" w:lineRule="auto"/>
-        <w:ind w:left="573"/>
-        <w:jc w:val="both"/>
-        <w:rPr>
-          <w:rFonts w:ascii="Times New Roman" w:hAnsi="Times New Roman" w:cs="Times New Roman"/>
-          <w:sz w:val="22"/>
-          <w:szCs w:val="22"/>
-          <w:lang w:val="en-GB"/>
-        </w:rPr>
-      </w:pPr>
-    </w:p>
-    <w:p>
-      <w:pPr>
-        <w:spacing w:line="360" w:lineRule="auto"/>
-        <w:ind w:left="573"/>
-        <w:jc w:val="both"/>
-        <w:rPr>
-          <w:rFonts w:ascii="Times New Roman" w:hAnsi="Times New Roman" w:cs="Times New Roman"/>
-          <w:sz w:val="22"/>
-          <w:szCs w:val="22"/>
-          <w:lang w:val="en-GB"/>
-        </w:rPr>
-      </w:pPr>
-    </w:p>
-    <w:p>
-      <w:pPr>
-        <w:spacing w:line="360" w:lineRule="auto"/>
-        <w:ind w:left="573"/>
-        <w:jc w:val="both"/>
-        <w:rPr>
-          <w:rFonts w:ascii="Times New Roman" w:hAnsi="Times New Roman" w:cs="Times New Roman"/>
-          <w:sz w:val="22"/>
-          <w:szCs w:val="22"/>
-          <w:lang w:val="en-GB"/>
-        </w:rPr>
-      </w:pPr>
-    </w:p>
-    <w:p>
-      <w:pPr>
-        <w:spacing w:line="360" w:lineRule="auto"/>
-        <w:ind w:left="573"/>
-        <w:jc w:val="both"/>
-        <w:rPr>
-          <w:rFonts w:ascii="Times New Roman" w:hAnsi="Times New Roman" w:cs="Times New Roman"/>
-          <w:sz w:val="22"/>
-          <w:szCs w:val="22"/>
-          <w:lang w:val="en-GB"/>
-        </w:rPr>
-      </w:pPr>
-    </w:p>
-    <w:p>
-      <w:pPr>
-        <w:spacing w:line="360" w:lineRule="auto"/>
-        <w:ind w:left="573"/>
-        <w:jc w:val="both"/>
-        <w:rPr>
-          <w:rFonts w:ascii="Times New Roman" w:hAnsi="Times New Roman" w:cs="Times New Roman"/>
-          <w:sz w:val="22"/>
-          <w:szCs w:val="22"/>
-          <w:lang w:val="en-GB"/>
-        </w:rPr>
-      </w:pPr>
-    </w:p>
-    <w:p>
-      <w:pPr>
-        <w:spacing w:line="360" w:lineRule="auto"/>
-        <w:ind w:left="573"/>
-        <w:jc w:val="both"/>
-        <w:rPr>
-          <w:rFonts w:ascii="Times New Roman" w:hAnsi="Times New Roman" w:cs="Times New Roman"/>
-          <w:sz w:val="22"/>
-          <w:szCs w:val="22"/>
-          <w:lang w:val="en-GB"/>
-        </w:rPr>
-      </w:pPr>
+        <w:rPr>
+          <w:rFonts w:ascii="Times New Roman" w:hAnsi="Times New Roman" w:cs="Times New Roman"/>
+          <w:sz w:val="22"/>
+          <w:szCs w:val="22"/>
+          <w:lang w:val="en-GB"/>
+        </w:rPr>
+      </w:pPr>
+      <w:r>
+        <w:rPr>
+          <w:rFonts w:ascii="Times New Roman" w:hAnsi="Times New Roman" w:cs="Times New Roman"/>
+          <w:sz w:val="22"/>
+          <w:szCs w:val="22"/>
+          <w:lang w:val="en-GB"/>
+        </w:rPr>
+        <w:br w:type="page"/>
+      </w:r>
     </w:p>
     <w:p>
       <w:pPr>
@@ -7903,16 +7695,101 @@
           <w:szCs w:val="22"/>
           <w:lang w:val="en-GB"/>
         </w:rPr>
-        <w:t>Added a question mark icon with popup</w:t>
-      </w:r>
-      <w:r>
-        <w:rPr>
-          <w:rFonts w:ascii="Times New Roman" w:hAnsi="Times New Roman" w:cs="Times New Roman"/>
-          <w:sz w:val="22"/>
-          <w:szCs w:val="22"/>
-          <w:lang w:val="en-GB"/>
-        </w:rPr>
-        <w:t>, clarifying that the form is related to the Facial features. Also added a dynamic value, showing the total cost of a specific Item set.</w:t>
+        <w:t>We agree with the solution and</w:t>
+      </w:r>
+      <w:r>
+        <w:rPr>
+          <w:rFonts w:ascii="Times New Roman" w:hAnsi="Times New Roman" w:cs="Times New Roman"/>
+          <w:sz w:val="22"/>
+          <w:szCs w:val="22"/>
+          <w:lang w:val="en-GB"/>
+        </w:rPr>
+        <w:t xml:space="preserve">, as represented in </w:t>
+      </w:r>
+      <w:r>
+        <w:rPr>
+          <w:rFonts w:ascii="Times New Roman" w:hAnsi="Times New Roman" w:cs="Times New Roman"/>
+          <w:i/>
+          <w:iCs/>
+          <w:sz w:val="22"/>
+          <w:szCs w:val="22"/>
+          <w:lang w:val="en-GB"/>
+        </w:rPr>
+        <w:t>Figure 12a</w:t>
+      </w:r>
+      <w:r>
+        <w:rPr>
+          <w:rFonts w:ascii="Times New Roman" w:hAnsi="Times New Roman" w:cs="Times New Roman"/>
+          <w:sz w:val="22"/>
+          <w:szCs w:val="22"/>
+          <w:lang w:val="en-GB"/>
+        </w:rPr>
+        <w:t>, we</w:t>
+      </w:r>
+      <w:r>
+        <w:rPr>
+          <w:rFonts w:ascii="Times New Roman" w:hAnsi="Times New Roman" w:cs="Times New Roman"/>
+          <w:sz w:val="22"/>
+          <w:szCs w:val="22"/>
+          <w:lang w:val="en-GB"/>
+        </w:rPr>
+        <w:t xml:space="preserve"> added a tooltip next to the facial </w:t>
+      </w:r>
+      <w:r>
+        <w:rPr>
+          <w:rFonts w:ascii="Times New Roman" w:hAnsi="Times New Roman" w:cs="Times New Roman"/>
+          <w:sz w:val="22"/>
+          <w:szCs w:val="22"/>
+          <w:lang w:val="en-GB"/>
+        </w:rPr>
+        <w:t>features’</w:t>
+      </w:r>
+      <w:r>
+        <w:rPr>
+          <w:rFonts w:ascii="Times New Roman" w:hAnsi="Times New Roman" w:cs="Times New Roman"/>
+          <w:sz w:val="22"/>
+          <w:szCs w:val="22"/>
+          <w:lang w:val="en-GB"/>
+        </w:rPr>
+        <w:t xml:space="preserve"> selector, </w:t>
+      </w:r>
+      <w:proofErr w:type="gramStart"/>
+      <w:r>
+        <w:rPr>
+          <w:rFonts w:ascii="Times New Roman" w:hAnsi="Times New Roman" w:cs="Times New Roman"/>
+          <w:sz w:val="22"/>
+          <w:szCs w:val="22"/>
+          <w:lang w:val="en-GB"/>
+        </w:rPr>
+        <w:t>in order to</w:t>
+      </w:r>
+      <w:proofErr w:type="gramEnd"/>
+      <w:r>
+        <w:rPr>
+          <w:rFonts w:ascii="Times New Roman" w:hAnsi="Times New Roman" w:cs="Times New Roman"/>
+          <w:sz w:val="22"/>
+          <w:szCs w:val="22"/>
+          <w:lang w:val="en-GB"/>
+        </w:rPr>
+        <w:t xml:space="preserve"> clarify that the </w:t>
+      </w:r>
+      <w:r>
+        <w:rPr>
+          <w:rFonts w:ascii="Times New Roman" w:hAnsi="Times New Roman" w:cs="Times New Roman"/>
+          <w:sz w:val="22"/>
+          <w:szCs w:val="22"/>
+          <w:lang w:val="en-GB"/>
+        </w:rPr>
+        <w:t>drop-down list</w:t>
+      </w:r>
+      <w:r>
+        <w:rPr>
+          <w:rFonts w:ascii="Times New Roman" w:hAnsi="Times New Roman" w:cs="Times New Roman"/>
+          <w:sz w:val="22"/>
+          <w:szCs w:val="22"/>
+          <w:lang w:val="en-GB"/>
+        </w:rPr>
+        <w:t xml:space="preserve"> is related to facial features.</w:t>
       </w:r>
     </w:p>
     <w:p>
@@ -7930,15 +7807,49 @@
       <w:r>
         <w:rPr>
           <w:rFonts w:ascii="Times New Roman" w:hAnsi="Times New Roman" w:cs="Times New Roman"/>
+          <w:sz w:val="22"/>
+          <w:szCs w:val="22"/>
+          <w:lang w:val="en-GB"/>
+        </w:rPr>
+        <w:t>A dynamic value was also added, showing the total cost of a specific set of items.</w:t>
+      </w:r>
+    </w:p>
+    <w:p>
+      <w:pPr>
+        <w:spacing w:line="360" w:lineRule="auto"/>
+        <w:ind w:firstLine="573"/>
+        <w:jc w:val="both"/>
+        <w:rPr>
+          <w:rFonts w:ascii="Times New Roman" w:hAnsi="Times New Roman" w:cs="Times New Roman"/>
+          <w:sz w:val="22"/>
+          <w:szCs w:val="22"/>
+          <w:lang w:val="en-GB"/>
+        </w:rPr>
+      </w:pPr>
+    </w:p>
+    <w:p>
+      <w:pPr>
+        <w:spacing w:line="360" w:lineRule="auto"/>
+        <w:jc w:val="center"/>
+        <w:rPr>
+          <w:rFonts w:ascii="Times New Roman" w:hAnsi="Times New Roman" w:cs="Times New Roman"/>
+          <w:sz w:val="22"/>
+          <w:szCs w:val="22"/>
+          <w:lang w:val="en-GB"/>
+        </w:rPr>
+      </w:pPr>
+      <w:r>
+        <w:rPr>
+          <w:rFonts w:ascii="Times New Roman" w:hAnsi="Times New Roman" w:cs="Times New Roman"/>
           <w:noProof/>
           <w:sz w:val="22"/>
           <w:szCs w:val="22"/>
           <w:lang w:val="en-GB"/>
         </w:rPr>
         <w:drawing>
-          <wp:inline distT="0" distB="0" distL="0" distR="0" wp14:anchorId="6BCC4B43" wp14:editId="17703790">
-            <wp:extent cx="4181475" cy="1783807"/>
-            <wp:effectExtent l="0" t="0" r="0" b="6985"/>
+          <wp:inline distT="0" distB="0" distL="0" distR="0" wp14:anchorId="6BCC4B43" wp14:editId="4D6DBDAA">
+            <wp:extent cx="5040000" cy="2150052"/>
+            <wp:effectExtent l="0" t="0" r="0" b="3175"/>
             <wp:docPr id="8" name="Imagem 8"/>
             <wp:cNvGraphicFramePr>
               <a:graphicFrameLocks xmlns:a="http://schemas.openxmlformats.org/drawingml/2006/main" noChangeAspect="1"/>
@@ -7968,7 +7879,7 @@
                   <pic:spPr bwMode="auto">
                     <a:xfrm>
                       <a:off x="0" y="0"/>
-                      <a:ext cx="4234600" cy="1806470"/>
+                      <a:ext cx="5040000" cy="2150052"/>
                     </a:xfrm>
                     <a:prstGeom prst="rect">
                       <a:avLst/>
@@ -7988,7 +7899,6 @@
     <w:p>
       <w:pPr>
         <w:pStyle w:val="Legenda"/>
-        <w:ind w:left="720" w:hanging="720"/>
         <w:jc w:val="center"/>
         <w:rPr>
           <w:rFonts w:ascii="Times New Roman" w:hAnsi="Times New Roman" w:cs="Times New Roman"/>
@@ -7998,26 +7908,16 @@
         </w:rPr>
       </w:pPr>
       <w:r>
-        <w:t xml:space="preserve">Figure </w:t>
-      </w:r>
-      <w:r>
-        <w:t>12a</w:t>
-      </w:r>
-      <w:r>
-        <w:fldChar w:fldCharType="begin"/>
-      </w:r>
-      <w:r>
-        <w:instrText xml:space="preserve"> SEQ Figure \* ARABIC </w:instrText>
-      </w:r>
-      <w:r>
-        <w:fldChar w:fldCharType="separate"/>
-      </w:r>
-      <w:r>
-        <w:rPr>
-          <w:noProof/>
-        </w:rPr>
-        <w:fldChar w:fldCharType="end"/>
-      </w:r>
+        <w:t>Figure 12a</w:t>
+      </w:r>
+      <w:fldSimple w:instr=" SEQ Figure \* ARABIC ">
+        <w:r>
+          <w:rPr>
+            <w:noProof/>
+          </w:rPr>
+          <w:t>3</w:t>
+        </w:r>
+      </w:fldSimple>
       <w:r>
         <w:t xml:space="preserve"> Screenshot for </w:t>
       </w:r>
@@ -8030,20 +7930,6 @@
       <w:r>
         <w:t>12</w:t>
       </w:r>
-    </w:p>
-    <w:p>
-      <w:pPr>
-        <w:spacing w:line="360" w:lineRule="auto"/>
-        <w:ind w:firstLine="573"/>
-        <w:jc w:val="both"/>
-        <w:rPr>
-          <w:rFonts w:ascii="Times New Roman" w:hAnsi="Times New Roman" w:cs="Times New Roman"/>
-          <w:sz w:val="22"/>
-          <w:szCs w:val="22"/>
-          <w:u w:val="single"/>
-          <w:lang w:val="en-GB"/>
-        </w:rPr>
-      </w:pPr>
     </w:p>
     <w:p>
       <w:pPr>
@@ -8254,25 +8140,97 @@
           <w:szCs w:val="22"/>
           <w:lang w:val="en-GB"/>
         </w:rPr>
-        <w:t>Added the final cost of the purchase to the checkout section. This value is responsive, and updates itself as the amount change</w:t>
-      </w:r>
-      <w:r>
-        <w:rPr>
-          <w:rFonts w:ascii="Times New Roman" w:hAnsi="Times New Roman" w:cs="Times New Roman"/>
-          <w:sz w:val="22"/>
-          <w:szCs w:val="22"/>
-          <w:lang w:val="en-GB"/>
-        </w:rPr>
-        <w:t>s</w:t>
-      </w:r>
-      <w:r>
-        <w:rPr>
-          <w:rFonts w:ascii="Times New Roman" w:hAnsi="Times New Roman" w:cs="Times New Roman"/>
-          <w:sz w:val="22"/>
-          <w:szCs w:val="22"/>
-          <w:lang w:val="en-GB"/>
-        </w:rPr>
-        <w:t>.</w:t>
+        <w:t>We agree with the solution presented</w:t>
+      </w:r>
+      <w:r>
+        <w:rPr>
+          <w:rFonts w:ascii="Times New Roman" w:hAnsi="Times New Roman" w:cs="Times New Roman"/>
+          <w:sz w:val="22"/>
+          <w:szCs w:val="22"/>
+          <w:lang w:val="en-GB"/>
+        </w:rPr>
+        <w:t xml:space="preserve"> and</w:t>
+      </w:r>
+      <w:r>
+        <w:rPr>
+          <w:rFonts w:ascii="Times New Roman" w:hAnsi="Times New Roman" w:cs="Times New Roman"/>
+          <w:sz w:val="22"/>
+          <w:szCs w:val="22"/>
+          <w:lang w:val="en-GB"/>
+        </w:rPr>
+        <w:t xml:space="preserve"> </w:t>
+      </w:r>
+      <w:r>
+        <w:rPr>
+          <w:rFonts w:ascii="Times New Roman" w:hAnsi="Times New Roman" w:cs="Times New Roman"/>
+          <w:sz w:val="22"/>
+          <w:szCs w:val="22"/>
+          <w:lang w:val="en-GB"/>
+        </w:rPr>
+        <w:t>implemented a visual representation of</w:t>
+      </w:r>
+      <w:r>
+        <w:rPr>
+          <w:rFonts w:ascii="Times New Roman" w:hAnsi="Times New Roman" w:cs="Times New Roman"/>
+          <w:sz w:val="22"/>
+          <w:szCs w:val="22"/>
+          <w:lang w:val="en-GB"/>
+        </w:rPr>
+        <w:t xml:space="preserve"> the final</w:t>
+      </w:r>
+      <w:r>
+        <w:rPr>
+          <w:rFonts w:ascii="Times New Roman" w:hAnsi="Times New Roman" w:cs="Times New Roman"/>
+          <w:sz w:val="22"/>
+          <w:szCs w:val="22"/>
+          <w:lang w:val="en-GB"/>
+        </w:rPr>
+        <w:t xml:space="preserve"> </w:t>
+      </w:r>
+      <w:r>
+        <w:rPr>
+          <w:rFonts w:ascii="Times New Roman" w:hAnsi="Times New Roman" w:cs="Times New Roman"/>
+          <w:sz w:val="22"/>
+          <w:szCs w:val="22"/>
+          <w:lang w:val="en-GB"/>
+        </w:rPr>
+        <w:t xml:space="preserve">purchase </w:t>
+      </w:r>
+      <w:r>
+        <w:rPr>
+          <w:rFonts w:ascii="Times New Roman" w:hAnsi="Times New Roman" w:cs="Times New Roman"/>
+          <w:sz w:val="22"/>
+          <w:szCs w:val="22"/>
+          <w:lang w:val="en-GB"/>
+        </w:rPr>
+        <w:t>cost in</w:t>
+      </w:r>
+      <w:r>
+        <w:rPr>
+          <w:rFonts w:ascii="Times New Roman" w:hAnsi="Times New Roman" w:cs="Times New Roman"/>
+          <w:sz w:val="22"/>
+          <w:szCs w:val="22"/>
+          <w:lang w:val="en-GB"/>
+        </w:rPr>
+        <w:t xml:space="preserve"> the checkout section. This value is </w:t>
+      </w:r>
+      <w:r>
+        <w:rPr>
+          <w:rFonts w:ascii="Times New Roman" w:hAnsi="Times New Roman" w:cs="Times New Roman"/>
+          <w:sz w:val="22"/>
+          <w:szCs w:val="22"/>
+          <w:lang w:val="en-GB"/>
+        </w:rPr>
+        <w:t>responsive and</w:t>
+      </w:r>
+      <w:r>
+        <w:rPr>
+          <w:rFonts w:ascii="Times New Roman" w:hAnsi="Times New Roman" w:cs="Times New Roman"/>
+          <w:sz w:val="22"/>
+          <w:szCs w:val="22"/>
+          <w:lang w:val="en-GB"/>
+        </w:rPr>
+        <w:t xml:space="preserve"> updates itself as the amount changes.</w:t>
       </w:r>
     </w:p>
     <w:p>
@@ -8281,6 +8239,19 @@
         <w:ind w:firstLine="573"/>
         <w:jc w:val="both"/>
         <w:rPr>
+          <w:rFonts w:ascii="Times New Roman" w:hAnsi="Times New Roman" w:cs="Times New Roman"/>
+          <w:sz w:val="22"/>
+          <w:szCs w:val="22"/>
+          <w:lang w:val="en-GB"/>
+        </w:rPr>
+      </w:pPr>
+    </w:p>
+    <w:p>
+      <w:pPr>
+        <w:spacing w:line="360" w:lineRule="auto"/>
+        <w:ind w:firstLine="573"/>
+        <w:jc w:val="both"/>
+        <w:rPr>
           <w:rStyle w:val="tlid-translation"/>
           <w:rFonts w:ascii="Times New Roman" w:hAnsi="Times New Roman" w:cs="Times New Roman"/>
           <w:sz w:val="22"/>
@@ -8298,9 +8269,9 @@
           <w:lang w:val="en-GB"/>
         </w:rPr>
         <w:drawing>
-          <wp:inline distT="0" distB="0" distL="0" distR="0" wp14:anchorId="385CD90E" wp14:editId="5CFFBE8F">
-            <wp:extent cx="4124325" cy="2756673"/>
-            <wp:effectExtent l="0" t="0" r="0" b="5715"/>
+          <wp:inline distT="0" distB="0" distL="0" distR="0" wp14:anchorId="385CD90E" wp14:editId="5324D45D">
+            <wp:extent cx="5040000" cy="3368704"/>
+            <wp:effectExtent l="0" t="0" r="8255" b="3175"/>
             <wp:docPr id="9" name="Imagem 9"/>
             <wp:cNvGraphicFramePr>
               <a:graphicFrameLocks xmlns:a="http://schemas.openxmlformats.org/drawingml/2006/main" noChangeAspect="1"/>
@@ -8330,7 +8301,7 @@
                   <pic:spPr bwMode="auto">
                     <a:xfrm>
                       <a:off x="0" y="0"/>
-                      <a:ext cx="4153481" cy="2776161"/>
+                      <a:ext cx="5040000" cy="3368704"/>
                     </a:xfrm>
                     <a:prstGeom prst="rect">
                       <a:avLst/>
@@ -8352,17 +8323,15 @@
         <w:pStyle w:val="Legenda"/>
         <w:jc w:val="center"/>
         <w:rPr>
-          <w:rFonts w:ascii="Times New Roman" w:hAnsi="Times New Roman" w:cs="Times New Roman"/>
-          <w:sz w:val="22"/>
-          <w:szCs w:val="22"/>
-          <w:lang w:val="en-GB"/>
-        </w:rPr>
-      </w:pPr>
-      <w:r>
-        <w:t xml:space="preserve">Figure </w:t>
-      </w:r>
-      <w:r>
-        <w:t>13a</w:t>
+          <w:rStyle w:val="tlid-translation"/>
+          <w:rFonts w:ascii="Times New Roman" w:hAnsi="Times New Roman" w:cs="Times New Roman"/>
+          <w:sz w:val="22"/>
+          <w:szCs w:val="22"/>
+          <w:lang w:val="en-GB"/>
+        </w:rPr>
+      </w:pPr>
+      <w:r>
+        <w:t>Figure 13a</w:t>
       </w:r>
       <w:r>
         <w:t xml:space="preserve"> Screenshot for </w:t>
@@ -8376,33 +8345,6 @@
       <w:r>
         <w:t>13</w:t>
       </w:r>
-    </w:p>
-    <w:p>
-      <w:pPr>
-        <w:spacing w:line="360" w:lineRule="auto"/>
-        <w:ind w:firstLine="573"/>
-        <w:jc w:val="both"/>
-        <w:rPr>
-          <w:rStyle w:val="tlid-translation"/>
-          <w:rFonts w:ascii="Times New Roman" w:hAnsi="Times New Roman" w:cs="Times New Roman"/>
-          <w:sz w:val="22"/>
-          <w:szCs w:val="22"/>
-          <w:lang w:val="en-GB"/>
-        </w:rPr>
-      </w:pPr>
-    </w:p>
-    <w:p>
-      <w:pPr>
-        <w:pStyle w:val="Ttulo1"/>
-        <w:rPr>
-          <w:rStyle w:val="tlid-translation"/>
-          <w:rFonts w:ascii="Times New Roman" w:hAnsi="Times New Roman" w:cs="Times New Roman"/>
-          <w:sz w:val="22"/>
-          <w:szCs w:val="22"/>
-          <w:u w:val="single"/>
-          <w:lang w:val="en-GB"/>
-        </w:rPr>
-      </w:pPr>
     </w:p>
     <w:sectPr>
       <w:pgSz w:w="11900" w:h="16840"/>

</xml_diff>

<commit_message>
New problem and its solution
</commit_message>
<xml_diff>
--- a/reports/stage6.docx
+++ b/reports/stage6.docx
@@ -296,7 +296,7 @@
                         </a:effectLst>
                         <a:extLst>
                           <a:ext uri="{909E8E84-426E-40dd-AFC4-6F175D3DCCD1}">
-                            <a14:hiddenFill xmlns:a14="http://schemas.microsoft.com/office/drawing/2010/main" xmlns:w="http://schemas.openxmlformats.org/wordprocessingml/2006/main" xmlns:w10="urn:schemas-microsoft-com:office:word" xmlns:v="urn:schemas-microsoft-com:vml" xmlns:o="urn:schemas-microsoft-com:office:office" xmlns:mv="urn:schemas-microsoft-com:mac:vml" xmlns:mo="http://schemas.microsoft.com/office/mac/office/2008/main" xmlns="">
+                            <a14:hiddenFill xmlns="" xmlns:mo="http://schemas.microsoft.com/office/mac/office/2008/main" xmlns:mv="urn:schemas-microsoft-com:mac:vml" xmlns:o="urn:schemas-microsoft-com:office:office" xmlns:v="urn:schemas-microsoft-com:vml" xmlns:w10="urn:schemas-microsoft-com:office:word" xmlns:w="http://schemas.openxmlformats.org/wordprocessingml/2006/main" xmlns:a14="http://schemas.microsoft.com/office/drawing/2010/main">
                               <a:noFill/>
                             </a14:hiddenFill>
                           </a:ext>
@@ -4873,27 +4873,14 @@
       <w:r>
         <w:t xml:space="preserve">Figure </w:t>
       </w:r>
-      <w:r>
-        <w:fldChar w:fldCharType="begin"/>
-      </w:r>
-      <w:r>
-        <w:instrText xml:space="preserve"> SEQ Figure \* ARABIC </w:instrText>
-      </w:r>
-      <w:r>
-        <w:fldChar w:fldCharType="separate"/>
-      </w:r>
-      <w:r>
-        <w:rPr>
-          <w:noProof/>
-        </w:rPr>
-        <w:t>2</w:t>
-      </w:r>
-      <w:r>
-        <w:rPr>
-          <w:noProof/>
-        </w:rPr>
-        <w:fldChar w:fldCharType="end"/>
-      </w:r>
+      <w:fldSimple w:instr=" SEQ Figure \* ARABIC ">
+        <w:r>
+          <w:rPr>
+            <w:noProof/>
+          </w:rPr>
+          <w:t>2</w:t>
+        </w:r>
+      </w:fldSimple>
       <w:r>
         <w:t xml:space="preserve"> </w:t>
       </w:r>
@@ -7910,14 +7897,27 @@
       <w:r>
         <w:t>Figure 12a</w:t>
       </w:r>
-      <w:fldSimple w:instr=" SEQ Figure \* ARABIC ">
-        <w:r>
-          <w:rPr>
-            <w:noProof/>
-          </w:rPr>
-          <w:t>3</w:t>
-        </w:r>
-      </w:fldSimple>
+      <w:r>
+        <w:fldChar w:fldCharType="begin"/>
+      </w:r>
+      <w:r>
+        <w:instrText xml:space="preserve"> SEQ Figure \* ARABIC </w:instrText>
+      </w:r>
+      <w:r>
+        <w:fldChar w:fldCharType="separate"/>
+      </w:r>
+      <w:r>
+        <w:rPr>
+          <w:noProof/>
+        </w:rPr>
+        <w:t>3</w:t>
+      </w:r>
+      <w:r>
+        <w:rPr>
+          <w:noProof/>
+        </w:rPr>
+        <w:fldChar w:fldCharType="end"/>
+      </w:r>
       <w:r>
         <w:t xml:space="preserve"> Screenshot for </w:t>
       </w:r>
@@ -8249,8 +8249,7 @@
     <w:p>
       <w:pPr>
         <w:spacing w:line="360" w:lineRule="auto"/>
-        <w:ind w:firstLine="573"/>
-        <w:jc w:val="both"/>
+        <w:jc w:val="center"/>
         <w:rPr>
           <w:rStyle w:val="tlid-translation"/>
           <w:rFonts w:ascii="Times New Roman" w:hAnsi="Times New Roman" w:cs="Times New Roman"/>
@@ -8322,6 +8321,420 @@
       <w:pPr>
         <w:pStyle w:val="Legenda"/>
         <w:jc w:val="center"/>
+      </w:pPr>
+      <w:r>
+        <w:t>Figure 13a</w:t>
+      </w:r>
+      <w:r>
+        <w:t xml:space="preserve"> Screenshot for </w:t>
+      </w:r>
+      <w:r>
+        <w:t>our solution to problem</w:t>
+      </w:r>
+      <w:r>
+        <w:t xml:space="preserve"> #</w:t>
+      </w:r>
+      <w:r>
+        <w:t>13</w:t>
+      </w:r>
+    </w:p>
+    <w:p>
+      <w:pPr>
+        <w:rPr>
+          <w:rFonts w:ascii="Arial" w:eastAsiaTheme="majorEastAsia" w:hAnsi="Arial" w:cstheme="majorBidi"/>
+          <w:b/>
+          <w:szCs w:val="32"/>
+          <w:lang w:val="en-GB"/>
+        </w:rPr>
+      </w:pPr>
+      <w:r>
+        <w:rPr>
+          <w:lang w:val="en-GB"/>
+        </w:rPr>
+        <w:br w:type="page"/>
+      </w:r>
+    </w:p>
+    <w:p>
+      <w:pPr>
+        <w:pStyle w:val="Ttulo1"/>
+        <w:rPr>
+          <w:lang w:val="en-GB"/>
+        </w:rPr>
+      </w:pPr>
+      <w:r>
+        <w:rPr>
+          <w:lang w:val="en-GB"/>
+        </w:rPr>
+        <w:lastRenderedPageBreak/>
+        <w:t>A problem we discovered meanwhile</w:t>
+      </w:r>
+      <w:r>
+        <w:rPr>
+          <w:lang w:val="en-GB"/>
+        </w:rPr>
+        <w:t>:</w:t>
+      </w:r>
+    </w:p>
+    <w:p>
+      <w:pPr>
+        <w:spacing w:line="360" w:lineRule="auto"/>
+        <w:ind w:firstLine="573"/>
+        <w:jc w:val="both"/>
+        <w:rPr>
+          <w:rFonts w:ascii="Times New Roman" w:hAnsi="Times New Roman" w:cs="Times New Roman"/>
+          <w:sz w:val="22"/>
+          <w:szCs w:val="22"/>
+          <w:lang w:val="en-GB"/>
+        </w:rPr>
+      </w:pPr>
+      <w:r>
+        <w:rPr>
+          <w:rFonts w:ascii="Times New Roman" w:hAnsi="Times New Roman" w:cs="Times New Roman"/>
+          <w:i/>
+          <w:iCs/>
+          <w:sz w:val="22"/>
+          <w:szCs w:val="22"/>
+          <w:lang w:val="en-GB"/>
+        </w:rPr>
+        <w:t>Figure 14</w:t>
+      </w:r>
+      <w:r>
+        <w:rPr>
+          <w:rFonts w:ascii="Times New Roman" w:hAnsi="Times New Roman" w:cs="Times New Roman"/>
+          <w:sz w:val="22"/>
+          <w:szCs w:val="22"/>
+          <w:lang w:val="en-GB"/>
+        </w:rPr>
+        <w:t xml:space="preserve"> shows that users could save facial features with empty names, i.e., is with blanks. Which then results in problems as represented in </w:t>
+      </w:r>
+      <w:r>
+        <w:rPr>
+          <w:rFonts w:ascii="Times New Roman" w:hAnsi="Times New Roman" w:cs="Times New Roman"/>
+          <w:i/>
+          <w:iCs/>
+          <w:sz w:val="22"/>
+          <w:szCs w:val="22"/>
+          <w:lang w:val="en-GB"/>
+        </w:rPr>
+        <w:t>Figure 14a</w:t>
+      </w:r>
+      <w:r>
+        <w:rPr>
+          <w:rFonts w:ascii="Times New Roman" w:hAnsi="Times New Roman" w:cs="Times New Roman"/>
+          <w:sz w:val="22"/>
+          <w:szCs w:val="22"/>
+          <w:lang w:val="en-GB"/>
+        </w:rPr>
+        <w:t>.</w:t>
+      </w:r>
+    </w:p>
+    <w:p>
+      <w:pPr>
+        <w:spacing w:line="360" w:lineRule="auto"/>
+        <w:ind w:firstLine="573"/>
+        <w:jc w:val="both"/>
+        <w:rPr>
+          <w:rFonts w:ascii="Times New Roman" w:hAnsi="Times New Roman" w:cs="Times New Roman"/>
+          <w:sz w:val="22"/>
+          <w:szCs w:val="22"/>
+          <w:lang w:val="en-GB"/>
+        </w:rPr>
+      </w:pPr>
+    </w:p>
+    <w:p>
+      <w:pPr>
+        <w:keepNext/>
+        <w:spacing w:line="360" w:lineRule="auto"/>
+        <w:jc w:val="center"/>
+        <w:rPr>
+          <w:rFonts w:ascii="Times New Roman" w:hAnsi="Times New Roman" w:cs="Times New Roman"/>
+          <w:sz w:val="22"/>
+          <w:szCs w:val="22"/>
+        </w:rPr>
+      </w:pPr>
+      <w:r>
+        <w:rPr>
+          <w:rFonts w:ascii="Times New Roman" w:hAnsi="Times New Roman" w:cs="Times New Roman"/>
+          <w:noProof/>
+          <w:sz w:val="22"/>
+          <w:szCs w:val="22"/>
+          <w:lang w:val="en-GB"/>
+        </w:rPr>
+        <w:drawing>
+          <wp:inline distT="0" distB="0" distL="0" distR="0" wp14:anchorId="6D546461" wp14:editId="29E66D05">
+            <wp:extent cx="3040427" cy="1288800"/>
+            <wp:effectExtent l="0" t="0" r="7620" b="6985"/>
+            <wp:docPr id="10" name="Imagem 10"/>
+            <wp:cNvGraphicFramePr>
+              <a:graphicFrameLocks xmlns:a="http://schemas.openxmlformats.org/drawingml/2006/main" noChangeAspect="1"/>
+            </wp:cNvGraphicFramePr>
+            <a:graphic xmlns:a="http://schemas.openxmlformats.org/drawingml/2006/main">
+              <a:graphicData uri="http://schemas.openxmlformats.org/drawingml/2006/picture">
+                <pic:pic xmlns:pic="http://schemas.openxmlformats.org/drawingml/2006/picture">
+                  <pic:nvPicPr>
+                    <pic:cNvPr id="10" name="Imagem 10"/>
+                    <pic:cNvPicPr>
+                      <a:picLocks noChangeAspect="1" noChangeArrowheads="1"/>
+                    </pic:cNvPicPr>
+                  </pic:nvPicPr>
+                  <pic:blipFill>
+                    <a:blip r:embed="rId29"/>
+                    <a:stretch>
+                      <a:fillRect/>
+                    </a:stretch>
+                  </pic:blipFill>
+                  <pic:spPr bwMode="auto">
+                    <a:xfrm>
+                      <a:off x="0" y="0"/>
+                      <a:ext cx="3040427" cy="1288800"/>
+                    </a:xfrm>
+                    <a:prstGeom prst="rect">
+                      <a:avLst/>
+                    </a:prstGeom>
+                    <a:noFill/>
+                    <a:ln>
+                      <a:noFill/>
+                    </a:ln>
+                  </pic:spPr>
+                </pic:pic>
+              </a:graphicData>
+            </a:graphic>
+          </wp:inline>
+        </w:drawing>
+      </w:r>
+    </w:p>
+    <w:p>
+      <w:pPr>
+        <w:pStyle w:val="Legenda"/>
+        <w:jc w:val="center"/>
+        <w:rPr>
+          <w:rFonts w:ascii="Times New Roman" w:hAnsi="Times New Roman" w:cs="Times New Roman"/>
+          <w:sz w:val="22"/>
+          <w:szCs w:val="22"/>
+          <w:lang w:val="en-GB"/>
+        </w:rPr>
+      </w:pPr>
+      <w:r>
+        <w:t>Figure 1</w:t>
+      </w:r>
+      <w:r>
+        <w:t>4</w:t>
+      </w:r>
+      <w:r>
+        <w:t xml:space="preserve"> Screenshot for problem </w:t>
+      </w:r>
+      <w:r>
+        <w:t>with empty names</w:t>
+      </w:r>
+    </w:p>
+    <w:p>
+      <w:pPr>
+        <w:spacing w:line="360" w:lineRule="auto"/>
+        <w:ind w:firstLine="573"/>
+        <w:jc w:val="both"/>
+        <w:rPr>
+          <w:rFonts w:ascii="Times New Roman" w:hAnsi="Times New Roman" w:cs="Times New Roman"/>
+          <w:sz w:val="22"/>
+          <w:szCs w:val="22"/>
+          <w:lang w:val="en-GB"/>
+        </w:rPr>
+      </w:pPr>
+    </w:p>
+    <w:p>
+      <w:pPr>
+        <w:keepNext/>
+        <w:spacing w:line="360" w:lineRule="auto"/>
+        <w:jc w:val="center"/>
+        <w:rPr>
+          <w:rFonts w:ascii="Times New Roman" w:hAnsi="Times New Roman" w:cs="Times New Roman"/>
+          <w:sz w:val="22"/>
+          <w:szCs w:val="22"/>
+        </w:rPr>
+      </w:pPr>
+      <w:r>
+        <w:rPr>
+          <w:noProof/>
+        </w:rPr>
+        <w:drawing>
+          <wp:inline distT="0" distB="0" distL="0" distR="0" wp14:anchorId="7A0C2FD6" wp14:editId="0478EE02">
+            <wp:extent cx="5040000" cy="1288709"/>
+            <wp:effectExtent l="0" t="0" r="8255" b="6985"/>
+            <wp:docPr id="17" name="Imagem 17"/>
+            <wp:cNvGraphicFramePr>
+              <a:graphicFrameLocks xmlns:a="http://schemas.openxmlformats.org/drawingml/2006/main" noChangeAspect="1"/>
+            </wp:cNvGraphicFramePr>
+            <a:graphic xmlns:a="http://schemas.openxmlformats.org/drawingml/2006/main">
+              <a:graphicData uri="http://schemas.openxmlformats.org/drawingml/2006/picture">
+                <pic:pic xmlns:pic="http://schemas.openxmlformats.org/drawingml/2006/picture">
+                  <pic:nvPicPr>
+                    <pic:cNvPr id="1" name=""/>
+                    <pic:cNvPicPr/>
+                  </pic:nvPicPr>
+                  <pic:blipFill>
+                    <a:blip r:embed="rId30"/>
+                    <a:stretch>
+                      <a:fillRect/>
+                    </a:stretch>
+                  </pic:blipFill>
+                  <pic:spPr>
+                    <a:xfrm>
+                      <a:off x="0" y="0"/>
+                      <a:ext cx="5040000" cy="1288709"/>
+                    </a:xfrm>
+                    <a:prstGeom prst="rect">
+                      <a:avLst/>
+                    </a:prstGeom>
+                  </pic:spPr>
+                </pic:pic>
+              </a:graphicData>
+            </a:graphic>
+          </wp:inline>
+        </w:drawing>
+      </w:r>
+    </w:p>
+    <w:p>
+      <w:pPr>
+        <w:pStyle w:val="Legenda"/>
+        <w:jc w:val="center"/>
+        <w:rPr>
+          <w:rFonts w:ascii="Times New Roman" w:hAnsi="Times New Roman" w:cs="Times New Roman"/>
+          <w:sz w:val="22"/>
+          <w:szCs w:val="22"/>
+          <w:lang w:val="en-GB"/>
+        </w:rPr>
+      </w:pPr>
+      <w:r>
+        <w:t>Figure 1</w:t>
+      </w:r>
+      <w:r>
+        <w:t>4a</w:t>
+      </w:r>
+      <w:r>
+        <w:t xml:space="preserve"> Screenshot </w:t>
+      </w:r>
+      <w:r>
+        <w:t>of a result of</w:t>
+      </w:r>
+      <w:r>
+        <w:t xml:space="preserve"> </w:t>
+      </w:r>
+      <w:r>
+        <w:t xml:space="preserve">the </w:t>
+      </w:r>
+      <w:r>
+        <w:t>proble</w:t>
+      </w:r>
+      <w:r>
+        <w:t>m with empty names</w:t>
+      </w:r>
+    </w:p>
+    <w:p>
+      <w:pPr>
+        <w:spacing w:line="360" w:lineRule="auto"/>
+        <w:jc w:val="center"/>
+        <w:rPr>
+          <w:rFonts w:ascii="Times New Roman" w:hAnsi="Times New Roman" w:cs="Times New Roman"/>
+          <w:sz w:val="22"/>
+          <w:szCs w:val="22"/>
+          <w:lang w:val="en-GB"/>
+        </w:rPr>
+      </w:pPr>
+    </w:p>
+    <w:p>
+      <w:pPr>
+        <w:spacing w:line="360" w:lineRule="auto"/>
+        <w:ind w:firstLine="573"/>
+        <w:jc w:val="both"/>
+        <w:rPr>
+          <w:rFonts w:ascii="Times New Roman" w:hAnsi="Times New Roman" w:cs="Times New Roman"/>
+          <w:sz w:val="22"/>
+          <w:szCs w:val="22"/>
+          <w:lang w:val="en-GB"/>
+        </w:rPr>
+      </w:pPr>
+    </w:p>
+    <w:p>
+      <w:pPr>
+        <w:pStyle w:val="Ttulo1"/>
+        <w:rPr>
+          <w:lang w:val="en-GB"/>
+        </w:rPr>
+      </w:pPr>
+      <w:r>
+        <w:rPr>
+          <w:lang w:val="en-GB"/>
+        </w:rPr>
+        <w:t>Our solution:</w:t>
+      </w:r>
+    </w:p>
+    <w:p>
+      <w:pPr>
+        <w:spacing w:line="360" w:lineRule="auto"/>
+        <w:ind w:firstLine="573"/>
+        <w:jc w:val="both"/>
+        <w:rPr>
+          <w:rFonts w:ascii="Times New Roman" w:hAnsi="Times New Roman" w:cs="Times New Roman"/>
+          <w:sz w:val="22"/>
+          <w:szCs w:val="22"/>
+          <w:lang w:val="en-GB"/>
+        </w:rPr>
+      </w:pPr>
+      <w:r>
+        <w:rPr>
+          <w:rFonts w:ascii="Times New Roman" w:hAnsi="Times New Roman" w:cs="Times New Roman"/>
+          <w:sz w:val="22"/>
+          <w:szCs w:val="22"/>
+          <w:lang w:val="en-GB"/>
+        </w:rPr>
+        <w:t>We removed the option to s</w:t>
+      </w:r>
+      <w:r>
+        <w:rPr>
+          <w:rFonts w:ascii="Times New Roman" w:hAnsi="Times New Roman" w:cs="Times New Roman"/>
+          <w:sz w:val="22"/>
+          <w:szCs w:val="22"/>
+          <w:lang w:val="en-GB"/>
+        </w:rPr>
+        <w:t xml:space="preserve">ave facial features under empty names by removing the save button until this new condition is also fulfilled, as we can see in </w:t>
+      </w:r>
+      <w:r>
+        <w:rPr>
+          <w:rFonts w:ascii="Times New Roman" w:hAnsi="Times New Roman" w:cs="Times New Roman"/>
+          <w:i/>
+          <w:iCs/>
+          <w:sz w:val="22"/>
+          <w:szCs w:val="22"/>
+          <w:lang w:val="en-GB"/>
+        </w:rPr>
+        <w:t>Figure 14b</w:t>
+      </w:r>
+      <w:r>
+        <w:rPr>
+          <w:rFonts w:ascii="Times New Roman" w:hAnsi="Times New Roman" w:cs="Times New Roman"/>
+          <w:sz w:val="22"/>
+          <w:szCs w:val="22"/>
+          <w:lang w:val="en-GB"/>
+        </w:rPr>
+        <w:t>.</w:t>
+      </w:r>
+    </w:p>
+    <w:p>
+      <w:pPr>
+        <w:spacing w:line="360" w:lineRule="auto"/>
+        <w:ind w:firstLine="573"/>
+        <w:jc w:val="both"/>
+        <w:rPr>
+          <w:rFonts w:ascii="Times New Roman" w:hAnsi="Times New Roman" w:cs="Times New Roman"/>
+          <w:sz w:val="22"/>
+          <w:szCs w:val="22"/>
+          <w:lang w:val="en-GB"/>
+        </w:rPr>
+      </w:pPr>
+    </w:p>
+    <w:p>
+      <w:pPr>
+        <w:spacing w:line="360" w:lineRule="auto"/>
+        <w:jc w:val="center"/>
         <w:rPr>
           <w:rStyle w:val="tlid-translation"/>
           <w:rFonts w:ascii="Times New Roman" w:hAnsi="Times New Roman" w:cs="Times New Roman"/>
@@ -8331,7 +8744,74 @@
         </w:rPr>
       </w:pPr>
       <w:r>
-        <w:t>Figure 13a</w:t>
+        <w:rPr>
+          <w:rStyle w:val="tlid-translation"/>
+          <w:rFonts w:ascii="Times New Roman" w:hAnsi="Times New Roman" w:cs="Times New Roman"/>
+          <w:noProof/>
+          <w:sz w:val="22"/>
+          <w:szCs w:val="22"/>
+          <w:lang w:val="en-GB"/>
+        </w:rPr>
+        <w:drawing>
+          <wp:inline distT="0" distB="0" distL="0" distR="0" wp14:anchorId="4899EBAE" wp14:editId="4FFE6E8E">
+            <wp:extent cx="3136599" cy="1288800"/>
+            <wp:effectExtent l="0" t="0" r="6985" b="6985"/>
+            <wp:docPr id="14" name="Imagem 14"/>
+            <wp:cNvGraphicFramePr>
+              <a:graphicFrameLocks xmlns:a="http://schemas.openxmlformats.org/drawingml/2006/main" noChangeAspect="1"/>
+            </wp:cNvGraphicFramePr>
+            <a:graphic xmlns:a="http://schemas.openxmlformats.org/drawingml/2006/main">
+              <a:graphicData uri="http://schemas.openxmlformats.org/drawingml/2006/picture">
+                <pic:pic xmlns:pic="http://schemas.openxmlformats.org/drawingml/2006/picture">
+                  <pic:nvPicPr>
+                    <pic:cNvPr id="14" name="Imagem 14"/>
+                    <pic:cNvPicPr>
+                      <a:picLocks noChangeAspect="1" noChangeArrowheads="1"/>
+                    </pic:cNvPicPr>
+                  </pic:nvPicPr>
+                  <pic:blipFill>
+                    <a:blip r:embed="rId31"/>
+                    <a:stretch>
+                      <a:fillRect/>
+                    </a:stretch>
+                  </pic:blipFill>
+                  <pic:spPr bwMode="auto">
+                    <a:xfrm>
+                      <a:off x="0" y="0"/>
+                      <a:ext cx="3136599" cy="1288800"/>
+                    </a:xfrm>
+                    <a:prstGeom prst="rect">
+                      <a:avLst/>
+                    </a:prstGeom>
+                    <a:noFill/>
+                    <a:ln>
+                      <a:noFill/>
+                    </a:ln>
+                  </pic:spPr>
+                </pic:pic>
+              </a:graphicData>
+            </a:graphic>
+          </wp:inline>
+        </w:drawing>
+      </w:r>
+    </w:p>
+    <w:p>
+      <w:pPr>
+        <w:pStyle w:val="Legenda"/>
+        <w:jc w:val="center"/>
+        <w:rPr>
+          <w:rStyle w:val="tlid-translation"/>
+          <w:rFonts w:ascii="Times New Roman" w:hAnsi="Times New Roman" w:cs="Times New Roman"/>
+          <w:sz w:val="22"/>
+          <w:szCs w:val="22"/>
+          <w:lang w:val="en-GB"/>
+        </w:rPr>
+      </w:pPr>
+      <w:r>
+        <w:t>Figure 1</w:t>
+      </w:r>
+      <w:r>
+        <w:t>4b</w:t>
       </w:r>
       <w:r>
         <w:t xml:space="preserve"> Screenshot for </w:t>
@@ -8340,11 +8820,18 @@
         <w:t>our solution to problem</w:t>
       </w:r>
       <w:r>
-        <w:t xml:space="preserve"> #</w:t>
-      </w:r>
-      <w:r>
-        <w:t>13</w:t>
-      </w:r>
+        <w:t xml:space="preserve"> </w:t>
+      </w:r>
+      <w:r>
+        <w:t>with empty names</w:t>
+      </w:r>
+    </w:p>
+    <w:p>
+      <w:pPr>
+        <w:rPr>
+          <w:lang w:val="en-GB"/>
+        </w:rPr>
+      </w:pPr>
     </w:p>
     <w:sectPr>
       <w:pgSz w:w="11900" w:h="16840"/>

</xml_diff>